<commit_message>
some fixes in train
</commit_message>
<xml_diff>
--- a/диплом, демка.docx
+++ b/диплом, демка.docx
@@ -1,10 +1,10 @@
 
 <file path=word/document.xml><?xml version="1.0" encoding="utf-8"?>
-<w:document xmlns:wpc="http://schemas.microsoft.com/office/word/2010/wordprocessingCanvas" xmlns:cx="http://schemas.microsoft.com/office/drawing/2014/chartex" xmlns:cx1="http://schemas.microsoft.com/office/drawing/2015/9/8/chartex" xmlns:mc="http://schemas.openxmlformats.org/markup-compatibility/2006" xmlns:o="urn:schemas-microsoft-com:office:office" xmlns:r="http://schemas.openxmlformats.org/officeDocument/2006/relationships" xmlns:m="http://schemas.openxmlformats.org/officeDocument/2006/math" xmlns:v="urn:schemas-microsoft-com:vml" xmlns:wp14="http://schemas.microsoft.com/office/word/2010/wordprocessingDrawing" xmlns:wp="http://schemas.openxmlformats.org/drawingml/2006/wordprocessingDrawing" xmlns:w10="urn:schemas-microsoft-com:office:word" xmlns:w="http://schemas.openxmlformats.org/wordprocessingml/2006/main" xmlns:w14="http://schemas.microsoft.com/office/word/2010/wordml" xmlns:w15="http://schemas.microsoft.com/office/word/2012/wordml" xmlns:w16se="http://schemas.microsoft.com/office/word/2015/wordml/symex" xmlns:wpg="http://schemas.microsoft.com/office/word/2010/wordprocessingGroup" xmlns:wpi="http://schemas.microsoft.com/office/word/2010/wordprocessingInk" xmlns:wne="http://schemas.microsoft.com/office/word/2006/wordml" xmlns:wps="http://schemas.microsoft.com/office/word/2010/wordprocessingShape" mc:Ignorable="w14 w15 w16se wp14">
+<w:document xmlns:wpc="http://schemas.microsoft.com/office/word/2010/wordprocessingCanvas" xmlns:mc="http://schemas.openxmlformats.org/markup-compatibility/2006" xmlns:o="urn:schemas-microsoft-com:office:office" xmlns:r="http://schemas.openxmlformats.org/officeDocument/2006/relationships" xmlns:m="http://schemas.openxmlformats.org/officeDocument/2006/math" xmlns:v="urn:schemas-microsoft-com:vml" xmlns:wp14="http://schemas.microsoft.com/office/word/2010/wordprocessingDrawing" xmlns:wp="http://schemas.openxmlformats.org/drawingml/2006/wordprocessingDrawing" xmlns:w10="urn:schemas-microsoft-com:office:word" xmlns:w="http://schemas.openxmlformats.org/wordprocessingml/2006/main" xmlns:w14="http://schemas.microsoft.com/office/word/2010/wordml" xmlns:w15="http://schemas.microsoft.com/office/word/2012/wordml" xmlns:wpg="http://schemas.microsoft.com/office/word/2010/wordprocessingGroup" xmlns:wpi="http://schemas.microsoft.com/office/word/2010/wordprocessingInk" xmlns:wne="http://schemas.microsoft.com/office/word/2006/wordml" xmlns:wps="http://schemas.microsoft.com/office/word/2010/wordprocessingShape" mc:Ignorable="w14 w15 wp14">
   <w:body>
     <w:p>
       <w:pPr>
-        <w:pStyle w:val="Title"/>
+        <w:pStyle w:val="af4"/>
         <w:spacing w:line="240" w:lineRule="auto"/>
         <w:rPr>
           <w:sz w:val="28"/>
@@ -21,7 +21,7 @@
     </w:p>
     <w:p>
       <w:pPr>
-        <w:pStyle w:val="Title"/>
+        <w:pStyle w:val="af4"/>
         <w:spacing w:line="240" w:lineRule="auto"/>
         <w:rPr>
           <w:sz w:val="28"/>
@@ -31,7 +31,7 @@
     </w:p>
     <w:p>
       <w:pPr>
-        <w:pStyle w:val="Title"/>
+        <w:pStyle w:val="af4"/>
         <w:spacing w:line="240" w:lineRule="auto"/>
         <w:rPr>
           <w:sz w:val="28"/>
@@ -1091,7 +1091,7 @@
     </w:p>
     <w:p>
       <w:pPr>
-        <w:pStyle w:val="TOCHeading"/>
+        <w:pStyle w:val="a3"/>
         <w:tabs>
           <w:tab w:val="left" w:pos="5670"/>
         </w:tabs>
@@ -1138,7 +1138,7 @@
         </w:p>
         <w:p>
           <w:pPr>
-            <w:pStyle w:val="TOC1"/>
+            <w:pStyle w:val="11"/>
             <w:tabs>
               <w:tab w:val="right" w:leader="dot" w:pos="9345"/>
             </w:tabs>
@@ -1161,7 +1161,7 @@
           <w:hyperlink w:anchor="_Toc479526710" w:history="1">
             <w:r>
               <w:rPr>
-                <w:rStyle w:val="Hyperlink"/>
+                <w:rStyle w:val="a6"/>
                 <w:rFonts w:cs="Times New Roman"/>
                 <w:noProof/>
               </w:rPr>
@@ -1219,7 +1219,7 @@
         </w:p>
         <w:p>
           <w:pPr>
-            <w:pStyle w:val="TOC1"/>
+            <w:pStyle w:val="11"/>
             <w:tabs>
               <w:tab w:val="right" w:leader="dot" w:pos="9345"/>
             </w:tabs>
@@ -1233,7 +1233,7 @@
           <w:hyperlink w:anchor="_Toc479526711" w:history="1">
             <w:r>
               <w:rPr>
-                <w:rStyle w:val="Hyperlink"/>
+                <w:rStyle w:val="a6"/>
                 <w:rFonts w:cs="Times New Roman"/>
                 <w:noProof/>
               </w:rPr>
@@ -1291,7 +1291,7 @@
         </w:p>
         <w:p>
           <w:pPr>
-            <w:pStyle w:val="TOC2"/>
+            <w:pStyle w:val="21"/>
             <w:tabs>
               <w:tab w:val="left" w:pos="880"/>
               <w:tab w:val="right" w:leader="dot" w:pos="9345"/>
@@ -1306,7 +1306,7 @@
           <w:hyperlink w:anchor="_Toc479526712" w:history="1">
             <w:r>
               <w:rPr>
-                <w:rStyle w:val="Hyperlink"/>
+                <w:rStyle w:val="a6"/>
                 <w:rFonts w:cs="Times New Roman"/>
                 <w:noProof/>
               </w:rPr>
@@ -1323,7 +1323,7 @@
             </w:r>
             <w:r>
               <w:rPr>
-                <w:rStyle w:val="Hyperlink"/>
+                <w:rStyle w:val="a6"/>
                 <w:rFonts w:cs="Times New Roman"/>
                 <w:noProof/>
               </w:rPr>
@@ -1381,7 +1381,7 @@
         </w:p>
         <w:p>
           <w:pPr>
-            <w:pStyle w:val="TOC3"/>
+            <w:pStyle w:val="31"/>
             <w:tabs>
               <w:tab w:val="left" w:pos="1320"/>
               <w:tab w:val="right" w:leader="dot" w:pos="9345"/>
@@ -1396,21 +1396,21 @@
           <w:hyperlink w:anchor="_Toc479526713" w:history="1">
             <w:r>
               <w:rPr>
-                <w:rStyle w:val="Hyperlink"/>
+                <w:rStyle w:val="a6"/>
                 <w:noProof/>
               </w:rPr>
               <w:t>1.1.1</w:t>
             </w:r>
             <w:r>
               <w:rPr>
-                <w:rStyle w:val="Hyperlink"/>
+                <w:rStyle w:val="a6"/>
                 <w:noProof/>
               </w:rPr>
               <w:t xml:space="preserve"> </w:t>
             </w:r>
             <w:r>
               <w:rPr>
-                <w:rStyle w:val="Hyperlink"/>
+                <w:rStyle w:val="a6"/>
                 <w:noProof/>
               </w:rPr>
               <w:t>Реализация собственной поисковой системы</w:t>
@@ -1467,7 +1467,7 @@
         </w:p>
         <w:p>
           <w:pPr>
-            <w:pStyle w:val="TOC3"/>
+            <w:pStyle w:val="31"/>
             <w:tabs>
               <w:tab w:val="right" w:leader="dot" w:pos="9345"/>
             </w:tabs>
@@ -1481,7 +1481,7 @@
           <w:hyperlink w:anchor="_Toc479526714" w:history="1">
             <w:r>
               <w:rPr>
-                <w:rStyle w:val="Hyperlink"/>
+                <w:rStyle w:val="a6"/>
                 <w:noProof/>
                 <w:lang w:val="en-US"/>
               </w:rPr>
@@ -1489,24 +1489,10 @@
             </w:r>
             <w:r>
               <w:rPr>
-                <w:rStyle w:val="Hyperlink"/>
-                <w:noProof/>
-              </w:rPr>
-              <w:t>Составление поискового образа</w:t>
-            </w:r>
-            <w:r>
-              <w:rPr>
-                <w:rStyle w:val="Hyperlink"/>
-                <w:noProof/>
-              </w:rPr>
-              <w:t xml:space="preserve"> </w:t>
-            </w:r>
-            <w:r>
-              <w:rPr>
-                <w:rStyle w:val="Hyperlink"/>
-                <w:noProof/>
-              </w:rPr>
-              <w:t>документа</w:t>
+                <w:rStyle w:val="a6"/>
+                <w:noProof/>
+              </w:rPr>
+              <w:t>Составление поискового образа документа</w:t>
             </w:r>
             <w:r>
               <w:rPr>
@@ -1560,7 +1546,7 @@
         </w:p>
         <w:p>
           <w:pPr>
-            <w:pStyle w:val="TOC3"/>
+            <w:pStyle w:val="31"/>
             <w:tabs>
               <w:tab w:val="right" w:leader="dot" w:pos="9345"/>
             </w:tabs>
@@ -1574,7 +1560,7 @@
           <w:hyperlink w:anchor="_Toc479526715" w:history="1">
             <w:r>
               <w:rPr>
-                <w:rStyle w:val="Hyperlink"/>
+                <w:rStyle w:val="a6"/>
                 <w:noProof/>
               </w:rPr>
               <w:t>1.1.3 Методы извлечения ключевых слов</w:t>
@@ -1631,7 +1617,7 @@
         </w:p>
         <w:p>
           <w:pPr>
-            <w:pStyle w:val="TOC2"/>
+            <w:pStyle w:val="21"/>
             <w:tabs>
               <w:tab w:val="right" w:leader="dot" w:pos="9345"/>
             </w:tabs>
@@ -1645,7 +1631,7 @@
           <w:hyperlink w:anchor="_Toc479526716" w:history="1">
             <w:r>
               <w:rPr>
-                <w:rStyle w:val="Hyperlink"/>
+                <w:rStyle w:val="a6"/>
                 <w:noProof/>
               </w:rPr>
               <w:t>1.2 Решение задачи в многоязычной информационной среде</w:t>
@@ -1702,7 +1688,7 @@
         </w:p>
         <w:p>
           <w:pPr>
-            <w:pStyle w:val="TOC2"/>
+            <w:pStyle w:val="21"/>
             <w:tabs>
               <w:tab w:val="right" w:leader="dot" w:pos="9345"/>
             </w:tabs>
@@ -1716,7 +1702,7 @@
           <w:hyperlink w:anchor="_Toc479526717" w:history="1">
             <w:r>
               <w:rPr>
-                <w:rStyle w:val="Hyperlink"/>
+                <w:rStyle w:val="a6"/>
                 <w:rFonts w:eastAsia="Times New Roman"/>
                 <w:noProof/>
               </w:rPr>
@@ -1724,7 +1710,7 @@
             </w:r>
             <w:r>
               <w:rPr>
-                <w:rStyle w:val="Hyperlink"/>
+                <w:rStyle w:val="a6"/>
                 <w:noProof/>
               </w:rPr>
               <w:t>Постановка задачи</w:t>
@@ -1781,7 +1767,7 @@
         </w:p>
         <w:p>
           <w:pPr>
-            <w:pStyle w:val="TOC2"/>
+            <w:pStyle w:val="21"/>
             <w:tabs>
               <w:tab w:val="right" w:leader="dot" w:pos="9345"/>
             </w:tabs>
@@ -1795,7 +1781,7 @@
           <w:hyperlink w:anchor="_Toc479526718" w:history="1">
             <w:r>
               <w:rPr>
-                <w:rStyle w:val="Hyperlink"/>
+                <w:rStyle w:val="a6"/>
                 <w:rFonts w:cs="Times New Roman"/>
                 <w:noProof/>
               </w:rPr>
@@ -1853,7 +1839,7 @@
         </w:p>
         <w:p>
           <w:pPr>
-            <w:pStyle w:val="TOC1"/>
+            <w:pStyle w:val="11"/>
             <w:tabs>
               <w:tab w:val="right" w:leader="dot" w:pos="9345"/>
             </w:tabs>
@@ -1867,7 +1853,7 @@
           <w:hyperlink w:anchor="_Toc479526719" w:history="1">
             <w:r>
               <w:rPr>
-                <w:rStyle w:val="Hyperlink"/>
+                <w:rStyle w:val="a6"/>
                 <w:rFonts w:cs="Times New Roman"/>
                 <w:noProof/>
               </w:rPr>
@@ -1925,7 +1911,7 @@
         </w:p>
         <w:p>
           <w:pPr>
-            <w:pStyle w:val="TOC2"/>
+            <w:pStyle w:val="21"/>
             <w:tabs>
               <w:tab w:val="right" w:leader="dot" w:pos="9345"/>
             </w:tabs>
@@ -1939,7 +1925,7 @@
           <w:hyperlink w:anchor="_Toc479526720" w:history="1">
             <w:r>
               <w:rPr>
-                <w:rStyle w:val="Hyperlink"/>
+                <w:rStyle w:val="a6"/>
                 <w:rFonts w:cs="Times New Roman"/>
                 <w:noProof/>
               </w:rPr>
@@ -1997,7 +1983,7 @@
         </w:p>
         <w:p>
           <w:pPr>
-            <w:pStyle w:val="TOC2"/>
+            <w:pStyle w:val="21"/>
             <w:tabs>
               <w:tab w:val="right" w:leader="dot" w:pos="9345"/>
             </w:tabs>
@@ -2011,7 +1997,7 @@
           <w:hyperlink w:anchor="_Toc479526721" w:history="1">
             <w:r>
               <w:rPr>
-                <w:rStyle w:val="Hyperlink"/>
+                <w:rStyle w:val="a6"/>
                 <w:rFonts w:cs="Times New Roman"/>
                 <w:noProof/>
               </w:rPr>
@@ -2069,7 +2055,7 @@
         </w:p>
         <w:p>
           <w:pPr>
-            <w:pStyle w:val="TOC3"/>
+            <w:pStyle w:val="31"/>
             <w:tabs>
               <w:tab w:val="right" w:leader="dot" w:pos="9345"/>
             </w:tabs>
@@ -2083,7 +2069,7 @@
           <w:hyperlink w:anchor="_Toc479526722" w:history="1">
             <w:r>
               <w:rPr>
-                <w:rStyle w:val="Hyperlink"/>
+                <w:rStyle w:val="a6"/>
                 <w:rFonts w:cs="Times New Roman"/>
                 <w:noProof/>
               </w:rPr>
@@ -2141,7 +2127,7 @@
         </w:p>
         <w:p>
           <w:pPr>
-            <w:pStyle w:val="TOC3"/>
+            <w:pStyle w:val="31"/>
             <w:tabs>
               <w:tab w:val="right" w:leader="dot" w:pos="9345"/>
             </w:tabs>
@@ -2155,7 +2141,7 @@
           <w:hyperlink w:anchor="_Toc479526723" w:history="1">
             <w:r>
               <w:rPr>
-                <w:rStyle w:val="Hyperlink"/>
+                <w:rStyle w:val="a6"/>
                 <w:rFonts w:cs="Times New Roman"/>
                 <w:noProof/>
               </w:rPr>
@@ -2213,7 +2199,7 @@
         </w:p>
         <w:p>
           <w:pPr>
-            <w:pStyle w:val="TOC3"/>
+            <w:pStyle w:val="31"/>
             <w:tabs>
               <w:tab w:val="right" w:leader="dot" w:pos="9345"/>
             </w:tabs>
@@ -2227,7 +2213,7 @@
           <w:hyperlink w:anchor="_Toc479526724" w:history="1">
             <w:r>
               <w:rPr>
-                <w:rStyle w:val="Hyperlink"/>
+                <w:rStyle w:val="a6"/>
                 <w:rFonts w:cs="Times New Roman"/>
                 <w:noProof/>
               </w:rPr>
@@ -2285,7 +2271,7 @@
         </w:p>
         <w:p>
           <w:pPr>
-            <w:pStyle w:val="TOC3"/>
+            <w:pStyle w:val="31"/>
             <w:tabs>
               <w:tab w:val="right" w:leader="dot" w:pos="9345"/>
             </w:tabs>
@@ -2299,7 +2285,7 @@
           <w:hyperlink w:anchor="_Toc479526725" w:history="1">
             <w:r>
               <w:rPr>
-                <w:rStyle w:val="Hyperlink"/>
+                <w:rStyle w:val="a6"/>
                 <w:rFonts w:cs="Times New Roman"/>
                 <w:noProof/>
               </w:rPr>
@@ -2357,7 +2343,7 @@
         </w:p>
         <w:p>
           <w:pPr>
-            <w:pStyle w:val="TOC3"/>
+            <w:pStyle w:val="31"/>
             <w:tabs>
               <w:tab w:val="right" w:leader="dot" w:pos="9345"/>
             </w:tabs>
@@ -2371,7 +2357,7 @@
           <w:hyperlink w:anchor="_Toc479526726" w:history="1">
             <w:r>
               <w:rPr>
-                <w:rStyle w:val="Hyperlink"/>
+                <w:rStyle w:val="a6"/>
                 <w:rFonts w:cs="Times New Roman"/>
                 <w:noProof/>
               </w:rPr>
@@ -2429,7 +2415,7 @@
         </w:p>
         <w:p>
           <w:pPr>
-            <w:pStyle w:val="TOC2"/>
+            <w:pStyle w:val="21"/>
             <w:tabs>
               <w:tab w:val="right" w:leader="dot" w:pos="9345"/>
             </w:tabs>
@@ -2443,7 +2429,7 @@
           <w:hyperlink w:anchor="_Toc479526727" w:history="1">
             <w:r>
               <w:rPr>
-                <w:rStyle w:val="Hyperlink"/>
+                <w:rStyle w:val="a6"/>
                 <w:rFonts w:cs="Times New Roman"/>
                 <w:noProof/>
               </w:rPr>
@@ -2501,7 +2487,7 @@
         </w:p>
         <w:p>
           <w:pPr>
-            <w:pStyle w:val="TOC2"/>
+            <w:pStyle w:val="21"/>
             <w:tabs>
               <w:tab w:val="right" w:leader="dot" w:pos="9345"/>
             </w:tabs>
@@ -2515,7 +2501,7 @@
           <w:hyperlink w:anchor="_Toc479526728" w:history="1">
             <w:r>
               <w:rPr>
-                <w:rStyle w:val="Hyperlink"/>
+                <w:rStyle w:val="a6"/>
                 <w:rFonts w:cs="Times New Roman"/>
                 <w:noProof/>
               </w:rPr>
@@ -2573,7 +2559,7 @@
         </w:p>
         <w:p>
           <w:pPr>
-            <w:pStyle w:val="TOC1"/>
+            <w:pStyle w:val="11"/>
             <w:tabs>
               <w:tab w:val="right" w:leader="dot" w:pos="9345"/>
             </w:tabs>
@@ -2587,7 +2573,7 @@
           <w:hyperlink w:anchor="_Toc479526729" w:history="1">
             <w:r>
               <w:rPr>
-                <w:rStyle w:val="Hyperlink"/>
+                <w:rStyle w:val="a6"/>
                 <w:rFonts w:cs="Times New Roman"/>
                 <w:noProof/>
               </w:rPr>
@@ -2645,7 +2631,7 @@
         </w:p>
         <w:p>
           <w:pPr>
-            <w:pStyle w:val="TOC2"/>
+            <w:pStyle w:val="21"/>
             <w:tabs>
               <w:tab w:val="right" w:leader="dot" w:pos="9345"/>
             </w:tabs>
@@ -2659,7 +2645,7 @@
           <w:hyperlink w:anchor="_Toc479526730" w:history="1">
             <w:r>
               <w:rPr>
-                <w:rStyle w:val="Hyperlink"/>
+                <w:rStyle w:val="a6"/>
                 <w:noProof/>
               </w:rPr>
               <w:t>3.1 Разработка архитектуры системы</w:t>
@@ -2716,7 +2702,7 @@
         </w:p>
         <w:p>
           <w:pPr>
-            <w:pStyle w:val="TOC2"/>
+            <w:pStyle w:val="21"/>
             <w:tabs>
               <w:tab w:val="right" w:leader="dot" w:pos="9345"/>
             </w:tabs>
@@ -2730,7 +2716,7 @@
           <w:hyperlink w:anchor="_Toc479526731" w:history="1">
             <w:r>
               <w:rPr>
-                <w:rStyle w:val="Hyperlink"/>
+                <w:rStyle w:val="a6"/>
                 <w:rFonts w:cs="Times New Roman"/>
                 <w:noProof/>
               </w:rPr>
@@ -2788,7 +2774,7 @@
         </w:p>
         <w:p>
           <w:pPr>
-            <w:pStyle w:val="TOC2"/>
+            <w:pStyle w:val="21"/>
             <w:tabs>
               <w:tab w:val="right" w:leader="dot" w:pos="9345"/>
             </w:tabs>
@@ -2802,7 +2788,7 @@
           <w:hyperlink w:anchor="_Toc479526732" w:history="1">
             <w:r>
               <w:rPr>
-                <w:rStyle w:val="Hyperlink"/>
+                <w:rStyle w:val="a6"/>
                 <w:rFonts w:cs="Times New Roman"/>
                 <w:noProof/>
               </w:rPr>
@@ -2860,7 +2846,7 @@
         </w:p>
         <w:p>
           <w:pPr>
-            <w:pStyle w:val="TOC2"/>
+            <w:pStyle w:val="21"/>
             <w:tabs>
               <w:tab w:val="right" w:leader="dot" w:pos="9345"/>
             </w:tabs>
@@ -2874,7 +2860,7 @@
           <w:hyperlink w:anchor="_Toc479526733" w:history="1">
             <w:r>
               <w:rPr>
-                <w:rStyle w:val="Hyperlink"/>
+                <w:rStyle w:val="a6"/>
                 <w:rFonts w:cs="Times New Roman"/>
                 <w:noProof/>
               </w:rPr>
@@ -2932,7 +2918,7 @@
         </w:p>
         <w:p>
           <w:pPr>
-            <w:pStyle w:val="TOC2"/>
+            <w:pStyle w:val="21"/>
             <w:tabs>
               <w:tab w:val="right" w:leader="dot" w:pos="9345"/>
             </w:tabs>
@@ -2946,7 +2932,7 @@
           <w:hyperlink w:anchor="_Toc479526734" w:history="1">
             <w:r>
               <w:rPr>
-                <w:rStyle w:val="Hyperlink"/>
+                <w:rStyle w:val="a6"/>
                 <w:rFonts w:cs="Times New Roman"/>
                 <w:noProof/>
               </w:rPr>
@@ -3004,7 +2990,7 @@
         </w:p>
         <w:p>
           <w:pPr>
-            <w:pStyle w:val="TOC1"/>
+            <w:pStyle w:val="11"/>
             <w:tabs>
               <w:tab w:val="right" w:leader="dot" w:pos="9345"/>
             </w:tabs>
@@ -3018,7 +3004,7 @@
           <w:hyperlink w:anchor="_Toc479526735" w:history="1">
             <w:r>
               <w:rPr>
-                <w:rStyle w:val="Hyperlink"/>
+                <w:rStyle w:val="a6"/>
                 <w:rFonts w:eastAsia="Times New Roman" w:cs="Times New Roman"/>
                 <w:noProof/>
               </w:rPr>
@@ -3076,7 +3062,7 @@
         </w:p>
         <w:p>
           <w:pPr>
-            <w:pStyle w:val="TOC1"/>
+            <w:pStyle w:val="11"/>
             <w:tabs>
               <w:tab w:val="right" w:leader="dot" w:pos="9345"/>
             </w:tabs>
@@ -3090,7 +3076,7 @@
           <w:hyperlink w:anchor="_Toc479526736" w:history="1">
             <w:r>
               <w:rPr>
-                <w:rStyle w:val="Hyperlink"/>
+                <w:rStyle w:val="a6"/>
                 <w:rFonts w:eastAsia="Times New Roman" w:cs="Times New Roman"/>
                 <w:noProof/>
               </w:rPr>
@@ -3753,7 +3739,7 @@
     </w:p>
     <w:p>
       <w:pPr>
-        <w:pStyle w:val="Heading1"/>
+        <w:pStyle w:val="1"/>
         <w:spacing w:before="0" w:line="360" w:lineRule="exact"/>
         <w:jc w:val="center"/>
         <w:rPr>
@@ -3780,7 +3766,7 @@
     </w:p>
     <w:p>
       <w:pPr>
-        <w:pStyle w:val="2"/>
+        <w:pStyle w:val="22"/>
         <w:spacing w:before="0" w:after="0" w:line="360" w:lineRule="exact"/>
         <w:ind w:firstLine="709"/>
         <w:jc w:val="both"/>
@@ -4021,7 +4007,7 @@
     </w:p>
     <w:p>
       <w:pPr>
-        <w:pStyle w:val="2"/>
+        <w:pStyle w:val="22"/>
         <w:spacing w:before="0" w:after="0" w:line="360" w:lineRule="exact"/>
         <w:ind w:firstLine="709"/>
         <w:jc w:val="both"/>
@@ -4146,7 +4132,7 @@
     </w:p>
     <w:p>
       <w:pPr>
-        <w:pStyle w:val="Heading1"/>
+        <w:pStyle w:val="1"/>
         <w:spacing w:before="0" w:line="360" w:lineRule="exact"/>
         <w:jc w:val="center"/>
         <w:rPr>
@@ -4210,7 +4196,7 @@
     </w:p>
     <w:p>
       <w:pPr>
-        <w:pStyle w:val="Heading2"/>
+        <w:pStyle w:val="2"/>
         <w:numPr>
           <w:ilvl w:val="1"/>
           <w:numId w:val="2"/>
@@ -4318,7 +4304,7 @@
     </w:p>
     <w:p>
       <w:pPr>
-        <w:pStyle w:val="ListParagraph"/>
+        <w:pStyle w:val="ab"/>
         <w:numPr>
           <w:ilvl w:val="0"/>
           <w:numId w:val="12"/>
@@ -4341,13 +4327,27 @@
           <w:rFonts w:ascii="Times New Roman" w:eastAsia="Times New Roman" w:hAnsi="Times New Roman"/>
           <w:szCs w:val="28"/>
         </w:rPr>
-        <w:t xml:space="preserve"> свою поисковую систему</w:t>
+        <w:t xml:space="preserve"> </w:t>
       </w:r>
       <w:r>
         <w:rPr>
           <w:rFonts w:ascii="Times New Roman" w:eastAsia="Times New Roman" w:hAnsi="Times New Roman"/>
           <w:szCs w:val="28"/>
         </w:rPr>
+        <w:t>собственную</w:t>
+      </w:r>
+      <w:r>
+        <w:rPr>
+          <w:rFonts w:ascii="Times New Roman" w:eastAsia="Times New Roman" w:hAnsi="Times New Roman"/>
+          <w:szCs w:val="28"/>
+        </w:rPr>
+        <w:t xml:space="preserve"> поисковую систему</w:t>
+      </w:r>
+      <w:r>
+        <w:rPr>
+          <w:rFonts w:ascii="Times New Roman" w:eastAsia="Times New Roman" w:hAnsi="Times New Roman"/>
+          <w:szCs w:val="28"/>
+        </w:rPr>
         <w:t xml:space="preserve"> при разработке приложения</w:t>
       </w:r>
       <w:r>
@@ -4360,7 +4360,7 @@
     </w:p>
     <w:p>
       <w:pPr>
-        <w:pStyle w:val="ListParagraph"/>
+        <w:pStyle w:val="ab"/>
         <w:numPr>
           <w:ilvl w:val="0"/>
           <w:numId w:val="12"/>
@@ -4402,12 +4402,9 @@
     </w:p>
     <w:p>
       <w:pPr>
-        <w:pStyle w:val="ListParagraph"/>
-        <w:numPr>
-          <w:ilvl w:val="0"/>
-          <w:numId w:val="12"/>
-        </w:numPr>
+        <w:pStyle w:val="ab"/>
         <w:spacing w:line="360" w:lineRule="exact"/>
+        <w:ind w:left="1429" w:firstLine="0"/>
         <w:rPr>
           <w:rFonts w:ascii="Times New Roman" w:eastAsia="Times New Roman" w:hAnsi="Times New Roman"/>
           <w:szCs w:val="28"/>
@@ -4416,7 +4413,7 @@
     </w:p>
     <w:p>
       <w:pPr>
-        <w:pStyle w:val="Heading3"/>
+        <w:pStyle w:val="3"/>
         <w:numPr>
           <w:ilvl w:val="2"/>
           <w:numId w:val="2"/>
@@ -4461,7 +4458,7 @@
           <w:rFonts w:eastAsia="Times New Roman"/>
           <w:noProof/>
           <w:szCs w:val="28"/>
-          <w:lang w:val="en-US" w:eastAsia="en-US"/>
+          <w:lang w:val="be-BY" w:eastAsia="be-BY"/>
         </w:rPr>
         <w:drawing>
           <wp:anchor distT="0" distB="0" distL="114300" distR="114300" simplePos="0" relativeHeight="251659264" behindDoc="1" locked="0" layoutInCell="1" allowOverlap="1" wp14:anchorId="7A981E07" wp14:editId="38C4FB4A">
@@ -4627,7 +4624,14 @@
           <w:rFonts w:eastAsia="Times New Roman" w:cs="Times New Roman"/>
           <w:szCs w:val="28"/>
         </w:rPr>
-        <w:t>Основные составляющие поисковой системы: поисковый робот, индексатор, поисковик.</w:t>
+        <w:t>Основными её составляющими являются</w:t>
+      </w:r>
+      <w:r>
+        <w:rPr>
+          <w:rFonts w:eastAsia="Times New Roman" w:cs="Times New Roman"/>
+          <w:szCs w:val="28"/>
+        </w:rPr>
+        <w:t>: поисковый робот, индексатор, поисковик.</w:t>
       </w:r>
     </w:p>
     <w:p>
@@ -4645,7 +4649,70 @@
           <w:rFonts w:eastAsia="Times New Roman" w:cs="Times New Roman"/>
           <w:szCs w:val="28"/>
         </w:rPr>
-        <w:t xml:space="preserve">Поисковый робот — программа, являющаяся составной частью поисковой системы и предназначенная для перебора страниц Интернета с целью занесения информации о них в базу данных поисковика. Он анализирует содержимое страницы, сохраняет его в некотором специальном виде на сервере поисковой машины, которой принадлежит, и отправляется по </w:t>
+        <w:t>Поисковый робот —</w:t>
+      </w:r>
+      <w:r>
+        <w:rPr>
+          <w:rFonts w:eastAsia="Times New Roman" w:cs="Times New Roman"/>
+          <w:szCs w:val="28"/>
+        </w:rPr>
+        <w:t xml:space="preserve"> составная часть</w:t>
+      </w:r>
+      <w:r>
+        <w:rPr>
+          <w:rFonts w:eastAsia="Times New Roman" w:cs="Times New Roman"/>
+          <w:szCs w:val="28"/>
+        </w:rPr>
+        <w:t xml:space="preserve"> поисковой системы</w:t>
+      </w:r>
+      <w:r>
+        <w:rPr>
+          <w:rFonts w:eastAsia="Times New Roman" w:cs="Times New Roman"/>
+          <w:szCs w:val="28"/>
+        </w:rPr>
+        <w:t>, которая предназначена</w:t>
+      </w:r>
+      <w:r>
+        <w:rPr>
+          <w:rFonts w:eastAsia="Times New Roman" w:cs="Times New Roman"/>
+          <w:szCs w:val="28"/>
+        </w:rPr>
+        <w:t xml:space="preserve"> для перебора страниц Интернета с целью занесения информации о них в базу данных поисковика. </w:t>
+      </w:r>
+      <w:r>
+        <w:rPr>
+          <w:rFonts w:eastAsia="Times New Roman" w:cs="Times New Roman"/>
+          <w:szCs w:val="28"/>
+        </w:rPr>
+        <w:t>Поисковой робот исследует содержимое страницы и затем</w:t>
+      </w:r>
+      <w:r>
+        <w:rPr>
+          <w:rFonts w:eastAsia="Times New Roman" w:cs="Times New Roman"/>
+          <w:szCs w:val="28"/>
+        </w:rPr>
+        <w:t xml:space="preserve"> сохраняет </w:t>
+      </w:r>
+      <w:r>
+        <w:rPr>
+          <w:rFonts w:eastAsia="Times New Roman" w:cs="Times New Roman"/>
+          <w:szCs w:val="28"/>
+        </w:rPr>
+        <w:t>поисковой образ</w:t>
+      </w:r>
+      <w:r>
+        <w:rPr>
+          <w:rFonts w:eastAsia="Times New Roman" w:cs="Times New Roman"/>
+          <w:szCs w:val="28"/>
+        </w:rPr>
+        <w:t xml:space="preserve"> на сервере поисковой машины, которой принадлежит,</w:t>
+      </w:r>
+      <w:r>
+        <w:rPr>
+          <w:rFonts w:eastAsia="Times New Roman" w:cs="Times New Roman"/>
+          <w:szCs w:val="28"/>
+        </w:rPr>
+        <w:t xml:space="preserve"> после этого исследуются </w:t>
       </w:r>
       <w:r>
         <w:rPr>
@@ -4653,7 +4720,21 @@
           <w:szCs w:val="28"/>
         </w:rPr>
         <w:lastRenderedPageBreak/>
-        <w:t>ссылкам на следующие страницы. Владельцы поисковых машин нередко ограничивают глубину проникновения внутрь сайта и максимальный размер сканируемого текста, поэтому чересчур большие сайты могут оказаться не полностью проиндексированными поисковой машиной. Порядок обхода страниц, частота визитов, защита от зацикливания, а также критерии выделения значимой информации определяются алгоритмами информационного поиска. В большинстве случаев переход от одной страницы к другой осуществляется по ссылкам, содержащимся на первой и последующих страницах. Также многие поисковые системы предоставляют пользователю возможность самостоятельно добавить сайт в очередь для индексирования. Обычно это существенно ускоряет индексирование сайта, а в случаях, когда никакие внешние ссылки не ведут на сайт, вообще оказывается практически единственной возможностью указать на его существование.</w:t>
+        <w:t>следующие страницы</w:t>
+      </w:r>
+      <w:r>
+        <w:rPr>
+          <w:rFonts w:eastAsia="Times New Roman" w:cs="Times New Roman"/>
+          <w:szCs w:val="28"/>
+        </w:rPr>
+        <w:t>, которые доступны по ссылкам с текущей</w:t>
+      </w:r>
+      <w:r>
+        <w:rPr>
+          <w:rFonts w:eastAsia="Times New Roman" w:cs="Times New Roman"/>
+          <w:szCs w:val="28"/>
+        </w:rPr>
+        <w:t>. Владельцы поисковых машин нередко ограничивают глубину проникновения внутрь сайта и максимальный размер сканируемого текста, поэтому чересчур большие сайты могут оказаться не полностью проиндексированными поисковой машиной. Порядок обхода страниц, частота визитов, защита от зацикливания, а также критерии выделения значимой информации определяются алгоритмами информационного поиска. В большинстве случаев переход от одной страницы к другой осуществляется по ссылкам, содержащимся на первой и последующих страницах. Также многие поисковые системы предоставляют пользователю возможность самостоятельно добавить сайт в очередь для индексирования. Обычно это существенно ускоряет индексирование сайта, а в случаях, когда никакие внешние ссылки не ведут на сайт, вообще оказывается практически единственной возможностью указать на его существование.</w:t>
       </w:r>
     </w:p>
     <w:p>
@@ -4707,7 +4788,98 @@
           <w:rFonts w:eastAsia="Times New Roman" w:cs="Times New Roman"/>
           <w:szCs w:val="28"/>
         </w:rPr>
-        <w:t>Поисковый запрос — это какая-то последовательность символов, которую пользователь вводит в поисковую строку, чтобы найти интересующую его информацию. Формат поискового запроса зависит как от устройства поисковой системы, так и от типа информации для поиска. Чаще всего поисковый запрос задаётся в виде набора слов или фразы, иногда — используя расширенные возможности языка запросов поисковой системы.</w:t>
+        <w:t xml:space="preserve">Поисковый запрос — </w:t>
+      </w:r>
+      <w:r>
+        <w:rPr>
+          <w:rFonts w:eastAsia="Times New Roman" w:cs="Times New Roman"/>
+          <w:szCs w:val="28"/>
+        </w:rPr>
+        <w:t xml:space="preserve">последовательность символов, которую пользователь вводит в поисковую строку, </w:t>
+      </w:r>
+      <w:r>
+        <w:rPr>
+          <w:rFonts w:eastAsia="Times New Roman" w:cs="Times New Roman"/>
+          <w:szCs w:val="28"/>
+        </w:rPr>
+        <w:t>для обнаружения релевантной</w:t>
+      </w:r>
+      <w:r>
+        <w:rPr>
+          <w:rFonts w:eastAsia="Times New Roman" w:cs="Times New Roman"/>
+          <w:szCs w:val="28"/>
+        </w:rPr>
+        <w:t xml:space="preserve"> информаци</w:t>
+      </w:r>
+      <w:r>
+        <w:rPr>
+          <w:rFonts w:eastAsia="Times New Roman" w:cs="Times New Roman"/>
+          <w:szCs w:val="28"/>
+        </w:rPr>
+        <w:t>и</w:t>
+      </w:r>
+      <w:r>
+        <w:rPr>
+          <w:rFonts w:eastAsia="Times New Roman" w:cs="Times New Roman"/>
+          <w:szCs w:val="28"/>
+        </w:rPr>
+        <w:t xml:space="preserve">. Формат поискового запроса зависит </w:t>
+      </w:r>
+      <w:r>
+        <w:rPr>
+          <w:rFonts w:eastAsia="Times New Roman" w:cs="Times New Roman"/>
+          <w:szCs w:val="28"/>
+        </w:rPr>
+        <w:t xml:space="preserve">от 2-х вещей: </w:t>
+      </w:r>
+      <w:r>
+        <w:rPr>
+          <w:rFonts w:eastAsia="Times New Roman" w:cs="Times New Roman"/>
+          <w:szCs w:val="28"/>
+        </w:rPr>
+        <w:t>от типа информации для поиска</w:t>
+      </w:r>
+      <w:r>
+        <w:rPr>
+          <w:rFonts w:eastAsia="Times New Roman" w:cs="Times New Roman"/>
+          <w:szCs w:val="28"/>
+        </w:rPr>
+        <w:t xml:space="preserve"> и </w:t>
+      </w:r>
+      <w:r>
+        <w:rPr>
+          <w:rFonts w:eastAsia="Times New Roman" w:cs="Times New Roman"/>
+          <w:szCs w:val="28"/>
+        </w:rPr>
+        <w:t xml:space="preserve">от устройства поисковой системы. </w:t>
+      </w:r>
+      <w:r>
+        <w:rPr>
+          <w:rFonts w:eastAsia="Times New Roman" w:cs="Times New Roman"/>
+          <w:szCs w:val="28"/>
+        </w:rPr>
+        <w:t>Обычно</w:t>
+      </w:r>
+      <w:r>
+        <w:rPr>
+          <w:rFonts w:eastAsia="Times New Roman" w:cs="Times New Roman"/>
+          <w:szCs w:val="28"/>
+        </w:rPr>
+        <w:t xml:space="preserve"> поисковый запрос </w:t>
+      </w:r>
+      <w:r>
+        <w:rPr>
+          <w:rFonts w:eastAsia="Times New Roman" w:cs="Times New Roman"/>
+          <w:szCs w:val="28"/>
+        </w:rPr>
+        <w:t>представляет собой набор</w:t>
+      </w:r>
+      <w:r>
+        <w:rPr>
+          <w:rFonts w:eastAsia="Times New Roman" w:cs="Times New Roman"/>
+          <w:szCs w:val="28"/>
+        </w:rPr>
+        <w:t xml:space="preserve"> слов или фразы.</w:t>
       </w:r>
     </w:p>
     <w:p>
@@ -4725,7 +4897,14 @@
           <w:rFonts w:eastAsia="Times New Roman" w:cs="Times New Roman"/>
           <w:szCs w:val="28"/>
         </w:rPr>
-        <w:t>Как правило, системы работают поэтапно. Сначала поисковый робот получает контент, затем индексатор генерирует доступный для поиска индекс, и наконец, поисковик обеспечивает функциональность для поиска индексируемых данных. Чтобы обновить поисковую систему, этот цикл индексации выполняется повторно.</w:t>
+        <w:t xml:space="preserve">Поисковые </w:t>
+      </w:r>
+      <w:r>
+        <w:rPr>
+          <w:rFonts w:eastAsia="Times New Roman" w:cs="Times New Roman"/>
+          <w:szCs w:val="28"/>
+        </w:rPr>
+        <w:t>системы работают поэтапно. Сначала поисковый робот получает контент, затем индексатор генерирует доступный для поиска индекс, и наконец, поисковик обеспечивает функциональность для поиска индексируемых данных. Чтобы обновить поисковую систему, этот цикл индексации выполняется повторно.</w:t>
       </w:r>
     </w:p>
     <w:p>
@@ -4743,7 +4922,7 @@
           <w:rFonts w:eastAsia="Times New Roman" w:cs="Times New Roman"/>
           <w:szCs w:val="28"/>
         </w:rPr>
-        <w:t xml:space="preserve">Поисковые системы работают, храня информацию о многих веб-страницах, которые они получают из HTML страниц. Поисковая система </w:t>
+        <w:t xml:space="preserve">Поисковые системы работают, храня информацию о многих веб-страницах, которые они получают из HTML страниц. Поисковая система анализирует содержание каждой страницы для дальнейшего индексирования. </w:t>
       </w:r>
       <w:r>
         <w:rPr>
@@ -4751,7 +4930,7 @@
           <w:szCs w:val="28"/>
         </w:rPr>
         <w:lastRenderedPageBreak/>
-        <w:t>анализирует содержание каждой страницы для дальнейшего индексирования. Слова могут быть извлечены из заголовков, текста страницы или специальных полей — метатегов. Ряд поисковых систем, подобных Google, хранят исходную страницу целиком или её часть, так называемый кэш, а также различную информацию о веб-странице. Другие системы, подобные системе AltaVista, хранят каждое слово каждой найденной страницы. Использование кэша помогает ускорить извлечение информации с уже посещённых страниц. Кэшированные страницы всегда содержат тот текст, который пользователь задал в поисковом запросе. Это может быть полезно в том случае, когда веб-страница обновилась, то есть уже не содержит текст запроса пользователя, а страница в кэше ещё старая. Поисковик работает с выходными файлами, полученными от индексатора. Поисковик принимает пользовательские запросы, обрабатывает их при помощи индекса и возвращает результаты поиска. Когда пользователь вводит запрос в поисковую систему (обычно при помощи ключевых слов), система проверяет свой индекс и выдаёт список наиболее подходящих веб-страниц обычно с краткой аннотацией, содержащей заголовок документа и иногда части текста. Поисковый индекс строится по специальной методике на основе информации, извлечённой из веб-страниц. Полезность поисковой системы зависит от релевантности найденных ею страниц. Хоть миллионы веб-страниц и могут включать некое слово или фразу, но одни из них могут быть более релевантны, популярны или авторитетны, чем другие. Большинство поисковых систем использует методы ранжирования, чтобы вывести в начало списка «лучшие» результаты. Поисковые системы решают, какие страницы более релевантны, и в каком порядке должны быть показаны результаты. Методы поиска, как и сам Интернет со временем меняются. Так появились два основных типа поисковых систем: системы предопределённых и иерархически упорядоченных ключевых слов и системы, в которых генерируется инвертированный индекс на основе анализа текста.</w:t>
+        <w:t>Слова могут быть извлечены из заголовков, текста страницы или специальных полей — метатегов. Ряд поисковых систем, подобных Google, хранят исходную страницу целиком или её часть, так называемый кэш, а также различную информацию о веб-странице. Другие системы, подобные системе AltaVista, хранят каждое слово каждой найденной страницы. Использование кэша помогает ускорить извлечение информации с уже посещённых страниц. Кэшированные страницы всегда содержат тот текст, который пользователь задал в поисковом запросе. Это может быть полезно в том случае, когда веб-страница обновилась, то есть уже не содержит текст запроса пользователя, а страница в кэше ещё старая. Поисковик работает с выходными файлами, полученными от индексатора. Поисковик принимает пользовательские запросы, обрабатывает их при помощи индекса и возвращает результаты поиска. Когда пользователь вводит запрос в поисковую систему (обычно при помощи ключевых слов), система проверяет свой индекс и выдаёт список наиболее подходящих веб-страниц обычно с краткой аннотацией, содержащей заголовок документа и иногда части текста. Поисковый индекс строится по специальной методике на основе информации, извлечённой из веб-страниц. Полезность поисковой системы зависит от релевантности найденных ею страниц. Хоть миллионы веб-страниц и могут включать некое слово или фразу, но одни из них могут быть более релевантны, популярны или авторитетны, чем другие. Большинство поисковых систем использует методы ранжирования, чтобы вывести в начало списка «лучшие» результаты. Поисковые системы решают, какие страницы более релевантны, и в каком порядке должны быть показаны результаты. Методы поиска, как и сам Интернет со временем меняются. Так появились два основных типа поисковых систем: системы предопределённых и иерархически упорядоченных ключевых слов и системы, в которых генерируется инвертированный индекс на основе анализа текста.</w:t>
       </w:r>
     </w:p>
     <w:p>
@@ -5001,7 +5180,7 @@
     </w:p>
     <w:p>
       <w:pPr>
-        <w:pStyle w:val="Heading3"/>
+        <w:pStyle w:val="3"/>
         <w:ind w:left="1170" w:hanging="450"/>
       </w:pPr>
       <w:bookmarkStart w:id="14" w:name="_Toc479526714"/>
@@ -5034,13 +5213,31 @@
         <w:rPr>
           <w:shd w:val="clear" w:color="auto" w:fill="FFFFFF"/>
         </w:rPr>
-        <w:t xml:space="preserve"> - текст, выражающий на информационно поисковом языке основное содержание документа и используемый для информационного поиска</w:t>
+        <w:t xml:space="preserve"> - текст, выражающий на информационно поисковом языке основное содержание документа и</w:t>
       </w:r>
       <w:r>
         <w:rPr>
           <w:shd w:val="clear" w:color="auto" w:fill="FFFFFF"/>
         </w:rPr>
-        <w:t xml:space="preserve">. Для формирования ПОД необходимо выделить ключевую информацию из него. </w:t>
+        <w:t xml:space="preserve"> в последующем</w:t>
+      </w:r>
+      <w:r>
+        <w:rPr>
+          <w:shd w:val="clear" w:color="auto" w:fill="FFFFFF"/>
+        </w:rPr>
+        <w:t xml:space="preserve"> используемый для информационного поиска</w:t>
+      </w:r>
+      <w:r>
+        <w:rPr>
+          <w:shd w:val="clear" w:color="auto" w:fill="FFFFFF"/>
+        </w:rPr>
+        <w:t>. Для формирования ПОД необходимо выдели</w:t>
+      </w:r>
+      <w:r>
+        <w:rPr>
+          <w:shd w:val="clear" w:color="auto" w:fill="FFFFFF"/>
+        </w:rPr>
+        <w:t>ть из документа ключевую информацию.</w:t>
       </w:r>
     </w:p>
     <w:p>
@@ -5104,73 +5301,61 @@
         <w:rPr>
           <w:shd w:val="clear" w:color="auto" w:fill="FFFFFF"/>
         </w:rPr>
-        <w:t>.</w:t>
+        <w:t xml:space="preserve">. Более простые необучаемые методы подразумевают контекстно-независимое выделение </w:t>
       </w:r>
       <w:r>
         <w:rPr>
           <w:shd w:val="clear" w:color="auto" w:fill="FFFFFF"/>
         </w:rPr>
-        <w:t xml:space="preserve"> Более простые необучаемые методы подразумевают контекстно-независимое выделение </w:t>
+        <w:t>ключевых слов</w:t>
       </w:r>
       <w:r>
         <w:rPr>
           <w:shd w:val="clear" w:color="auto" w:fill="FFFFFF"/>
         </w:rPr>
+        <w:t>/</w:t>
+      </w:r>
+      <w:r>
+        <w:rPr>
+          <w:shd w:val="clear" w:color="auto" w:fill="FFFFFF"/>
+        </w:rPr>
+        <w:t>словосочетаний</w:t>
+      </w:r>
+      <w:r>
+        <w:rPr>
+          <w:shd w:val="clear" w:color="auto" w:fill="FFFFFF"/>
+        </w:rPr>
+        <w:t xml:space="preserve"> </w:t>
+      </w:r>
+      <w:r>
+        <w:rPr>
+          <w:shd w:val="clear" w:color="auto" w:fill="FFFFFF"/>
+        </w:rPr>
+        <w:t xml:space="preserve">из отдельного текста на основе априорно составленных моделей и правил. Они подходят для гомогенных по функциональному стилю корпусов текстов, увеличивающихся со временем в объемах, например научных работ или нормативных актов. Обучаемые методы предполагают использование разнообразных лингвистических ресурсов для настройки критериев принятия решений при распознавании ключевых слов. Здесь большое значение имеет корректное выделение </w:t>
+      </w:r>
+      <w:r>
+        <w:rPr>
+          <w:shd w:val="clear" w:color="auto" w:fill="FFFFFF"/>
+        </w:rPr>
+        <w:t xml:space="preserve">ключевых слов </w:t>
+      </w:r>
+      <w:r>
+        <w:rPr>
+          <w:shd w:val="clear" w:color="auto" w:fill="FFFFFF"/>
+        </w:rPr>
+        <w:t xml:space="preserve">в выборке, используемой для обучения. Среди методов с обучением можно выделить подкласс самообучаемых, если обучение ведется без учителя или с подкреплением (на основе пассивной адаптации). По второму признаку классификации, прежде всего, следует выделить статистические и структурные методы извлечения </w:t>
+      </w:r>
+      <w:r>
+        <w:rPr>
+          <w:shd w:val="clear" w:color="auto" w:fill="FFFFFF"/>
+        </w:rPr>
         <w:t>ключевых слов</w:t>
       </w:r>
       <w:r>
         <w:rPr>
           <w:shd w:val="clear" w:color="auto" w:fill="FFFFFF"/>
         </w:rPr>
-        <w:t>/</w:t>
-      </w:r>
-      <w:r>
-        <w:rPr>
-          <w:shd w:val="clear" w:color="auto" w:fill="FFFFFF"/>
-        </w:rPr>
-        <w:t>словосочетаний</w:t>
-      </w:r>
-      <w:r>
-        <w:rPr>
-          <w:shd w:val="clear" w:color="auto" w:fill="FFFFFF"/>
-        </w:rPr>
-        <w:t xml:space="preserve"> </w:t>
-      </w:r>
-      <w:r>
-        <w:rPr>
-          <w:shd w:val="clear" w:color="auto" w:fill="FFFFFF"/>
-        </w:rPr>
-        <w:t xml:space="preserve">из отдельного текста на основе априорно составленных моделей и правил. Они подходят для гомогенных по функциональному стилю корпусов текстов, увеличивающихся со временем в объемах, например научных работ или нормативных актов. Обучаемые методы предполагают использование разнообразных лингвистических ресурсов для настройки критериев принятия решений при распознавании ключевых слов. Здесь большое значение имеет корректное выделение </w:t>
-      </w:r>
-      <w:r>
-        <w:rPr>
-          <w:shd w:val="clear" w:color="auto" w:fill="FFFFFF"/>
-        </w:rPr>
-        <w:t xml:space="preserve">ключевых слов </w:t>
-      </w:r>
-      <w:r>
-        <w:rPr>
-          <w:shd w:val="clear" w:color="auto" w:fill="FFFFFF"/>
-        </w:rPr>
-        <w:t xml:space="preserve">в выборке, используемой для обучения. Среди методов с обучением можно выделить подкласс самообучаемых, если обучение ведется без учителя или с подкреплением (на основе пассивной адаптации). По второму признаку классификации, прежде всего, следует выделить статистические и структурные методы извлечения </w:t>
-      </w:r>
-      <w:r>
-        <w:rPr>
-          <w:shd w:val="clear" w:color="auto" w:fill="FFFFFF"/>
-        </w:rPr>
-        <w:t>ключевых слов</w:t>
-      </w:r>
-      <w:r>
-        <w:rPr>
-          <w:shd w:val="clear" w:color="auto" w:fill="FFFFFF"/>
-        </w:rPr>
-        <w:t>.</w:t>
-      </w:r>
-      <w:r>
-        <w:rPr>
-          <w:shd w:val="clear" w:color="auto" w:fill="FFFFFF"/>
-        </w:rPr>
-        <w:t xml:space="preserve"> Статистические методы учитывают относительные частоты встречаемости морфологических, лексических, синтаксических единиц и их комбинаций. Это делает создаваемые на их основе алгоритмы довольно простыми, но недостаточно точными, т.к. признак частотности ключевых слов не является превалирующим.</w:t>
+        <w:t>. Статистические методы учитывают относительные частоты встречаемости морфологических, лексических, синтаксических единиц и их комбинаций. Это делает создаваемые на их основе алгоритмы довольно простыми, но недостаточно точными, т.к. признак частотности ключевых слов не является превалирующим.</w:t>
       </w:r>
     </w:p>
     <w:p>
@@ -5204,8 +5389,6 @@
         </w:rPr>
         <w:t>Коллокация – словосочетание, состоящее из двух или более слов, имеющее признаки синтаксически и семантически целостной единицы, в котором выбор одного из компонентов осуществляется по смыслу, а выбор второго зависит от выбора первого. Для обнаружения коллокаций используются различные меры ассоциативной связи, которые оценивают, является ли взаимное появление лексических единиц случайным, или оно статически значимо.</w:t>
       </w:r>
-      <w:bookmarkStart w:id="15" w:name="_GoBack"/>
-      <w:bookmarkEnd w:id="15"/>
     </w:p>
     <w:p>
       <w:pPr>
@@ -5221,55 +5404,7 @@
           <w:shd w:val="clear" w:color="auto" w:fill="FFFFFF"/>
         </w:rPr>
         <w:lastRenderedPageBreak/>
-        <w:t>В нашем случае</w:t>
-      </w:r>
-      <w:r>
-        <w:rPr>
-          <w:shd w:val="clear" w:color="auto" w:fill="FFFFFF"/>
-        </w:rPr>
-        <w:t xml:space="preserve"> </w:t>
-      </w:r>
-      <w:r>
-        <w:rPr>
-          <w:shd w:val="clear" w:color="auto" w:fill="FFFFFF"/>
-        </w:rPr>
-        <w:t>ПОД</w:t>
-      </w:r>
-      <w:r>
-        <w:rPr>
-          <w:shd w:val="clear" w:color="auto" w:fill="FFFFFF"/>
-        </w:rPr>
-        <w:t xml:space="preserve">, </w:t>
-      </w:r>
-      <w:r>
-        <w:rPr>
-          <w:shd w:val="clear" w:color="auto" w:fill="FFFFFF"/>
-        </w:rPr>
-        <w:t>будет состоять из ключевых слов исходного документа</w:t>
-      </w:r>
-      <w:r>
-        <w:rPr>
-          <w:shd w:val="clear" w:color="auto" w:fill="FFFFFF"/>
-        </w:rPr>
-        <w:t xml:space="preserve">, и являться </w:t>
-      </w:r>
-      <w:r>
-        <w:rPr>
-          <w:shd w:val="clear" w:color="auto" w:fill="FFFFFF"/>
-        </w:rPr>
-        <w:t>запрос</w:t>
-      </w:r>
-      <w:r>
-        <w:rPr>
-          <w:shd w:val="clear" w:color="auto" w:fill="FFFFFF"/>
-        </w:rPr>
-        <w:t>ом</w:t>
-      </w:r>
-      <w:r>
-        <w:rPr>
-          <w:shd w:val="clear" w:color="auto" w:fill="FFFFFF"/>
-        </w:rPr>
-        <w:t xml:space="preserve"> для поисковой системы </w:t>
+        <w:t xml:space="preserve">В нашем случае ПОД, будет состоять из ключевых слов исходного документа, и являться запросом для поисковой системы </w:t>
       </w:r>
       <w:r>
         <w:rPr>
@@ -5297,17 +5432,17 @@
     </w:p>
     <w:p>
       <w:pPr>
-        <w:pStyle w:val="Heading3"/>
+        <w:pStyle w:val="3"/>
         <w:ind w:left="1170" w:hanging="450"/>
       </w:pPr>
-      <w:bookmarkStart w:id="16" w:name="_Toc479526715"/>
+      <w:bookmarkStart w:id="15" w:name="_Toc479526715"/>
       <w:r>
         <w:t>1.1.</w:t>
       </w:r>
       <w:r>
         <w:t>3 Методы извлечения ключевых слов</w:t>
       </w:r>
-      <w:bookmarkEnd w:id="16"/>
+      <w:bookmarkEnd w:id="15"/>
     </w:p>
     <w:p>
       <w:pPr>
@@ -5367,7 +5502,42 @@
           <w:rFonts w:eastAsia="Times New Roman" w:cs="Times New Roman"/>
           <w:szCs w:val="28"/>
         </w:rPr>
-        <w:t>Лингвистические методы основываются на значениях слов, используют онтологии</w:t>
+        <w:t>В основе лингвистических методов лежат</w:t>
+      </w:r>
+      <w:r>
+        <w:rPr>
+          <w:rFonts w:eastAsia="Times New Roman" w:cs="Times New Roman"/>
+          <w:szCs w:val="28"/>
+        </w:rPr>
+        <w:t xml:space="preserve"> значения слов,</w:t>
+      </w:r>
+      <w:r>
+        <w:rPr>
+          <w:rFonts w:eastAsia="Times New Roman" w:cs="Times New Roman"/>
+          <w:szCs w:val="28"/>
+        </w:rPr>
+        <w:t xml:space="preserve"> также</w:t>
+      </w:r>
+      <w:r>
+        <w:rPr>
+          <w:rFonts w:eastAsia="Times New Roman" w:cs="Times New Roman"/>
+          <w:szCs w:val="28"/>
+        </w:rPr>
+        <w:t xml:space="preserve"> используют</w:t>
+      </w:r>
+      <w:r>
+        <w:rPr>
+          <w:rFonts w:eastAsia="Times New Roman" w:cs="Times New Roman"/>
+          <w:szCs w:val="28"/>
+        </w:rPr>
+        <w:t>ся</w:t>
+      </w:r>
+      <w:r>
+        <w:rPr>
+          <w:rFonts w:eastAsia="Times New Roman" w:cs="Times New Roman"/>
+          <w:szCs w:val="28"/>
+        </w:rPr>
+        <w:t xml:space="preserve"> онтологии</w:t>
       </w:r>
       <w:r>
         <w:rPr>
@@ -5518,7 +5688,42 @@
           <w:rFonts w:eastAsia="Times New Roman" w:cs="Times New Roman"/>
           <w:szCs w:val="28"/>
         </w:rPr>
-        <w:t>графа. Это взвешенный граф, вершинами которого являются термины документа, наличие ребра между двумя вершинами свидетельствует о том, что термины семантически связаны</w:t>
+        <w:t xml:space="preserve">графа. </w:t>
+      </w:r>
+      <w:r>
+        <w:rPr>
+          <w:rFonts w:eastAsia="Times New Roman" w:cs="Times New Roman"/>
+          <w:szCs w:val="28"/>
+        </w:rPr>
+        <w:t>Семантический граф -</w:t>
+      </w:r>
+      <w:r>
+        <w:rPr>
+          <w:rFonts w:eastAsia="Times New Roman" w:cs="Times New Roman"/>
+          <w:szCs w:val="28"/>
+        </w:rPr>
+        <w:t xml:space="preserve"> взвешенный граф, вершинами которого являются термины документа,</w:t>
+      </w:r>
+      <w:r>
+        <w:rPr>
+          <w:rFonts w:eastAsia="Times New Roman" w:cs="Times New Roman"/>
+          <w:szCs w:val="28"/>
+        </w:rPr>
+        <w:t xml:space="preserve"> две вершины связанны ребром</w:t>
+      </w:r>
+      <w:r>
+        <w:rPr>
+          <w:rFonts w:eastAsia="Times New Roman" w:cs="Times New Roman"/>
+          <w:szCs w:val="28"/>
+        </w:rPr>
+        <w:t xml:space="preserve"> тогда и только тогда, когда</w:t>
+      </w:r>
+      <w:r>
+        <w:rPr>
+          <w:rFonts w:eastAsia="Times New Roman" w:cs="Times New Roman"/>
+          <w:szCs w:val="28"/>
+        </w:rPr>
+        <w:t xml:space="preserve"> термины семантически связаны</w:t>
       </w:r>
       <w:r>
         <w:rPr>
@@ -5532,7 +5737,35 @@
           <w:rFonts w:eastAsia="Times New Roman" w:cs="Times New Roman"/>
           <w:szCs w:val="28"/>
         </w:rPr>
-        <w:t>между собой, вес ребра является численным значением семантической близости двух терминов.</w:t>
+        <w:t xml:space="preserve">между собой, </w:t>
+      </w:r>
+      <w:r>
+        <w:rPr>
+          <w:rFonts w:eastAsia="Times New Roman" w:cs="Times New Roman"/>
+          <w:szCs w:val="28"/>
+        </w:rPr>
+        <w:t>численное значение</w:t>
+      </w:r>
+      <w:r>
+        <w:rPr>
+          <w:rFonts w:eastAsia="Times New Roman" w:cs="Times New Roman"/>
+          <w:szCs w:val="28"/>
+        </w:rPr>
+        <w:t xml:space="preserve"> семантической близости двух терминов</w:t>
+      </w:r>
+      <w:r>
+        <w:rPr>
+          <w:rFonts w:eastAsia="Times New Roman" w:cs="Times New Roman"/>
+          <w:szCs w:val="28"/>
+        </w:rPr>
+        <w:t xml:space="preserve"> - вес ребра</w:t>
+      </w:r>
+      <w:r>
+        <w:rPr>
+          <w:rFonts w:eastAsia="Times New Roman" w:cs="Times New Roman"/>
+          <w:szCs w:val="28"/>
+        </w:rPr>
+        <w:t>.</w:t>
       </w:r>
       <w:r>
         <w:rPr>
@@ -5606,7 +5839,49 @@
           <w:rFonts w:eastAsia="Times New Roman" w:cs="Times New Roman"/>
           <w:szCs w:val="28"/>
         </w:rPr>
-        <w:t xml:space="preserve">Статистические методы основываются на численных данных о встречаемости слова в тексте. Их преимуществами являются универсальность алгоритмов извлечения ключевых слов, отсутствие необходимости в трудоемких процедурах построения лингвистических баз знаний, простота реализации. Максимальную точность и полноту имеют алгоритмы, которые базируются на статистических исследованиях корпусов документов. Алгоритмы, которые предварительно не обрабатывают никаких документов, кроме того, ключевые слова которого необходимо извлечь, обладают сравнительно более низкой точностью. Классическими подходами в области статистической обработки естественного языка можно считать использование </w:t>
+        <w:t xml:space="preserve">Статистические методы </w:t>
+      </w:r>
+      <w:r>
+        <w:rPr>
+          <w:rFonts w:eastAsia="Times New Roman" w:cs="Times New Roman"/>
+          <w:szCs w:val="28"/>
+        </w:rPr>
+        <w:t>базируются</w:t>
+      </w:r>
+      <w:r>
+        <w:rPr>
+          <w:rFonts w:eastAsia="Times New Roman" w:cs="Times New Roman"/>
+          <w:szCs w:val="28"/>
+        </w:rPr>
+        <w:t xml:space="preserve"> на численных данных о встречаемости слова в тексте. Их преимуществами являются универсальность алгоритмов извлечения ключевых слов, отсутствие необходимости в трудоемких процедурах построения лингвистических баз знаний,</w:t>
+      </w:r>
+      <w:r>
+        <w:rPr>
+          <w:rFonts w:eastAsia="Times New Roman" w:cs="Times New Roman"/>
+          <w:szCs w:val="28"/>
+        </w:rPr>
+        <w:t xml:space="preserve"> а также относительная</w:t>
+      </w:r>
+      <w:r>
+        <w:rPr>
+          <w:rFonts w:eastAsia="Times New Roman" w:cs="Times New Roman"/>
+          <w:szCs w:val="28"/>
+        </w:rPr>
+        <w:t xml:space="preserve"> простота реализации. Максимальную точность и полноту имеют алгоритмы, </w:t>
+      </w:r>
+      <w:r>
+        <w:rPr>
+          <w:rFonts w:eastAsia="Times New Roman" w:cs="Times New Roman"/>
+          <w:szCs w:val="28"/>
+        </w:rPr>
+        <w:t>в основе которых лежат статистические исследования</w:t>
+      </w:r>
+      <w:r>
+        <w:rPr>
+          <w:rFonts w:eastAsia="Times New Roman" w:cs="Times New Roman"/>
+          <w:szCs w:val="28"/>
+        </w:rPr>
+        <w:t xml:space="preserve"> корпусов документов. Алгоритмы, которые предварительно не обрабатывают никаких документов, кроме того, ключевые слова которого необходимо извлечь, обладают сравнительно более низкой точностью. Классическими подходами в области статистической обработки естественного языка можно </w:t>
       </w:r>
       <w:r>
         <w:rPr>
@@ -5614,7 +5889,21 @@
           <w:szCs w:val="28"/>
         </w:rPr>
         <w:lastRenderedPageBreak/>
-        <w:t xml:space="preserve">метрики TF-IDF и ее модификаций (для выделения ключевых слов), и анализ коллокаций (для выделения словосочетаний). </w:t>
+        <w:t xml:space="preserve">считать использование метрики TF-IDF и ее модификаций (для выделения ключевых слов), </w:t>
+      </w:r>
+      <w:r>
+        <w:rPr>
+          <w:rFonts w:eastAsia="Times New Roman" w:cs="Times New Roman"/>
+          <w:szCs w:val="28"/>
+        </w:rPr>
+        <w:t>а также</w:t>
+      </w:r>
+      <w:r>
+        <w:rPr>
+          <w:rFonts w:eastAsia="Times New Roman" w:cs="Times New Roman"/>
+          <w:szCs w:val="28"/>
+        </w:rPr>
+        <w:t xml:space="preserve"> анализ коллокаций (для выделения словосочетаний). </w:t>
       </w:r>
       <w:r>
         <w:rPr>
@@ -5670,35 +5959,63 @@
           <w:rFonts w:eastAsia="Times New Roman" w:cs="Times New Roman"/>
           <w:szCs w:val="28"/>
         </w:rPr>
-        <w:t xml:space="preserve"> построение множества кандидатов ключевых слов путем ранжирования всех словоформ или лексем документа по частоте. Фильтрация </w:t>
-      </w:r>
-      <w:r>
-        <w:rPr>
-          <w:rFonts w:eastAsia="Times New Roman" w:cs="Times New Roman"/>
-          <w:szCs w:val="28"/>
-        </w:rPr>
-        <w:t xml:space="preserve">осуществляется путём </w:t>
-      </w:r>
-      <w:r>
-        <w:rPr>
-          <w:rFonts w:eastAsia="Times New Roman" w:cs="Times New Roman"/>
-          <w:szCs w:val="28"/>
-        </w:rPr>
-        <w:t>отбор</w:t>
-      </w:r>
-      <w:r>
-        <w:rPr>
-          <w:rFonts w:eastAsia="Times New Roman" w:cs="Times New Roman"/>
-          <w:szCs w:val="28"/>
-        </w:rPr>
-        <w:t>а</w:t>
-      </w:r>
-      <w:r>
-        <w:rPr>
-          <w:rFonts w:eastAsia="Times New Roman" w:cs="Times New Roman"/>
-          <w:szCs w:val="28"/>
-        </w:rPr>
-        <w:t xml:space="preserve"> в качестве ключевых наиболее частотных лексем.</w:t>
+        <w:t xml:space="preserve"> построение множества кандидатов путем ранжирования всех словоформ или лексем документа по частоте. Фильтрация</w:t>
+      </w:r>
+      <w:r>
+        <w:rPr>
+          <w:rFonts w:eastAsia="Times New Roman" w:cs="Times New Roman"/>
+          <w:szCs w:val="28"/>
+        </w:rPr>
+        <w:t xml:space="preserve"> в данном случае</w:t>
+      </w:r>
+      <w:r>
+        <w:rPr>
+          <w:rFonts w:eastAsia="Times New Roman" w:cs="Times New Roman"/>
+          <w:szCs w:val="28"/>
+        </w:rPr>
+        <w:t xml:space="preserve"> </w:t>
+      </w:r>
+      <w:r>
+        <w:rPr>
+          <w:rFonts w:eastAsia="Times New Roman" w:cs="Times New Roman"/>
+          <w:szCs w:val="28"/>
+        </w:rPr>
+        <w:t>осуществляется через</w:t>
+      </w:r>
+      <w:r>
+        <w:rPr>
+          <w:rFonts w:eastAsia="Times New Roman" w:cs="Times New Roman"/>
+          <w:szCs w:val="28"/>
+        </w:rPr>
+        <w:t xml:space="preserve"> </w:t>
+      </w:r>
+      <w:r>
+        <w:rPr>
+          <w:rFonts w:eastAsia="Times New Roman" w:cs="Times New Roman"/>
+          <w:szCs w:val="28"/>
+        </w:rPr>
+        <w:t xml:space="preserve">отбор в качестве ключевых наиболее частотных </w:t>
+      </w:r>
+      <w:r>
+        <w:rPr>
+          <w:rFonts w:eastAsia="Times New Roman" w:cs="Times New Roman"/>
+          <w:szCs w:val="28"/>
+        </w:rPr>
+        <w:t>словоформ</w:t>
+      </w:r>
+      <w:r>
+        <w:rPr>
+          <w:rFonts w:eastAsia="Times New Roman" w:cs="Times New Roman"/>
+          <w:szCs w:val="28"/>
+        </w:rPr>
+        <w:t>/</w:t>
+      </w:r>
+      <w:r>
+        <w:rPr>
+          <w:rFonts w:eastAsia="Times New Roman" w:cs="Times New Roman"/>
+          <w:szCs w:val="28"/>
+        </w:rPr>
+        <w:t>лексем.</w:t>
       </w:r>
     </w:p>
     <w:p>
@@ -5716,7 +6033,140 @@
           <w:rFonts w:eastAsia="Times New Roman" w:cs="Times New Roman"/>
           <w:szCs w:val="28"/>
         </w:rPr>
-        <w:t>При использовании частоты слова в документе в качестве единственного параметра для автоматического извлечения ключевых слов подсчет общей частоты словоформ из парадигмы одной лексемы чаще всего осуществляется следующим образом: общая частота ключевых слов подсчитывается путем сравнения словоформ, нормализованных к одной форме, как правило, к основе или лемме. Автоматическая нормализация словоформы по сути дела представляет собой задачу морфологического анализа и достаточно проблематична сама по себе. При статистических подходах к извлечению ключевых слов используются простые эвристические алгоритмы, чаще всего нормализующие словоформу к ее квази-основе, отсекая от словоформы определенное количество букв. Такие алгоритмы называют стемминг-алгоритмами, наиболее известным из которых является стемминг-алгоритм Портера. Нормализованные словоформы ранжируются по частоте и те из них, чья частота выше заданного порога, считаются ключевыми. Использование корпуса текстов для повышения корректности извлечения ключевых слов получило достаточно широкое распространение, однако отсутствие таких корпусов для каждой конкретной предметной области в реальной жизни делает применение таких корпусных моделей и методов весьма проблематичным. В стремлении более точно отразить содержание документа разрабатываются методики, использующие в качестве меры релевантности вес лексемы, складывающийся из некоторой комбинации значений различных параметров лексем, например, частоты лексемы в документе, расположения в определенной части текста (например, в заголовке или начале параграфа), статистики совместной встречаемости слов в документе/корпусе и их дисперсии или отношения логарифмического правдоподобия.</w:t>
+        <w:t>При использовании частоты слова в документе в качестве единственного параметра для автоматического извлечения ключевых слов подсчет общей частоты словоформ из парадигмы одной лексемы чаще всего осуществляется следующим образом: общая частота ключевых слов подсчитывается путем сравнения словоформ, нормализованных к одной форме, как правило, к основе или лемме. Автоматическая нормализация словоформы</w:t>
+      </w:r>
+      <w:r>
+        <w:rPr>
+          <w:rFonts w:eastAsia="Times New Roman" w:cs="Times New Roman"/>
+          <w:szCs w:val="28"/>
+        </w:rPr>
+        <w:t xml:space="preserve"> </w:t>
+      </w:r>
+      <w:r>
+        <w:rPr>
+          <w:rFonts w:eastAsia="Times New Roman" w:cs="Times New Roman"/>
+          <w:szCs w:val="28"/>
+        </w:rPr>
+        <w:t>является</w:t>
+      </w:r>
+      <w:r>
+        <w:rPr>
+          <w:rFonts w:eastAsia="Times New Roman" w:cs="Times New Roman"/>
+          <w:szCs w:val="28"/>
+        </w:rPr>
+        <w:t xml:space="preserve"> </w:t>
+      </w:r>
+      <w:r>
+        <w:rPr>
+          <w:rFonts w:eastAsia="Times New Roman" w:cs="Times New Roman"/>
+          <w:szCs w:val="28"/>
+        </w:rPr>
+        <w:t>задачей</w:t>
+      </w:r>
+      <w:r>
+        <w:rPr>
+          <w:rFonts w:eastAsia="Times New Roman" w:cs="Times New Roman"/>
+          <w:szCs w:val="28"/>
+        </w:rPr>
+        <w:t xml:space="preserve"> морфологического анализа</w:t>
+      </w:r>
+      <w:r>
+        <w:rPr>
+          <w:rFonts w:eastAsia="Times New Roman" w:cs="Times New Roman"/>
+          <w:szCs w:val="28"/>
+        </w:rPr>
+        <w:t>, которая</w:t>
+      </w:r>
+      <w:r>
+        <w:rPr>
+          <w:rFonts w:eastAsia="Times New Roman" w:cs="Times New Roman"/>
+          <w:szCs w:val="28"/>
+        </w:rPr>
+        <w:t xml:space="preserve"> достаточно проблематична сама по себе. При статистических подходах к извлечению ключевых слов используются простые эвристические алгоритмы, чаще всего нормализующие словоформу к ее квази-основе, отсекая от словоформы определенное количеств</w:t>
+      </w:r>
+      <w:r>
+        <w:rPr>
+          <w:rFonts w:eastAsia="Times New Roman" w:cs="Times New Roman"/>
+          <w:szCs w:val="28"/>
+        </w:rPr>
+        <w:t>о букв. Такие алгоритмы носят название стемминг-алгоритмы</w:t>
+      </w:r>
+      <w:r>
+        <w:rPr>
+          <w:rFonts w:eastAsia="Times New Roman" w:cs="Times New Roman"/>
+          <w:szCs w:val="28"/>
+        </w:rPr>
+        <w:t xml:space="preserve">, наиболее известным из </w:t>
+      </w:r>
+      <w:r>
+        <w:rPr>
+          <w:rFonts w:eastAsia="Times New Roman" w:cs="Times New Roman"/>
+          <w:szCs w:val="28"/>
+        </w:rPr>
+        <w:t>них</w:t>
+      </w:r>
+      <w:r>
+        <w:rPr>
+          <w:rFonts w:eastAsia="Times New Roman" w:cs="Times New Roman"/>
+          <w:szCs w:val="28"/>
+        </w:rPr>
+        <w:t xml:space="preserve"> является стемминг-алгоритм Портера. Нормализованные словоформы ранжируются по частоте и те из них, чья частота выше заданного порога, считаются ключевыми. Использование корпуса текстов для повышения корректности извлечения ключевых слов получило достаточно широкое распространение, однако отсутствие таких корпусов для каждой конкретной предметной области в реальной жизни делает применение таких корпусных моделей и методов весьма проблематичным. </w:t>
+      </w:r>
+      <w:r>
+        <w:rPr>
+          <w:rFonts w:eastAsia="Times New Roman" w:cs="Times New Roman"/>
+          <w:szCs w:val="28"/>
+        </w:rPr>
+        <w:t>Для</w:t>
+      </w:r>
+      <w:r>
+        <w:rPr>
+          <w:rFonts w:eastAsia="Times New Roman" w:cs="Times New Roman"/>
+          <w:szCs w:val="28"/>
+        </w:rPr>
+        <w:t xml:space="preserve"> более точно</w:t>
+      </w:r>
+      <w:r>
+        <w:rPr>
+          <w:rFonts w:eastAsia="Times New Roman" w:cs="Times New Roman"/>
+          <w:szCs w:val="28"/>
+        </w:rPr>
+        <w:t>го</w:t>
+      </w:r>
+      <w:r>
+        <w:rPr>
+          <w:rFonts w:eastAsia="Times New Roman" w:cs="Times New Roman"/>
+          <w:szCs w:val="28"/>
+        </w:rPr>
+        <w:t xml:space="preserve"> </w:t>
+      </w:r>
+      <w:r>
+        <w:rPr>
+          <w:rFonts w:eastAsia="Times New Roman" w:cs="Times New Roman"/>
+          <w:szCs w:val="28"/>
+        </w:rPr>
+        <w:t>представления</w:t>
+      </w:r>
+      <w:r>
+        <w:rPr>
+          <w:rFonts w:eastAsia="Times New Roman" w:cs="Times New Roman"/>
+          <w:szCs w:val="28"/>
+        </w:rPr>
+        <w:t xml:space="preserve"> со</w:t>
+      </w:r>
+      <w:r>
+        <w:rPr>
+          <w:rFonts w:eastAsia="Times New Roman" w:cs="Times New Roman"/>
+          <w:szCs w:val="28"/>
+        </w:rPr>
+        <w:t>держания</w:t>
+      </w:r>
+      <w:r>
+        <w:rPr>
+          <w:rFonts w:eastAsia="Times New Roman" w:cs="Times New Roman"/>
+          <w:szCs w:val="28"/>
+        </w:rPr>
+        <w:t xml:space="preserve"> документа разрабатываются методики, использующие в качестве меры релевантности вес лексемы, складывающийся из некоторой комбинации значений различных параметров лексем, например, частоты лексемы в документе, расположения в определенной части текста (например, в заголовке или начале параграфа), статистики совместной встречаемости слов в документе/корпусе и их дисперсии или отношения логарифмического правдоподобия.</w:t>
       </w:r>
     </w:p>
     <w:p>
@@ -5734,7 +6184,7 @@
           <w:rFonts w:eastAsia="Times New Roman" w:cs="Times New Roman"/>
           <w:szCs w:val="28"/>
         </w:rPr>
-        <w:t xml:space="preserve">Преимуществами чисто статистического подхода являются универсальность алгоритмов извлечения ключевых слов и отсутствие необходимости в трудоемких и времязатратных процедурах построения лингвистических баз знаний. Несмотря на указанные преимущества статистических методов извлечения ключевых слов, чисто статистические методы часто не обеспечивают удовлетворительного качества результатов. При этом область их применения ограничена языками с бедной морфологией, такими как английский, где частотность словоформ одной лексемы велика. </w:t>
+        <w:t xml:space="preserve">Преимуществами чисто статистического подхода являются универсальность алгоритмов извлечения ключевых слов и отсутствие необходимости в трудоемких и времязатратных процедурах построения лингвистических баз знаний. Несмотря на указанные преимущества статистических методов извлечения ключевых слов, чисто статистические методы часто не обеспечивают удовлетворительного качества результатов. При этом область их применения ограничена языками с бедной морфологией, </w:t>
       </w:r>
       <w:r>
         <w:rPr>
@@ -5742,7 +6192,7 @@
           <w:szCs w:val="28"/>
         </w:rPr>
         <w:lastRenderedPageBreak/>
-        <w:t>Чисто статистические модели извлечения ключевых слов, удовлетворительно работающие, например, на материале английского языка, не пригодны для естественных языков с богатой морфологией, в частности, для русского языка, где каждая лексема характеризуется большим количеством словоформ с низкой частотностью в каждом конкретном тексте.</w:t>
+        <w:t>такими как английский, где частотность словоформ одной лексемы велика. Чисто статистические модели извлечения ключевых слов, удовлетворительно работающие, например, на материале английского языка, не пригодны для естественных языков с богатой морфологией, в частности, для русского языка, где каждая лексема характеризуется большим количеством словоформ с низкой частотностью в каждом конкретном тексте.</w:t>
       </w:r>
     </w:p>
     <w:p>
@@ -5811,7 +6261,7 @@
     </w:p>
     <w:p>
       <w:pPr>
-        <w:pStyle w:val="ListParagraph"/>
+        <w:pStyle w:val="ab"/>
         <w:numPr>
           <w:ilvl w:val="0"/>
           <w:numId w:val="14"/>
@@ -5862,7 +6312,7 @@
           <w:rFonts w:eastAsia="Times New Roman"/>
           <w:szCs w:val="28"/>
         </w:rPr>
-        <w:t xml:space="preserve"> включает в себя: удаление стоп-слов, не несущих смысловой </w:t>
+        <w:t xml:space="preserve"> </w:t>
       </w:r>
       <w:r>
         <w:rPr>
@@ -5870,12 +6320,12 @@
           <w:szCs w:val="28"/>
         </w:rPr>
         <w:lastRenderedPageBreak/>
-        <w:t>нагрузки (предлоги, союзы, частицы, местоимения, междометия и т. д.), выделение основы слова;</w:t>
-      </w:r>
-    </w:p>
-    <w:p>
-      <w:pPr>
-        <w:pStyle w:val="ListParagraph"/>
+        <w:t>включает в себя: удаление стоп-слов, не несущих смысловой нагрузки (предлоги, союзы, частицы, местоимения, междометия и т. д.), выделение основы слова;</w:t>
+      </w:r>
+    </w:p>
+    <w:p>
+      <w:pPr>
+        <w:pStyle w:val="ab"/>
         <w:numPr>
           <w:ilvl w:val="0"/>
           <w:numId w:val="14"/>
@@ -5896,7 +6346,7 @@
     </w:p>
     <w:p>
       <w:pPr>
-        <w:pStyle w:val="ListParagraph"/>
+        <w:pStyle w:val="ab"/>
         <w:numPr>
           <w:ilvl w:val="0"/>
           <w:numId w:val="14"/>
@@ -5917,7 +6367,7 @@
     </w:p>
     <w:p>
       <w:pPr>
-        <w:pStyle w:val="ListParagraph"/>
+        <w:pStyle w:val="ab"/>
         <w:numPr>
           <w:ilvl w:val="0"/>
           <w:numId w:val="14"/>
@@ -5949,7 +6399,7 @@
           <w:rFonts w:eastAsia="Times New Roman"/>
           <w:noProof/>
           <w:szCs w:val="28"/>
-          <w:lang w:val="en-US" w:eastAsia="en-US"/>
+          <w:lang w:val="be-BY" w:eastAsia="be-BY"/>
         </w:rPr>
         <w:drawing>
           <wp:anchor distT="0" distB="0" distL="114300" distR="114300" simplePos="0" relativeHeight="251664384" behindDoc="0" locked="0" layoutInCell="1" allowOverlap="1" wp14:anchorId="08D31551" wp14:editId="24E57F9F">
@@ -6167,13 +6617,13 @@
     </w:p>
     <w:p>
       <w:pPr>
-        <w:pStyle w:val="Heading2"/>
-      </w:pPr>
-      <w:bookmarkStart w:id="17" w:name="_Toc479526716"/>
+        <w:pStyle w:val="2"/>
+      </w:pPr>
+      <w:bookmarkStart w:id="16" w:name="_Toc479526716"/>
       <w:r>
         <w:t>1.2 Решение задачи в многоязычной информационной среде</w:t>
       </w:r>
-      <w:bookmarkEnd w:id="17"/>
+      <w:bookmarkEnd w:id="16"/>
     </w:p>
     <w:p>
       <w:pPr>
@@ -6228,7 +6678,7 @@
           <w:rFonts w:eastAsia="Times New Roman"/>
           <w:noProof/>
           <w:szCs w:val="28"/>
-          <w:lang w:val="en-US" w:eastAsia="en-US"/>
+          <w:lang w:val="be-BY" w:eastAsia="be-BY"/>
         </w:rPr>
         <w:drawing>
           <wp:inline distT="0" distB="0" distL="0" distR="0">
@@ -6426,7 +6876,7 @@
           <w:rFonts w:cs="Times New Roman"/>
           <w:noProof/>
           <w:szCs w:val="28"/>
-          <w:lang w:val="en-US" w:eastAsia="en-US"/>
+          <w:lang w:val="be-BY" w:eastAsia="be-BY"/>
         </w:rPr>
         <w:lastRenderedPageBreak/>
         <w:drawing>
@@ -6611,16 +7061,16 @@
           <w:rFonts w:cs="Times New Roman"/>
           <w:noProof/>
           <w:szCs w:val="28"/>
-          <w:lang w:val="en-US" w:eastAsia="en-US"/>
+          <w:lang w:val="be-BY" w:eastAsia="be-BY"/>
         </w:rPr>
         <w:drawing>
           <wp:anchor distT="0" distB="0" distL="114300" distR="114300" simplePos="0" relativeHeight="251662336" behindDoc="0" locked="0" layoutInCell="1" allowOverlap="1" wp14:anchorId="37EDDD52" wp14:editId="3B505374">
             <wp:simplePos x="0" y="0"/>
             <wp:positionH relativeFrom="margin">
-              <wp:posOffset>1309039</wp:posOffset>
+              <wp:posOffset>1308735</wp:posOffset>
             </wp:positionH>
             <wp:positionV relativeFrom="paragraph">
-              <wp:posOffset>1107440</wp:posOffset>
+              <wp:posOffset>1134110</wp:posOffset>
             </wp:positionV>
             <wp:extent cx="3339465" cy="2966085"/>
             <wp:effectExtent l="0" t="0" r="0" b="5715"/>
@@ -6771,7 +7221,188 @@
     </w:p>
     <w:p>
       <w:pPr>
-        <w:pStyle w:val="Heading2"/>
+        <w:spacing w:after="0" w:line="360" w:lineRule="exact"/>
+        <w:rPr>
+          <w:rFonts w:cs="Times New Roman"/>
+          <w:szCs w:val="28"/>
+        </w:rPr>
+      </w:pPr>
+      <w:r>
+        <w:rPr>
+          <w:rFonts w:cs="Times New Roman"/>
+          <w:szCs w:val="28"/>
+        </w:rPr>
+        <w:tab/>
+      </w:r>
+      <w:r>
+        <w:rPr>
+          <w:rFonts w:cs="Times New Roman"/>
+          <w:szCs w:val="28"/>
+        </w:rPr>
+        <w:t xml:space="preserve">В данном случае запросом является исходный текст, процесс индексации – процесс построения поискового образа документа, а затем с учётом того, что в поисковой системе </w:t>
+      </w:r>
+      <w:r>
+        <w:rPr>
+          <w:rFonts w:cs="Times New Roman"/>
+          <w:szCs w:val="28"/>
+          <w:lang w:val="en-US"/>
+        </w:rPr>
+        <w:t>Google</w:t>
+      </w:r>
+      <w:r>
+        <w:rPr>
+          <w:rFonts w:cs="Times New Roman"/>
+          <w:szCs w:val="28"/>
+        </w:rPr>
+        <w:t xml:space="preserve"> </w:t>
+      </w:r>
+      <w:r>
+        <w:rPr>
+          <w:rFonts w:cs="Times New Roman"/>
+          <w:szCs w:val="28"/>
+        </w:rPr>
+        <w:t xml:space="preserve">язык результатов запроса тот </w:t>
+      </w:r>
+      <w:r>
+        <w:rPr>
+          <w:rFonts w:cs="Times New Roman"/>
+          <w:szCs w:val="28"/>
+        </w:rPr>
+        <w:lastRenderedPageBreak/>
+        <w:t>же, что и язык исходного запроса, необходимо выполнить машинный перевод на целевой для результатов язык.</w:t>
+      </w:r>
+    </w:p>
+    <w:p>
+      <w:pPr>
+        <w:spacing w:after="0" w:line="360" w:lineRule="exact"/>
+        <w:rPr>
+          <w:rFonts w:cs="Times New Roman"/>
+          <w:szCs w:val="28"/>
+        </w:rPr>
+      </w:pPr>
+      <w:r>
+        <w:rPr>
+          <w:rFonts w:cs="Times New Roman"/>
+          <w:szCs w:val="28"/>
+        </w:rPr>
+        <w:tab/>
+        <w:t>Таким образом</w:t>
+      </w:r>
+      <w:r>
+        <w:rPr>
+          <w:rFonts w:cs="Times New Roman"/>
+          <w:szCs w:val="28"/>
+        </w:rPr>
+        <w:t xml:space="preserve"> для исходного текста</w:t>
+      </w:r>
+      <w:r>
+        <w:rPr>
+          <w:rFonts w:cs="Times New Roman"/>
+          <w:szCs w:val="28"/>
+        </w:rPr>
+        <w:t xml:space="preserve"> </w:t>
+      </w:r>
+      <w:r>
+        <w:rPr>
+          <w:rFonts w:cs="Times New Roman"/>
+          <w:szCs w:val="28"/>
+        </w:rPr>
+        <w:t xml:space="preserve">сначала </w:t>
+      </w:r>
+      <w:r>
+        <w:rPr>
+          <w:rFonts w:cs="Times New Roman"/>
+          <w:szCs w:val="28"/>
+        </w:rPr>
+        <w:t>будем составлять</w:t>
+      </w:r>
+      <w:r>
+        <w:rPr>
+          <w:rFonts w:cs="Times New Roman"/>
+          <w:szCs w:val="28"/>
+        </w:rPr>
+        <w:t xml:space="preserve"> ПОД, а затем</w:t>
+      </w:r>
+      <w:r>
+        <w:rPr>
+          <w:rFonts w:cs="Times New Roman"/>
+          <w:szCs w:val="28"/>
+        </w:rPr>
+        <w:t xml:space="preserve"> выполня</w:t>
+      </w:r>
+      <w:r>
+        <w:rPr>
+          <w:rFonts w:cs="Times New Roman"/>
+          <w:szCs w:val="28"/>
+        </w:rPr>
+        <w:t>ть</w:t>
+      </w:r>
+      <w:r>
+        <w:rPr>
+          <w:rFonts w:cs="Times New Roman"/>
+          <w:szCs w:val="28"/>
+        </w:rPr>
+        <w:t xml:space="preserve"> его перевод</w:t>
+      </w:r>
+      <w:r>
+        <w:rPr>
+          <w:rFonts w:cs="Times New Roman"/>
+          <w:szCs w:val="28"/>
+        </w:rPr>
+        <w:t>.</w:t>
+      </w:r>
+    </w:p>
+    <w:p>
+      <w:pPr>
+        <w:spacing w:after="0" w:line="360" w:lineRule="exact"/>
+        <w:rPr>
+          <w:rFonts w:cs="Times New Roman"/>
+          <w:szCs w:val="28"/>
+        </w:rPr>
+      </w:pPr>
+      <w:r>
+        <w:rPr>
+          <w:rFonts w:cs="Times New Roman"/>
+          <w:szCs w:val="28"/>
+        </w:rPr>
+        <w:tab/>
+        <w:t>Алгоритм составления ПОД для документов на различных языках может отличаться, в силу особенностей языков. Например, в Китайском и Арабском(</w:t>
+      </w:r>
+      <w:r>
+        <w:rPr>
+          <w:rFonts w:cs="Times New Roman"/>
+          <w:szCs w:val="28"/>
+          <w:lang w:val="en-US"/>
+        </w:rPr>
+        <w:t>TODO</w:t>
+      </w:r>
+      <w:r>
+        <w:rPr>
+          <w:rFonts w:cs="Times New Roman"/>
+          <w:szCs w:val="28"/>
+        </w:rPr>
+        <w:t>:</w:t>
+      </w:r>
+      <w:r>
+        <w:rPr>
+          <w:rFonts w:cs="Times New Roman"/>
+          <w:szCs w:val="28"/>
+        </w:rPr>
+        <w:t xml:space="preserve"> Чек ми) языках нету пробельных разделителей и в связи с этим для использования статистических методов необходимо предварительно провести токенизацию исходного текста</w:t>
+      </w:r>
+      <w:r>
+        <w:rPr>
+          <w:rFonts w:cs="Times New Roman"/>
+          <w:szCs w:val="28"/>
+        </w:rPr>
+        <w:t>.</w:t>
+      </w:r>
+      <w:bookmarkStart w:id="17" w:name="_GoBack"/>
+      <w:bookmarkEnd w:id="17"/>
+    </w:p>
+    <w:p>
+      <w:pPr>
+        <w:pStyle w:val="2"/>
         <w:rPr>
           <w:rFonts w:eastAsia="Times New Roman" w:cs="Times New Roman"/>
           <w:szCs w:val="28"/>
@@ -6878,15 +7509,7 @@
           <w:rFonts w:cs="Times New Roman"/>
           <w:szCs w:val="28"/>
         </w:rPr>
-        <w:t xml:space="preserve">, взаимодействующее с облачным хранилищем и позволяющие для </w:t>
-      </w:r>
-      <w:r>
-        <w:rPr>
-          <w:rFonts w:cs="Times New Roman"/>
-          <w:szCs w:val="28"/>
-        </w:rPr>
-        <w:lastRenderedPageBreak/>
-        <w:t>произвольного документа обнаружить на заданных пользователем языках релевантные ему документы в сети интернет</w:t>
+        <w:t>, взаимодействующее с облачным хранилищем и позволяющие для произвольного документа обнаружить на заданных пользователем языках релевантные ему документы в сети интернет</w:t>
       </w:r>
       <w:r>
         <w:rPr>
@@ -6914,7 +7537,7 @@
     </w:p>
     <w:p>
       <w:pPr>
-        <w:pStyle w:val="Heading2"/>
+        <w:pStyle w:val="2"/>
         <w:spacing w:before="0" w:line="360" w:lineRule="exact"/>
         <w:ind w:firstLine="709"/>
         <w:rPr>
@@ -6993,7 +7616,7 @@
     </w:p>
     <w:p>
       <w:pPr>
-        <w:pStyle w:val="ListParagraph"/>
+        <w:pStyle w:val="ab"/>
         <w:numPr>
           <w:ilvl w:val="0"/>
           <w:numId w:val="4"/>
@@ -7049,7 +7672,7 @@
     </w:p>
     <w:p>
       <w:pPr>
-        <w:pStyle w:val="ListParagraph"/>
+        <w:pStyle w:val="ab"/>
         <w:numPr>
           <w:ilvl w:val="0"/>
           <w:numId w:val="4"/>
@@ -7099,7 +7722,7 @@
     </w:p>
     <w:p>
       <w:pPr>
-        <w:pStyle w:val="Heading1"/>
+        <w:pStyle w:val="1"/>
         <w:spacing w:before="0" w:line="360" w:lineRule="exact"/>
         <w:jc w:val="center"/>
         <w:rPr>
@@ -7131,7 +7754,7 @@
     <w:p/>
     <w:p>
       <w:pPr>
-        <w:pStyle w:val="Heading2"/>
+        <w:pStyle w:val="2"/>
         <w:spacing w:before="0" w:line="360" w:lineRule="exact"/>
         <w:ind w:firstLine="709"/>
         <w:rPr>
@@ -7192,7 +7815,7 @@
     </w:p>
     <w:p>
       <w:pPr>
-        <w:pStyle w:val="2"/>
+        <w:pStyle w:val="22"/>
         <w:shd w:val="clear" w:color="auto" w:fill="auto"/>
         <w:spacing w:before="0" w:after="0" w:line="360" w:lineRule="exact"/>
         <w:ind w:firstLine="709"/>
@@ -7222,7 +7845,7 @@
     </w:p>
     <w:p>
       <w:pPr>
-        <w:pStyle w:val="2"/>
+        <w:pStyle w:val="22"/>
         <w:numPr>
           <w:ilvl w:val="0"/>
           <w:numId w:val="3"/>
@@ -7251,7 +7874,7 @@
     </w:p>
     <w:p>
       <w:pPr>
-        <w:pStyle w:val="2"/>
+        <w:pStyle w:val="22"/>
         <w:numPr>
           <w:ilvl w:val="0"/>
           <w:numId w:val="3"/>
@@ -7336,7 +7959,7 @@
     </w:p>
     <w:p>
       <w:pPr>
-        <w:pStyle w:val="2"/>
+        <w:pStyle w:val="22"/>
         <w:numPr>
           <w:ilvl w:val="0"/>
           <w:numId w:val="3"/>
@@ -7407,7 +8030,7 @@
     </w:p>
     <w:p>
       <w:pPr>
-        <w:pStyle w:val="2"/>
+        <w:pStyle w:val="22"/>
         <w:numPr>
           <w:ilvl w:val="0"/>
           <w:numId w:val="3"/>
@@ -7457,7 +8080,7 @@
     </w:p>
     <w:p>
       <w:pPr>
-        <w:pStyle w:val="2"/>
+        <w:pStyle w:val="22"/>
         <w:numPr>
           <w:ilvl w:val="0"/>
           <w:numId w:val="3"/>
@@ -7521,7 +8144,7 @@
     </w:p>
     <w:p>
       <w:pPr>
-        <w:pStyle w:val="2"/>
+        <w:pStyle w:val="22"/>
         <w:numPr>
           <w:ilvl w:val="0"/>
           <w:numId w:val="3"/>
@@ -7607,7 +8230,7 @@
     </w:p>
     <w:p>
       <w:pPr>
-        <w:pStyle w:val="2"/>
+        <w:pStyle w:val="22"/>
         <w:numPr>
           <w:ilvl w:val="0"/>
           <w:numId w:val="3"/>
@@ -7672,7 +8295,7 @@
     </w:p>
     <w:p>
       <w:pPr>
-        <w:pStyle w:val="2"/>
+        <w:pStyle w:val="22"/>
         <w:shd w:val="clear" w:color="auto" w:fill="auto"/>
         <w:spacing w:before="0" w:after="0" w:line="360" w:lineRule="exact"/>
         <w:ind w:firstLine="709"/>
@@ -7685,7 +8308,7 @@
     </w:p>
     <w:p>
       <w:pPr>
-        <w:pStyle w:val="Heading2"/>
+        <w:pStyle w:val="2"/>
         <w:spacing w:before="0" w:line="360" w:lineRule="exact"/>
         <w:ind w:firstLine="709"/>
         <w:rPr>
@@ -7812,7 +8435,7 @@
     </w:p>
     <w:p>
       <w:pPr>
-        <w:pStyle w:val="Heading3"/>
+        <w:pStyle w:val="3"/>
         <w:ind w:firstLine="709"/>
         <w:rPr>
           <w:rFonts w:cs="Times New Roman"/>
@@ -7846,7 +8469,7 @@
     </w:p>
     <w:p>
       <w:pPr>
-        <w:pStyle w:val="2"/>
+        <w:pStyle w:val="22"/>
         <w:spacing w:before="0" w:after="0" w:line="360" w:lineRule="exact"/>
         <w:ind w:firstLine="709"/>
         <w:jc w:val="both"/>
@@ -7865,7 +8488,7 @@
     </w:p>
     <w:p>
       <w:pPr>
-        <w:pStyle w:val="2"/>
+        <w:pStyle w:val="22"/>
         <w:spacing w:before="0" w:after="0" w:line="360" w:lineRule="exact"/>
         <w:ind w:firstLine="709"/>
         <w:jc w:val="both"/>
@@ -7884,7 +8507,7 @@
     </w:p>
     <w:p>
       <w:pPr>
-        <w:pStyle w:val="2"/>
+        <w:pStyle w:val="22"/>
         <w:spacing w:before="0" w:after="0" w:line="360" w:lineRule="exact"/>
         <w:ind w:firstLine="709"/>
         <w:jc w:val="both"/>
@@ -7903,7 +8526,7 @@
     </w:p>
     <w:p>
       <w:pPr>
-        <w:pStyle w:val="2"/>
+        <w:pStyle w:val="22"/>
         <w:spacing w:before="0" w:after="0" w:line="360" w:lineRule="exact"/>
         <w:ind w:firstLine="709"/>
         <w:jc w:val="both"/>
@@ -7915,7 +8538,7 @@
     </w:p>
     <w:p>
       <w:pPr>
-        <w:pStyle w:val="Heading3"/>
+        <w:pStyle w:val="3"/>
         <w:ind w:firstLine="709"/>
         <w:rPr>
           <w:rFonts w:cs="Times New Roman"/>
@@ -7942,7 +8565,7 @@
     </w:p>
     <w:p>
       <w:pPr>
-        <w:pStyle w:val="2"/>
+        <w:pStyle w:val="22"/>
         <w:spacing w:before="0" w:after="0" w:line="360" w:lineRule="exact"/>
         <w:ind w:firstLine="709"/>
         <w:jc w:val="both"/>
@@ -7961,7 +8584,7 @@
     </w:p>
     <w:p>
       <w:pPr>
-        <w:pStyle w:val="2"/>
+        <w:pStyle w:val="22"/>
         <w:numPr>
           <w:ilvl w:val="0"/>
           <w:numId w:val="5"/>
@@ -7984,7 +8607,7 @@
     </w:p>
     <w:p>
       <w:pPr>
-        <w:pStyle w:val="2"/>
+        <w:pStyle w:val="22"/>
         <w:numPr>
           <w:ilvl w:val="0"/>
           <w:numId w:val="5"/>
@@ -8007,7 +8630,7 @@
     </w:p>
     <w:p>
       <w:pPr>
-        <w:pStyle w:val="2"/>
+        <w:pStyle w:val="22"/>
         <w:numPr>
           <w:ilvl w:val="0"/>
           <w:numId w:val="5"/>
@@ -8030,7 +8653,7 @@
     </w:p>
     <w:p>
       <w:pPr>
-        <w:pStyle w:val="2"/>
+        <w:pStyle w:val="22"/>
         <w:spacing w:before="0" w:after="0" w:line="360" w:lineRule="exact"/>
         <w:ind w:firstLine="709"/>
         <w:jc w:val="both"/>
@@ -8057,7 +8680,7 @@
     </w:p>
     <w:p>
       <w:pPr>
-        <w:pStyle w:val="2"/>
+        <w:pStyle w:val="22"/>
         <w:spacing w:before="0" w:after="0" w:line="360" w:lineRule="exact"/>
         <w:ind w:firstLine="709"/>
         <w:jc w:val="both"/>
@@ -8069,7 +8692,7 @@
     </w:p>
     <w:p>
       <w:pPr>
-        <w:pStyle w:val="Heading3"/>
+        <w:pStyle w:val="3"/>
         <w:ind w:firstLine="709"/>
         <w:rPr>
           <w:rFonts w:cs="Times New Roman"/>
@@ -8103,7 +8726,7 @@
     </w:p>
     <w:p>
       <w:pPr>
-        <w:pStyle w:val="2"/>
+        <w:pStyle w:val="22"/>
         <w:spacing w:before="0" w:after="0" w:line="360" w:lineRule="exact"/>
         <w:ind w:firstLine="709"/>
         <w:jc w:val="both"/>
@@ -8122,7 +8745,7 @@
     </w:p>
     <w:p>
       <w:pPr>
-        <w:pStyle w:val="2"/>
+        <w:pStyle w:val="22"/>
         <w:spacing w:before="0" w:after="0" w:line="360" w:lineRule="exact"/>
         <w:ind w:firstLine="709"/>
         <w:jc w:val="both"/>
@@ -8141,7 +8764,7 @@
     </w:p>
     <w:p>
       <w:pPr>
-        <w:pStyle w:val="2"/>
+        <w:pStyle w:val="22"/>
         <w:spacing w:before="0" w:after="0" w:line="360" w:lineRule="exact"/>
         <w:ind w:firstLine="709"/>
         <w:jc w:val="both"/>
@@ -8153,7 +8776,7 @@
     </w:p>
     <w:p>
       <w:pPr>
-        <w:pStyle w:val="Heading3"/>
+        <w:pStyle w:val="3"/>
         <w:ind w:firstLine="709"/>
         <w:rPr>
           <w:rFonts w:cs="Times New Roman"/>
@@ -8187,7 +8810,7 @@
     </w:p>
     <w:p>
       <w:pPr>
-        <w:pStyle w:val="2"/>
+        <w:pStyle w:val="22"/>
         <w:spacing w:before="0" w:after="0" w:line="360" w:lineRule="exact"/>
         <w:ind w:firstLine="709"/>
         <w:jc w:val="both"/>
@@ -8206,7 +8829,7 @@
     </w:p>
     <w:p>
       <w:pPr>
-        <w:pStyle w:val="2"/>
+        <w:pStyle w:val="22"/>
         <w:spacing w:before="0" w:after="0" w:line="360" w:lineRule="exact"/>
         <w:ind w:firstLine="709"/>
         <w:jc w:val="both"/>
@@ -8218,7 +8841,7 @@
     </w:p>
     <w:p>
       <w:pPr>
-        <w:pStyle w:val="Heading3"/>
+        <w:pStyle w:val="3"/>
         <w:ind w:firstLine="709"/>
         <w:rPr>
           <w:rFonts w:cs="Times New Roman"/>
@@ -8266,7 +8889,7 @@
     </w:p>
     <w:p>
       <w:pPr>
-        <w:pStyle w:val="2"/>
+        <w:pStyle w:val="22"/>
         <w:shd w:val="clear" w:color="auto" w:fill="auto"/>
         <w:spacing w:before="0" w:after="0" w:line="360" w:lineRule="exact"/>
         <w:ind w:firstLine="709"/>
@@ -8301,7 +8924,7 @@
     </w:p>
     <w:p>
       <w:pPr>
-        <w:pStyle w:val="2"/>
+        <w:pStyle w:val="22"/>
         <w:shd w:val="clear" w:color="auto" w:fill="auto"/>
         <w:spacing w:before="0" w:after="0" w:line="360" w:lineRule="exact"/>
         <w:ind w:firstLine="709"/>
@@ -8314,7 +8937,7 @@
     </w:p>
     <w:p>
       <w:pPr>
-        <w:pStyle w:val="Heading2"/>
+        <w:pStyle w:val="2"/>
         <w:spacing w:before="0" w:line="360" w:lineRule="exact"/>
         <w:ind w:firstLine="709"/>
         <w:rPr>
@@ -8363,7 +8986,7 @@
     </w:p>
     <w:p>
       <w:pPr>
-        <w:pStyle w:val="2"/>
+        <w:pStyle w:val="22"/>
         <w:spacing w:before="0" w:after="0" w:line="360" w:lineRule="exact"/>
         <w:ind w:firstLine="709"/>
         <w:jc w:val="both"/>
@@ -8382,7 +9005,7 @@
     </w:p>
     <w:p>
       <w:pPr>
-        <w:pStyle w:val="2"/>
+        <w:pStyle w:val="22"/>
         <w:spacing w:before="0" w:after="0" w:line="360" w:lineRule="exact"/>
         <w:ind w:firstLine="709"/>
         <w:jc w:val="both"/>
@@ -8401,7 +9024,7 @@
     </w:p>
     <w:p>
       <w:pPr>
-        <w:pStyle w:val="2"/>
+        <w:pStyle w:val="22"/>
         <w:numPr>
           <w:ilvl w:val="0"/>
           <w:numId w:val="5"/>
@@ -8423,7 +9046,7 @@
     </w:p>
     <w:p>
       <w:pPr>
-        <w:pStyle w:val="2"/>
+        <w:pStyle w:val="22"/>
         <w:numPr>
           <w:ilvl w:val="0"/>
           <w:numId w:val="5"/>
@@ -8445,7 +9068,7 @@
     </w:p>
     <w:p>
       <w:pPr>
-        <w:pStyle w:val="2"/>
+        <w:pStyle w:val="22"/>
         <w:numPr>
           <w:ilvl w:val="0"/>
           <w:numId w:val="5"/>
@@ -8467,7 +9090,7 @@
     </w:p>
     <w:p>
       <w:pPr>
-        <w:pStyle w:val="2"/>
+        <w:pStyle w:val="22"/>
         <w:spacing w:before="0" w:after="0" w:line="360" w:lineRule="exact"/>
         <w:ind w:firstLine="708"/>
         <w:jc w:val="both"/>
@@ -8493,7 +9116,7 @@
     </w:p>
     <w:p>
       <w:pPr>
-        <w:pStyle w:val="2"/>
+        <w:pStyle w:val="22"/>
         <w:spacing w:before="0" w:after="0" w:line="360" w:lineRule="exact"/>
         <w:ind w:firstLine="709"/>
         <w:jc w:val="both"/>
@@ -8512,7 +9135,7 @@
     </w:p>
     <w:p>
       <w:pPr>
-        <w:pStyle w:val="2"/>
+        <w:pStyle w:val="22"/>
         <w:spacing w:before="0" w:after="0" w:line="360" w:lineRule="exact"/>
         <w:ind w:firstLine="709"/>
         <w:jc w:val="both"/>
@@ -8531,7 +9154,7 @@
     </w:p>
     <w:p>
       <w:pPr>
-        <w:pStyle w:val="2"/>
+        <w:pStyle w:val="22"/>
         <w:spacing w:before="0" w:after="0" w:line="360" w:lineRule="exact"/>
         <w:ind w:firstLine="709"/>
         <w:jc w:val="both"/>
@@ -8543,7 +9166,7 @@
     </w:p>
     <w:p>
       <w:pPr>
-        <w:pStyle w:val="2"/>
+        <w:pStyle w:val="22"/>
         <w:spacing w:before="0" w:after="0" w:line="276" w:lineRule="auto"/>
         <w:ind w:firstLine="709"/>
         <w:jc w:val="both"/>
@@ -8562,7 +9185,7 @@
     </w:p>
     <w:p>
       <w:pPr>
-        <w:pStyle w:val="2"/>
+        <w:pStyle w:val="22"/>
         <w:numPr>
           <w:ilvl w:val="0"/>
           <w:numId w:val="9"/>
@@ -8607,10 +9230,10 @@
             <v:path o:extrusionok="f" gradientshapeok="t" o:connecttype="rect"/>
             <o:lock v:ext="edit" aspectratio="t"/>
           </v:shapetype>
-          <v:shape id="_x0000_i1097" type="#_x0000_t75" style="width:69.1pt;height:15.55pt" o:ole="">
+          <v:shape id="_x0000_i1025" type="#_x0000_t75" style="width:69pt;height:15.6pt" o:ole="">
             <v:imagedata r:id="rId13" o:title=""/>
           </v:shape>
-          <o:OLEObject Type="Embed" ProgID="Equation.3" ShapeID="_x0000_i1097" DrawAspect="Content" ObjectID="_1553270061" r:id="rId14"/>
+          <o:OLEObject Type="Embed" ProgID="Equation.3" ShapeID="_x0000_i1025" DrawAspect="Content" ObjectID="_1553881804" r:id="rId14"/>
         </w:object>
       </w:r>
       <w:r>
@@ -8623,7 +9246,7 @@
     </w:p>
     <w:p>
       <w:pPr>
-        <w:pStyle w:val="2"/>
+        <w:pStyle w:val="22"/>
         <w:numPr>
           <w:ilvl w:val="0"/>
           <w:numId w:val="9"/>
@@ -8649,38 +9272,20 @@
           <w:szCs w:val="28"/>
           <w:lang w:val="en-US"/>
         </w:rPr>
-        <w:t xml:space="preserve"> (</w:t>
-      </w:r>
-      <w:proofErr w:type="spellStart"/>
-      <w:r>
-        <w:rPr>
+        <w:t xml:space="preserve"> (boolean frequency): </w:t>
+      </w:r>
+      <w:r>
+        <w:rPr>
+          <w:position w:val="-30"/>
           <w:sz w:val="28"/>
           <w:szCs w:val="28"/>
           <w:lang w:val="en-US"/>
         </w:rPr>
-        <w:t>boolean</w:t>
-      </w:r>
-      <w:proofErr w:type="spellEnd"/>
-      <w:r>
-        <w:rPr>
-          <w:sz w:val="28"/>
-          <w:szCs w:val="28"/>
-          <w:lang w:val="en-US"/>
-        </w:rPr>
-        <w:t xml:space="preserve"> frequency): </w:t>
-      </w:r>
-      <w:r>
-        <w:rPr>
-          <w:position w:val="-30"/>
-          <w:sz w:val="28"/>
-          <w:szCs w:val="28"/>
-          <w:lang w:val="en-US"/>
-        </w:rPr>
         <w:object w:dxaOrig="2079" w:dyaOrig="720">
-          <v:shape id="_x0000_i1098" type="#_x0000_t75" style="width:103.7pt;height:36.3pt" o:ole="">
+          <v:shape id="_x0000_i1026" type="#_x0000_t75" style="width:103.8pt;height:36.3pt" o:ole="">
             <v:imagedata r:id="rId15" o:title=""/>
           </v:shape>
-          <o:OLEObject Type="Embed" ProgID="Equation.3" ShapeID="_x0000_i1098" DrawAspect="Content" ObjectID="_1553270062" r:id="rId16"/>
+          <o:OLEObject Type="Embed" ProgID="Equation.3" ShapeID="_x0000_i1026" DrawAspect="Content" ObjectID="_1553881805" r:id="rId16"/>
         </w:object>
       </w:r>
       <w:r>
@@ -8694,7 +9299,7 @@
     </w:p>
     <w:p>
       <w:pPr>
-        <w:pStyle w:val="2"/>
+        <w:pStyle w:val="22"/>
         <w:numPr>
           <w:ilvl w:val="0"/>
           <w:numId w:val="9"/>
@@ -8745,10 +9350,10 @@
           <w:lang w:val="en-US"/>
         </w:rPr>
         <w:object w:dxaOrig="3220" w:dyaOrig="720">
-          <v:shape id="_x0000_i1099" type="#_x0000_t75" style="width:160.7pt;height:36.3pt" o:ole="">
+          <v:shape id="_x0000_i1027" type="#_x0000_t75" style="width:160.8pt;height:36.3pt" o:ole="">
             <v:imagedata r:id="rId17" o:title=""/>
           </v:shape>
-          <o:OLEObject Type="Embed" ProgID="Equation.3" ShapeID="_x0000_i1099" DrawAspect="Content" ObjectID="_1553270063" r:id="rId18"/>
+          <o:OLEObject Type="Embed" ProgID="Equation.3" ShapeID="_x0000_i1027" DrawAspect="Content" ObjectID="_1553881806" r:id="rId18"/>
         </w:object>
       </w:r>
       <w:r>
@@ -8762,7 +9367,7 @@
     </w:p>
     <w:p>
       <w:pPr>
-        <w:pStyle w:val="2"/>
+        <w:pStyle w:val="22"/>
         <w:numPr>
           <w:ilvl w:val="0"/>
           <w:numId w:val="9"/>
@@ -8802,10 +9407,10 @@
           <w:szCs w:val="28"/>
         </w:rPr>
         <w:object w:dxaOrig="3200" w:dyaOrig="660">
-          <v:shape id="_x0000_i1100" type="#_x0000_t75" style="width:159.55pt;height:33.4pt" o:ole="">
+          <v:shape id="_x0000_i1028" type="#_x0000_t75" style="width:159.6pt;height:33.3pt" o:ole="">
             <v:imagedata r:id="rId19" o:title=""/>
           </v:shape>
-          <o:OLEObject Type="Embed" ProgID="Equation.3" ShapeID="_x0000_i1100" DrawAspect="Content" ObjectID="_1553270064" r:id="rId20"/>
+          <o:OLEObject Type="Embed" ProgID="Equation.3" ShapeID="_x0000_i1028" DrawAspect="Content" ObjectID="_1553881807" r:id="rId20"/>
         </w:object>
       </w:r>
       <w:r>
@@ -8818,7 +9423,7 @@
     </w:p>
     <w:p>
       <w:pPr>
-        <w:pStyle w:val="2"/>
+        <w:pStyle w:val="22"/>
         <w:spacing w:before="0" w:after="0" w:line="360" w:lineRule="auto"/>
         <w:ind w:firstLine="709"/>
         <w:jc w:val="both"/>
@@ -8832,12 +9437,13 @@
           <w:sz w:val="28"/>
           <w:szCs w:val="28"/>
         </w:rPr>
+        <w:lastRenderedPageBreak/>
         <w:t>Cпособы определения статистики IDF:</w:t>
       </w:r>
     </w:p>
     <w:p>
       <w:pPr>
-        <w:pStyle w:val="2"/>
+        <w:pStyle w:val="22"/>
         <w:numPr>
           <w:ilvl w:val="0"/>
           <w:numId w:val="8"/>
@@ -8857,10 +9463,10 @@
           <w:lang w:val="en-US"/>
         </w:rPr>
         <w:object w:dxaOrig="1900" w:dyaOrig="660">
-          <v:shape id="_x0000_i1101" type="#_x0000_t75" style="width:95.05pt;height:33.4pt" o:ole="">
+          <v:shape id="_x0000_i1029" type="#_x0000_t75" style="width:95.1pt;height:33.3pt" o:ole="">
             <v:imagedata r:id="rId21" o:title=""/>
           </v:shape>
-          <o:OLEObject Type="Embed" ProgID="Equation.3" ShapeID="_x0000_i1101" DrawAspect="Content" ObjectID="_1553270065" r:id="rId22"/>
+          <o:OLEObject Type="Embed" ProgID="Equation.3" ShapeID="_x0000_i1029" DrawAspect="Content" ObjectID="_1553881808" r:id="rId22"/>
         </w:object>
       </w:r>
       <w:r>
@@ -8873,7 +9479,7 @@
     </w:p>
     <w:p>
       <w:pPr>
-        <w:pStyle w:val="2"/>
+        <w:pStyle w:val="22"/>
         <w:numPr>
           <w:ilvl w:val="0"/>
           <w:numId w:val="8"/>
@@ -8892,10 +9498,10 @@
           <w:szCs w:val="28"/>
         </w:rPr>
         <w:object w:dxaOrig="2280" w:dyaOrig="660">
-          <v:shape id="_x0000_i1102" type="#_x0000_t75" style="width:114.05pt;height:33.4pt" o:ole="">
+          <v:shape id="_x0000_i1030" type="#_x0000_t75" style="width:114pt;height:33.3pt" o:ole="">
             <v:imagedata r:id="rId23" o:title=""/>
           </v:shape>
-          <o:OLEObject Type="Embed" ProgID="Equation.3" ShapeID="_x0000_i1102" DrawAspect="Content" ObjectID="_1553270066" r:id="rId24"/>
+          <o:OLEObject Type="Embed" ProgID="Equation.3" ShapeID="_x0000_i1030" DrawAspect="Content" ObjectID="_1553881809" r:id="rId24"/>
         </w:object>
       </w:r>
       <w:r>
@@ -8908,7 +9514,7 @@
     </w:p>
     <w:p>
       <w:pPr>
-        <w:pStyle w:val="2"/>
+        <w:pStyle w:val="22"/>
         <w:numPr>
           <w:ilvl w:val="0"/>
           <w:numId w:val="8"/>
@@ -8927,10 +9533,10 @@
           <w:szCs w:val="28"/>
         </w:rPr>
         <w:object w:dxaOrig="3460" w:dyaOrig="660">
-          <v:shape id="_x0000_i1103" type="#_x0000_t75" style="width:173.4pt;height:33.4pt" o:ole="">
+          <v:shape id="_x0000_i1031" type="#_x0000_t75" style="width:173.4pt;height:33.3pt" o:ole="">
             <v:imagedata r:id="rId25" o:title=""/>
           </v:shape>
-          <o:OLEObject Type="Embed" ProgID="Equation.3" ShapeID="_x0000_i1103" DrawAspect="Content" ObjectID="_1553270067" r:id="rId26"/>
+          <o:OLEObject Type="Embed" ProgID="Equation.3" ShapeID="_x0000_i1031" DrawAspect="Content" ObjectID="_1553881810" r:id="rId26"/>
         </w:object>
       </w:r>
       <w:r>
@@ -8943,7 +9549,7 @@
     </w:p>
     <w:p>
       <w:pPr>
-        <w:pStyle w:val="2"/>
+        <w:pStyle w:val="22"/>
         <w:numPr>
           <w:ilvl w:val="0"/>
           <w:numId w:val="8"/>
@@ -8962,10 +9568,10 @@
           <w:szCs w:val="28"/>
         </w:rPr>
         <w:object w:dxaOrig="2240" w:dyaOrig="660">
-          <v:shape id="_x0000_i1104" type="#_x0000_t75" style="width:111.75pt;height:33.4pt" o:ole="">
+          <v:shape id="_x0000_i1032" type="#_x0000_t75" style="width:111.9pt;height:33.3pt" o:ole="">
             <v:imagedata r:id="rId27" o:title=""/>
           </v:shape>
-          <o:OLEObject Type="Embed" ProgID="Equation.3" ShapeID="_x0000_i1104" DrawAspect="Content" ObjectID="_1553270068" r:id="rId28"/>
+          <o:OLEObject Type="Embed" ProgID="Equation.3" ShapeID="_x0000_i1032" DrawAspect="Content" ObjectID="_1553881811" r:id="rId28"/>
         </w:object>
       </w:r>
       <w:r>
@@ -8978,7 +9584,7 @@
     </w:p>
     <w:p>
       <w:pPr>
-        <w:pStyle w:val="2"/>
+        <w:pStyle w:val="22"/>
         <w:spacing w:before="0" w:after="0" w:line="360" w:lineRule="exact"/>
         <w:ind w:firstLine="709"/>
         <w:jc w:val="both"/>
@@ -9011,7 +9617,7 @@
     </w:p>
     <w:p>
       <w:pPr>
-        <w:pStyle w:val="2"/>
+        <w:pStyle w:val="22"/>
         <w:spacing w:before="0" w:after="0" w:line="360" w:lineRule="auto"/>
         <w:ind w:firstLine="709"/>
         <w:jc w:val="both"/>
@@ -9037,7 +9643,7 @@
     </w:p>
     <w:p>
       <w:pPr>
-        <w:pStyle w:val="2"/>
+        <w:pStyle w:val="22"/>
         <w:spacing w:before="0" w:after="0" w:line="360" w:lineRule="auto"/>
         <w:ind w:firstLine="0"/>
         <w:rPr>
@@ -9052,16 +9658,16 @@
           <w:szCs w:val="28"/>
         </w:rPr>
         <w:object w:dxaOrig="5300" w:dyaOrig="660">
-          <v:shape id="_x0000_i1105" type="#_x0000_t75" style="width:264.95pt;height:33.4pt" o:ole="">
+          <v:shape id="_x0000_i1033" type="#_x0000_t75" style="width:264.9pt;height:33.3pt" o:ole="">
             <v:imagedata r:id="rId29" o:title=""/>
           </v:shape>
-          <o:OLEObject Type="Embed" ProgID="Equation.3" ShapeID="_x0000_i1105" DrawAspect="Content" ObjectID="_1553270069" r:id="rId30"/>
+          <o:OLEObject Type="Embed" ProgID="Equation.3" ShapeID="_x0000_i1033" DrawAspect="Content" ObjectID="_1553881812" r:id="rId30"/>
         </w:object>
       </w:r>
     </w:p>
     <w:p>
       <w:pPr>
-        <w:pStyle w:val="Heading2"/>
+        <w:pStyle w:val="2"/>
         <w:rPr>
           <w:rFonts w:cs="Times New Roman"/>
           <w:szCs w:val="28"/>
@@ -9121,7 +9727,7 @@
     </w:p>
     <w:p>
       <w:pPr>
-        <w:pStyle w:val="ListParagraph"/>
+        <w:pStyle w:val="ab"/>
         <w:numPr>
           <w:ilvl w:val="0"/>
           <w:numId w:val="1"/>
@@ -9181,7 +9787,7 @@
     </w:p>
     <w:p>
       <w:pPr>
-        <w:pStyle w:val="ListParagraph"/>
+        <w:pStyle w:val="ab"/>
         <w:numPr>
           <w:ilvl w:val="0"/>
           <w:numId w:val="1"/>
@@ -9248,7 +9854,7 @@
     </w:p>
     <w:p>
       <w:pPr>
-        <w:pStyle w:val="Heading1"/>
+        <w:pStyle w:val="1"/>
         <w:spacing w:before="0" w:line="360" w:lineRule="exact"/>
         <w:jc w:val="center"/>
         <w:rPr>
@@ -9295,7 +9901,7 @@
     </w:p>
     <w:p>
       <w:pPr>
-        <w:pStyle w:val="Heading2"/>
+        <w:pStyle w:val="2"/>
         <w:spacing w:before="0" w:line="360" w:lineRule="exact"/>
       </w:pPr>
       <w:bookmarkStart w:id="47" w:name="_Toc374659971"/>
@@ -9362,7 +9968,6 @@
         </w:rPr>
         <w:t xml:space="preserve"> </w:t>
       </w:r>
-      <w:proofErr w:type="spellStart"/>
       <w:r>
         <w:rPr>
           <w:rFonts w:cs="Times New Roman"/>
@@ -9371,7 +9976,6 @@
         </w:rPr>
         <w:t>Realtime</w:t>
       </w:r>
-      <w:proofErr w:type="spellEnd"/>
       <w:r>
         <w:rPr>
           <w:rFonts w:cs="Times New Roman"/>
@@ -9443,7 +10047,7 @@
     </w:p>
     <w:p>
       <w:pPr>
-        <w:pStyle w:val="ListParagraph"/>
+        <w:pStyle w:val="ab"/>
         <w:numPr>
           <w:ilvl w:val="0"/>
           <w:numId w:val="6"/>
@@ -9464,7 +10068,7 @@
     </w:p>
     <w:p>
       <w:pPr>
-        <w:pStyle w:val="ListParagraph"/>
+        <w:pStyle w:val="ab"/>
         <w:numPr>
           <w:ilvl w:val="0"/>
           <w:numId w:val="6"/>
@@ -9499,7 +10103,7 @@
     </w:p>
     <w:p>
       <w:pPr>
-        <w:pStyle w:val="ListParagraph"/>
+        <w:pStyle w:val="ab"/>
         <w:numPr>
           <w:ilvl w:val="0"/>
           <w:numId w:val="6"/>
@@ -9527,7 +10131,7 @@
     </w:p>
     <w:p>
       <w:pPr>
-        <w:pStyle w:val="ListParagraph"/>
+        <w:pStyle w:val="ab"/>
         <w:numPr>
           <w:ilvl w:val="0"/>
           <w:numId w:val="6"/>
@@ -9594,7 +10198,7 @@
     </w:p>
     <w:p>
       <w:pPr>
-        <w:pStyle w:val="Heading2"/>
+        <w:pStyle w:val="2"/>
         <w:spacing w:before="0" w:line="360" w:lineRule="exact"/>
         <w:ind w:firstLine="709"/>
         <w:rPr>
@@ -9865,140 +10469,13 @@
           <w:lang w:val="en-US"/>
         </w:rPr>
       </w:pPr>
-      <w:proofErr w:type="gramStart"/>
       <w:r>
         <w:rPr>
           <w:rFonts w:eastAsia="Times New Roman" w:cs="Times New Roman"/>
           <w:szCs w:val="28"/>
           <w:lang w:val="en-US"/>
         </w:rPr>
-        <w:t xml:space="preserve">a, about, above, after, again, against, all, am, an, and, any, are, aren't, as, at, be, because, been, before, being, below ,between, both, but, by, can't, cannot, could, couldn't, did, didn't, do, does, doesn't, doing, don't, down, during, each, few, for, from, further, had, hadn't, has, hasn't, have, haven't, having, he, he'd, he'll, he's, her, here, here's, hers, herself, him, himself, his, how, how's, </w:t>
-      </w:r>
-      <w:proofErr w:type="spellStart"/>
-      <w:r>
-        <w:rPr>
-          <w:rFonts w:eastAsia="Times New Roman" w:cs="Times New Roman"/>
-          <w:szCs w:val="28"/>
-          <w:lang w:val="en-US"/>
-        </w:rPr>
-        <w:t>i</w:t>
-      </w:r>
-      <w:proofErr w:type="spellEnd"/>
-      <w:r>
-        <w:rPr>
-          <w:rFonts w:eastAsia="Times New Roman" w:cs="Times New Roman"/>
-          <w:szCs w:val="28"/>
-          <w:lang w:val="en-US"/>
-        </w:rPr>
-        <w:t xml:space="preserve">, </w:t>
-      </w:r>
-      <w:proofErr w:type="spellStart"/>
-      <w:r>
-        <w:rPr>
-          <w:rFonts w:eastAsia="Times New Roman" w:cs="Times New Roman"/>
-          <w:szCs w:val="28"/>
-          <w:lang w:val="en-US"/>
-        </w:rPr>
-        <w:t>i'd</w:t>
-      </w:r>
-      <w:proofErr w:type="spellEnd"/>
-      <w:r>
-        <w:rPr>
-          <w:rFonts w:eastAsia="Times New Roman" w:cs="Times New Roman"/>
-          <w:szCs w:val="28"/>
-          <w:lang w:val="en-US"/>
-        </w:rPr>
-        <w:t xml:space="preserve">, </w:t>
-      </w:r>
-      <w:proofErr w:type="spellStart"/>
-      <w:r>
-        <w:rPr>
-          <w:rFonts w:eastAsia="Times New Roman" w:cs="Times New Roman"/>
-          <w:szCs w:val="28"/>
-          <w:lang w:val="en-US"/>
-        </w:rPr>
-        <w:t>i'll</w:t>
-      </w:r>
-      <w:proofErr w:type="spellEnd"/>
-      <w:r>
-        <w:rPr>
-          <w:rFonts w:eastAsia="Times New Roman" w:cs="Times New Roman"/>
-          <w:szCs w:val="28"/>
-          <w:lang w:val="en-US"/>
-        </w:rPr>
-        <w:t xml:space="preserve">, </w:t>
-      </w:r>
-      <w:proofErr w:type="spellStart"/>
-      <w:r>
-        <w:rPr>
-          <w:rFonts w:eastAsia="Times New Roman" w:cs="Times New Roman"/>
-          <w:szCs w:val="28"/>
-          <w:lang w:val="en-US"/>
-        </w:rPr>
-        <w:t>i'm</w:t>
-      </w:r>
-      <w:proofErr w:type="spellEnd"/>
-      <w:r>
-        <w:rPr>
-          <w:rFonts w:eastAsia="Times New Roman" w:cs="Times New Roman"/>
-          <w:szCs w:val="28"/>
-          <w:lang w:val="en-US"/>
-        </w:rPr>
-        <w:t xml:space="preserve">, </w:t>
-      </w:r>
-      <w:proofErr w:type="spellStart"/>
-      <w:r>
-        <w:rPr>
-          <w:rFonts w:eastAsia="Times New Roman" w:cs="Times New Roman"/>
-          <w:szCs w:val="28"/>
-          <w:lang w:val="en-US"/>
-        </w:rPr>
-        <w:t>i've</w:t>
-      </w:r>
-      <w:proofErr w:type="spellEnd"/>
-      <w:r>
-        <w:rPr>
-          <w:rFonts w:eastAsia="Times New Roman" w:cs="Times New Roman"/>
-          <w:szCs w:val="28"/>
-          <w:lang w:val="en-US"/>
-        </w:rPr>
-        <w:t xml:space="preserve">, if, in, into, is, isn't, it, it's, its, itself, let's, me, more, most, mustn't, my, myself, no, nor, not, of, off, on, once, only, or, other, ought, our, ours, ourselves, out, over, own, same, shan't, she, she'd, she'll, she's, should, shouldn't, so, some, such, than, that, that's, the, their, theirs, them, themselves, then, there, there's, , these, they, </w:t>
-      </w:r>
-      <w:proofErr w:type="spellStart"/>
-      <w:r>
-        <w:rPr>
-          <w:rFonts w:eastAsia="Times New Roman" w:cs="Times New Roman"/>
-          <w:szCs w:val="28"/>
-          <w:lang w:val="en-US"/>
-        </w:rPr>
-        <w:t>hey'd</w:t>
-      </w:r>
-      <w:proofErr w:type="spellEnd"/>
-      <w:r>
-        <w:rPr>
-          <w:rFonts w:eastAsia="Times New Roman" w:cs="Times New Roman"/>
-          <w:szCs w:val="28"/>
-          <w:lang w:val="en-US"/>
-        </w:rPr>
-        <w:t xml:space="preserve">, they'll, they're, they've, this, those, </w:t>
-      </w:r>
-      <w:proofErr w:type="spellStart"/>
-      <w:r>
-        <w:rPr>
-          <w:rFonts w:eastAsia="Times New Roman" w:cs="Times New Roman"/>
-          <w:szCs w:val="28"/>
-          <w:lang w:val="en-US"/>
-        </w:rPr>
-        <w:t>through</w:t>
-      </w:r>
-      <w:proofErr w:type="spellEnd"/>
-      <w:r>
-        <w:rPr>
-          <w:rFonts w:eastAsia="Times New Roman" w:cs="Times New Roman"/>
-          <w:szCs w:val="28"/>
-          <w:lang w:val="en-US"/>
-        </w:rPr>
-        <w:t xml:space="preserve">, to, too, under, until, up, very, was, wasn't, we, we'd, we'll, we're, we've, were, weren't, what, what's, when, when's, where, where's, </w:t>
+        <w:t xml:space="preserve">a, about, above, after, again, against, all, am, an, and, any, are, aren't, as, at, be, because, been, before, being, below ,between, both, but, by, can't, cannot, could, couldn't, did, didn't, do, does, doesn't, doing, don't, down, during, each, few, for, from, further, had, hadn't, has, hasn't, have, haven't, having, he, he'd, he'll, he's, her, here, here's, hers, herself, him, himself, his, how, how's, i, i'd, i'll, i'm, i've, if, in, into, is, isn't, it, it's, its, itself, let's, me, more, most, mustn't, my, myself, no, nor, not, of, off, on, once, only, or, other, ought, our, ours, ourselves, out, over, own, same, shan't, she, she'd, she'll, she's, should, shouldn't, so, some, such, than, that, that's, the, their, theirs, them, themselves, then, there, there's, , these, they, hey'd, they'll, they're, they've, this, those, through, to, too, under, until, up, very, was, wasn't, we, we'd, we'll, we're, we've, were, weren't, what, what's, when, when's, where, where's, </w:t>
       </w:r>
       <w:r>
         <w:rPr>
@@ -10009,7 +10486,6 @@
         <w:lastRenderedPageBreak/>
         <w:t>which, while, who, who's, whom, why, why's, with, won't, would, wouldn't, you, you'd, you'll, you're, you've, your, yours, yourself, yourselves.</w:t>
       </w:r>
-      <w:proofErr w:type="gramEnd"/>
     </w:p>
     <w:p>
       <w:pPr>
@@ -10025,7 +10501,7 @@
     </w:p>
     <w:p>
       <w:pPr>
-        <w:pStyle w:val="Heading2"/>
+        <w:pStyle w:val="2"/>
         <w:spacing w:before="0" w:line="360" w:lineRule="exact"/>
         <w:rPr>
           <w:rFonts w:cs="Times New Roman"/>
@@ -10115,7 +10591,7 @@
     </w:p>
     <w:p>
       <w:pPr>
-        <w:pStyle w:val="ListParagraph"/>
+        <w:pStyle w:val="ab"/>
         <w:numPr>
           <w:ilvl w:val="0"/>
           <w:numId w:val="7"/>
@@ -10133,7 +10609,6 @@
         </w:rPr>
         <w:t>З</w:t>
       </w:r>
-      <w:proofErr w:type="spellStart"/>
       <w:r>
         <w:rPr>
           <w:rFonts w:ascii="Times New Roman" w:hAnsi="Times New Roman"/>
@@ -10142,7 +10617,6 @@
         </w:rPr>
         <w:t>апустить</w:t>
       </w:r>
-      <w:proofErr w:type="spellEnd"/>
       <w:r>
         <w:rPr>
           <w:rFonts w:ascii="Times New Roman" w:hAnsi="Times New Roman"/>
@@ -10161,7 +10635,7 @@
     </w:p>
     <w:p>
       <w:pPr>
-        <w:pStyle w:val="ListParagraph"/>
+        <w:pStyle w:val="ab"/>
         <w:numPr>
           <w:ilvl w:val="0"/>
           <w:numId w:val="7"/>
@@ -10217,7 +10691,7 @@
     </w:p>
     <w:p>
       <w:pPr>
-        <w:pStyle w:val="ListParagraph"/>
+        <w:pStyle w:val="ab"/>
         <w:numPr>
           <w:ilvl w:val="0"/>
           <w:numId w:val="7"/>
@@ -10287,7 +10761,7 @@
     </w:p>
     <w:p>
       <w:pPr>
-        <w:pStyle w:val="Heading2"/>
+        <w:pStyle w:val="2"/>
         <w:spacing w:before="0" w:line="360" w:lineRule="exact"/>
         <w:ind w:firstLine="709"/>
         <w:rPr>
@@ -10402,7 +10876,7 @@
           <w:rFonts w:cs="Times New Roman"/>
           <w:noProof/>
           <w:szCs w:val="28"/>
-          <w:lang w:val="en-US" w:eastAsia="en-US"/>
+          <w:lang w:val="be-BY" w:eastAsia="be-BY"/>
         </w:rPr>
         <w:drawing>
           <wp:inline distT="0" distB="0" distL="0" distR="0">
@@ -10612,7 +11086,7 @@
           <w:rFonts w:cs="Times New Roman"/>
           <w:noProof/>
           <w:szCs w:val="28"/>
-          <w:lang w:val="en-US" w:eastAsia="en-US"/>
+          <w:lang w:val="be-BY" w:eastAsia="be-BY"/>
         </w:rPr>
         <w:drawing>
           <wp:inline distT="0" distB="0" distL="0" distR="0">
@@ -10980,7 +11454,7 @@
       <w:r>
         <w:rPr>
           <w:noProof/>
-          <w:lang w:val="en-US" w:eastAsia="en-US"/>
+          <w:lang w:val="be-BY" w:eastAsia="be-BY"/>
         </w:rPr>
         <w:drawing>
           <wp:inline distT="0" distB="0" distL="0" distR="0">
@@ -11051,7 +11525,7 @@
           <w:rFonts w:cs="Times New Roman"/>
           <w:noProof/>
           <w:szCs w:val="28"/>
-          <w:lang w:val="en-US" w:eastAsia="en-US"/>
+          <w:lang w:val="be-BY" w:eastAsia="be-BY"/>
         </w:rPr>
         <w:drawing>
           <wp:inline distT="0" distB="0" distL="0" distR="0">
@@ -11313,7 +11787,7 @@
       <w:r>
         <w:rPr>
           <w:noProof/>
-          <w:lang w:val="en-US" w:eastAsia="en-US"/>
+          <w:lang w:val="be-BY" w:eastAsia="be-BY"/>
         </w:rPr>
         <w:lastRenderedPageBreak/>
         <w:drawing>
@@ -11519,7 +11993,7 @@
     </w:p>
     <w:p>
       <w:pPr>
-        <w:pStyle w:val="Heading2"/>
+        <w:pStyle w:val="2"/>
         <w:spacing w:before="0" w:line="360" w:lineRule="exact"/>
         <w:ind w:firstLine="709"/>
         <w:rPr>
@@ -11531,7 +12005,7 @@
     </w:p>
     <w:p>
       <w:pPr>
-        <w:pStyle w:val="Heading2"/>
+        <w:pStyle w:val="2"/>
         <w:spacing w:before="0" w:line="360" w:lineRule="exact"/>
         <w:ind w:firstLine="709"/>
         <w:rPr>
@@ -11607,7 +12081,7 @@
     </w:p>
     <w:p>
       <w:pPr>
-        <w:pStyle w:val="ListParagraph"/>
+        <w:pStyle w:val="ab"/>
         <w:numPr>
           <w:ilvl w:val="0"/>
           <w:numId w:val="11"/>
@@ -11635,7 +12109,7 @@
     </w:p>
     <w:p>
       <w:pPr>
-        <w:pStyle w:val="ListParagraph"/>
+        <w:pStyle w:val="ab"/>
         <w:numPr>
           <w:ilvl w:val="0"/>
           <w:numId w:val="11"/>
@@ -11692,7 +12166,7 @@
     </w:p>
     <w:p>
       <w:pPr>
-        <w:pStyle w:val="Heading1"/>
+        <w:pStyle w:val="1"/>
         <w:spacing w:before="0" w:line="360" w:lineRule="exact"/>
         <w:jc w:val="center"/>
         <w:rPr>
@@ -11743,7 +12217,7 @@
     </w:p>
     <w:p>
       <w:pPr>
-        <w:pStyle w:val="ListParagraph"/>
+        <w:pStyle w:val="ab"/>
         <w:numPr>
           <w:ilvl w:val="0"/>
           <w:numId w:val="13"/>
@@ -11764,7 +12238,7 @@
     </w:p>
     <w:p>
       <w:pPr>
-        <w:pStyle w:val="ListParagraph"/>
+        <w:pStyle w:val="ab"/>
         <w:numPr>
           <w:ilvl w:val="0"/>
           <w:numId w:val="13"/>
@@ -11785,7 +12259,7 @@
     </w:p>
     <w:p>
       <w:pPr>
-        <w:pStyle w:val="ListParagraph"/>
+        <w:pStyle w:val="ab"/>
         <w:numPr>
           <w:ilvl w:val="0"/>
           <w:numId w:val="13"/>
@@ -11806,7 +12280,7 @@
     </w:p>
     <w:p>
       <w:pPr>
-        <w:pStyle w:val="ListParagraph"/>
+        <w:pStyle w:val="ab"/>
         <w:numPr>
           <w:ilvl w:val="0"/>
           <w:numId w:val="13"/>
@@ -11827,7 +12301,7 @@
     </w:p>
     <w:p>
       <w:pPr>
-        <w:pStyle w:val="ListParagraph"/>
+        <w:pStyle w:val="ab"/>
         <w:numPr>
           <w:ilvl w:val="0"/>
           <w:numId w:val="13"/>
@@ -11862,7 +12336,7 @@
     </w:p>
     <w:p>
       <w:pPr>
-        <w:pStyle w:val="Heading1"/>
+        <w:pStyle w:val="1"/>
         <w:spacing w:before="0" w:line="360" w:lineRule="exact"/>
         <w:jc w:val="center"/>
         <w:rPr>
@@ -11886,7 +12360,7 @@
     <w:p/>
     <w:p>
       <w:pPr>
-        <w:pStyle w:val="ListParagraph"/>
+        <w:pStyle w:val="ab"/>
         <w:numPr>
           <w:ilvl w:val="0"/>
           <w:numId w:val="10"/>
@@ -11932,9 +12406,16 @@
           <w:shd w:val="clear" w:color="auto" w:fill="FFFFFF"/>
           <w:lang w:val="en-US"/>
         </w:rPr>
-        <w:t xml:space="preserve">. / C. D. Manning, P. </w:t>
-      </w:r>
-      <w:proofErr w:type="spellStart"/>
+        <w:t xml:space="preserve">. / C. D. Manning, P. Raghavan, H. Schütze. - Cambridge University Press, 2008. – 581 </w:t>
+      </w:r>
+      <w:r>
+        <w:rPr>
+          <w:rFonts w:ascii="Times New Roman" w:hAnsi="Times New Roman"/>
+          <w:szCs w:val="28"/>
+          <w:shd w:val="clear" w:color="auto" w:fill="FFFFFF"/>
+        </w:rPr>
+        <w:t>с</w:t>
+      </w:r>
       <w:r>
         <w:rPr>
           <w:rFonts w:ascii="Times New Roman" w:hAnsi="Times New Roman"/>
@@ -11942,59 +12423,12 @@
           <w:shd w:val="clear" w:color="auto" w:fill="FFFFFF"/>
           <w:lang w:val="en-US"/>
         </w:rPr>
-        <w:t>Raghavan</w:t>
-      </w:r>
-      <w:proofErr w:type="spellEnd"/>
-      <w:r>
-        <w:rPr>
-          <w:rFonts w:ascii="Times New Roman" w:hAnsi="Times New Roman"/>
-          <w:szCs w:val="28"/>
-          <w:shd w:val="clear" w:color="auto" w:fill="FFFFFF"/>
-          <w:lang w:val="en-US"/>
-        </w:rPr>
-        <w:t xml:space="preserve">, H. </w:t>
-      </w:r>
-      <w:proofErr w:type="spellStart"/>
-      <w:r>
-        <w:rPr>
-          <w:rFonts w:ascii="Times New Roman" w:hAnsi="Times New Roman"/>
-          <w:szCs w:val="28"/>
-          <w:shd w:val="clear" w:color="auto" w:fill="FFFFFF"/>
-          <w:lang w:val="en-US"/>
-        </w:rPr>
-        <w:t>Schütze</w:t>
-      </w:r>
-      <w:proofErr w:type="spellEnd"/>
-      <w:r>
-        <w:rPr>
-          <w:rFonts w:ascii="Times New Roman" w:hAnsi="Times New Roman"/>
-          <w:szCs w:val="28"/>
-          <w:shd w:val="clear" w:color="auto" w:fill="FFFFFF"/>
-          <w:lang w:val="en-US"/>
-        </w:rPr>
-        <w:t xml:space="preserve">. - Cambridge University Press, 2008. – 581 </w:t>
-      </w:r>
-      <w:r>
-        <w:rPr>
-          <w:rFonts w:ascii="Times New Roman" w:hAnsi="Times New Roman"/>
-          <w:szCs w:val="28"/>
-          <w:shd w:val="clear" w:color="auto" w:fill="FFFFFF"/>
-        </w:rPr>
-        <w:t>с</w:t>
-      </w:r>
-      <w:r>
-        <w:rPr>
-          <w:rFonts w:ascii="Times New Roman" w:hAnsi="Times New Roman"/>
-          <w:szCs w:val="28"/>
-          <w:shd w:val="clear" w:color="auto" w:fill="FFFFFF"/>
-          <w:lang w:val="en-US"/>
-        </w:rPr>
         <w:t>.</w:t>
       </w:r>
     </w:p>
     <w:p>
       <w:pPr>
-        <w:pStyle w:val="ListParagraph"/>
+        <w:pStyle w:val="ab"/>
         <w:numPr>
           <w:ilvl w:val="0"/>
           <w:numId w:val="10"/>
@@ -12023,7 +12457,7 @@
     </w:p>
     <w:p>
       <w:pPr>
-        <w:pStyle w:val="ListParagraph"/>
+        <w:pStyle w:val="ab"/>
         <w:numPr>
           <w:ilvl w:val="0"/>
           <w:numId w:val="10"/>
@@ -12080,7 +12514,7 @@
     </w:p>
     <w:p>
       <w:pPr>
-        <w:pStyle w:val="ListParagraph"/>
+        <w:pStyle w:val="ab"/>
         <w:numPr>
           <w:ilvl w:val="0"/>
           <w:numId w:val="10"/>
@@ -12100,79 +12534,33 @@
           <w:lang w:val="en-US"/>
         </w:rPr>
       </w:pPr>
-      <w:proofErr w:type="spellStart"/>
       <w:r>
         <w:rPr>
           <w:rFonts w:ascii="Times New Roman" w:eastAsiaTheme="minorHAnsi" w:hAnsi="Times New Roman"/>
           <w:szCs w:val="28"/>
           <w:lang w:val="en-US"/>
         </w:rPr>
-        <w:t>Turney</w:t>
-      </w:r>
-      <w:proofErr w:type="spellEnd"/>
+        <w:t xml:space="preserve">Turney, P.D. Learning algorithms for keyphrase extraction. Information Retrieval / P.D. Turney. - Ottawa, Ontario, Canada, 2000. – 477 </w:t>
+      </w:r>
       <w:r>
         <w:rPr>
           <w:rFonts w:ascii="Times New Roman" w:eastAsiaTheme="minorHAnsi" w:hAnsi="Times New Roman"/>
           <w:szCs w:val="28"/>
+        </w:rPr>
+        <w:t>с</w:t>
+      </w:r>
+      <w:r>
+        <w:rPr>
+          <w:rFonts w:ascii="Times New Roman" w:eastAsiaTheme="minorHAnsi" w:hAnsi="Times New Roman"/>
+          <w:szCs w:val="28"/>
           <w:lang w:val="en-US"/>
         </w:rPr>
-        <w:t xml:space="preserve">, P.D. Learning algorithms for </w:t>
-      </w:r>
-      <w:proofErr w:type="spellStart"/>
-      <w:r>
-        <w:rPr>
-          <w:rFonts w:ascii="Times New Roman" w:eastAsiaTheme="minorHAnsi" w:hAnsi="Times New Roman"/>
-          <w:szCs w:val="28"/>
-          <w:lang w:val="en-US"/>
-        </w:rPr>
-        <w:t>keyphrase</w:t>
-      </w:r>
-      <w:proofErr w:type="spellEnd"/>
-      <w:r>
-        <w:rPr>
-          <w:rFonts w:ascii="Times New Roman" w:eastAsiaTheme="minorHAnsi" w:hAnsi="Times New Roman"/>
-          <w:szCs w:val="28"/>
-          <w:lang w:val="en-US"/>
-        </w:rPr>
-        <w:t xml:space="preserve"> extraction. Information Retrieval / P.D. </w:t>
-      </w:r>
-      <w:proofErr w:type="spellStart"/>
-      <w:r>
-        <w:rPr>
-          <w:rFonts w:ascii="Times New Roman" w:eastAsiaTheme="minorHAnsi" w:hAnsi="Times New Roman"/>
-          <w:szCs w:val="28"/>
-          <w:lang w:val="en-US"/>
-        </w:rPr>
-        <w:t>Turney</w:t>
-      </w:r>
-      <w:proofErr w:type="spellEnd"/>
-      <w:r>
-        <w:rPr>
-          <w:rFonts w:ascii="Times New Roman" w:eastAsiaTheme="minorHAnsi" w:hAnsi="Times New Roman"/>
-          <w:szCs w:val="28"/>
-          <w:lang w:val="en-US"/>
-        </w:rPr>
-        <w:t xml:space="preserve">. - Ottawa, Ontario, Canada, 2000. – 477 </w:t>
-      </w:r>
-      <w:r>
-        <w:rPr>
-          <w:rFonts w:ascii="Times New Roman" w:eastAsiaTheme="minorHAnsi" w:hAnsi="Times New Roman"/>
-          <w:szCs w:val="28"/>
-        </w:rPr>
-        <w:t>с</w:t>
-      </w:r>
-      <w:r>
-        <w:rPr>
-          <w:rFonts w:ascii="Times New Roman" w:eastAsiaTheme="minorHAnsi" w:hAnsi="Times New Roman"/>
-          <w:szCs w:val="28"/>
-          <w:lang w:val="en-US"/>
-        </w:rPr>
         <w:t>.</w:t>
       </w:r>
     </w:p>
     <w:p>
       <w:pPr>
-        <w:pStyle w:val="ListParagraph"/>
+        <w:pStyle w:val="ab"/>
         <w:numPr>
           <w:ilvl w:val="0"/>
           <w:numId w:val="10"/>
@@ -12221,7 +12609,7 @@
     </w:p>
     <w:p>
       <w:pPr>
-        <w:pStyle w:val="ListParagraph"/>
+        <w:pStyle w:val="ab"/>
         <w:numPr>
           <w:ilvl w:val="0"/>
           <w:numId w:val="10"/>
@@ -12247,53 +12635,35 @@
           <w:szCs w:val="28"/>
           <w:lang w:val="en-US"/>
         </w:rPr>
-        <w:t xml:space="preserve">ANDERKA, M., LIPKA, N., AND STEIN, B. 2009. Evaluating cross-language explicit semantic analysis and </w:t>
-      </w:r>
-      <w:proofErr w:type="gramStart"/>
+        <w:t>ANDERKA, M., LIPKA, N., AND STEIN, B. 2009. Evaluating cross-language explicit semantic analysis and cross querying. In Proceedings of the 10th Cross-language Evaluation Forum Conference on Multilingual Information Access Evaluation: Text Retrieval Experiments (CLEF’09). Springer, 50–57</w:t>
+      </w:r>
       <w:r>
         <w:rPr>
           <w:rFonts w:ascii="Times New Roman" w:hAnsi="Times New Roman"/>
           <w:szCs w:val="28"/>
           <w:lang w:val="en-US"/>
         </w:rPr>
-        <w:t>cross querying</w:t>
-      </w:r>
-      <w:proofErr w:type="gramEnd"/>
+        <w:t xml:space="preserve"> </w:t>
+      </w:r>
       <w:r>
         <w:rPr>
           <w:rFonts w:ascii="Times New Roman" w:hAnsi="Times New Roman"/>
           <w:szCs w:val="28"/>
+        </w:rPr>
+        <w:t>с</w:t>
+      </w:r>
+      <w:r>
+        <w:rPr>
+          <w:rFonts w:ascii="Times New Roman" w:hAnsi="Times New Roman"/>
+          <w:szCs w:val="28"/>
           <w:lang w:val="en-US"/>
         </w:rPr>
-        <w:t>. In Proceedings of the 10th Cross-language Evaluation Forum Conference on Multilingual Information Access Evaluation: Text Retrieval Experiments (CLEF’09). Springer, 50–57</w:t>
-      </w:r>
-      <w:r>
-        <w:rPr>
-          <w:rFonts w:ascii="Times New Roman" w:hAnsi="Times New Roman"/>
-          <w:szCs w:val="28"/>
-          <w:lang w:val="en-US"/>
-        </w:rPr>
-        <w:t xml:space="preserve"> </w:t>
-      </w:r>
-      <w:r>
-        <w:rPr>
-          <w:rFonts w:ascii="Times New Roman" w:hAnsi="Times New Roman"/>
-          <w:szCs w:val="28"/>
-        </w:rPr>
-        <w:t>с</w:t>
-      </w:r>
-      <w:r>
-        <w:rPr>
-          <w:rFonts w:ascii="Times New Roman" w:hAnsi="Times New Roman"/>
-          <w:szCs w:val="28"/>
-          <w:lang w:val="en-US"/>
-        </w:rPr>
         <w:t>.</w:t>
       </w:r>
     </w:p>
     <w:p>
       <w:pPr>
-        <w:pStyle w:val="ListParagraph"/>
+        <w:pStyle w:val="ab"/>
         <w:numPr>
           <w:ilvl w:val="0"/>
           <w:numId w:val="10"/>
@@ -12313,79 +12683,33 @@
           <w:lang w:val="en-US"/>
         </w:rPr>
       </w:pPr>
-      <w:proofErr w:type="spellStart"/>
       <w:r>
         <w:rPr>
           <w:rFonts w:ascii="Times New Roman" w:hAnsi="Times New Roman"/>
           <w:szCs w:val="28"/>
           <w:lang w:val="en-US"/>
         </w:rPr>
-        <w:t>Kraiij</w:t>
-      </w:r>
-      <w:proofErr w:type="spellEnd"/>
+        <w:t>Kraiij, W., Nie, J-Y., Simard, M.: Emebdding Web-based Statistical Translation Models in Cross-Language Information Retrieval. Computational Linguistics (2003)</w:t>
+      </w:r>
       <w:r>
         <w:rPr>
           <w:rFonts w:ascii="Times New Roman" w:hAnsi="Times New Roman"/>
           <w:szCs w:val="28"/>
           <w:lang w:val="en-US"/>
         </w:rPr>
-        <w:t xml:space="preserve">, W., </w:t>
-      </w:r>
-      <w:proofErr w:type="spellStart"/>
+        <w:t xml:space="preserve"> – 39</w:t>
+      </w:r>
       <w:r>
         <w:rPr>
           <w:rFonts w:ascii="Times New Roman" w:hAnsi="Times New Roman"/>
           <w:szCs w:val="28"/>
-          <w:lang w:val="en-US"/>
-        </w:rPr>
-        <w:t>Nie</w:t>
-      </w:r>
-      <w:proofErr w:type="spellEnd"/>
-      <w:r>
-        <w:rPr>
-          <w:rFonts w:ascii="Times New Roman" w:hAnsi="Times New Roman"/>
-          <w:szCs w:val="28"/>
-          <w:lang w:val="en-US"/>
-        </w:rPr>
-        <w:t xml:space="preserve">, J-Y., Simard, M.: </w:t>
-      </w:r>
-      <w:proofErr w:type="spellStart"/>
-      <w:r>
-        <w:rPr>
-          <w:rFonts w:ascii="Times New Roman" w:hAnsi="Times New Roman"/>
-          <w:szCs w:val="28"/>
-          <w:lang w:val="en-US"/>
-        </w:rPr>
-        <w:t>Emebdding</w:t>
-      </w:r>
-      <w:proofErr w:type="spellEnd"/>
-      <w:r>
-        <w:rPr>
-          <w:rFonts w:ascii="Times New Roman" w:hAnsi="Times New Roman"/>
-          <w:szCs w:val="28"/>
-          <w:lang w:val="en-US"/>
-        </w:rPr>
-        <w:t xml:space="preserve"> Web-based Statistical Translation Models in Cross-Language Information Retrieval. Computational Linguistics (2003)</w:t>
-      </w:r>
-      <w:r>
-        <w:rPr>
-          <w:rFonts w:ascii="Times New Roman" w:hAnsi="Times New Roman"/>
-          <w:szCs w:val="28"/>
-          <w:lang w:val="en-US"/>
-        </w:rPr>
-        <w:t xml:space="preserve"> – 39</w:t>
-      </w:r>
-      <w:r>
-        <w:rPr>
-          <w:rFonts w:ascii="Times New Roman" w:hAnsi="Times New Roman"/>
-          <w:szCs w:val="28"/>
         </w:rPr>
         <w:t xml:space="preserve"> с.</w:t>
       </w:r>
     </w:p>
     <w:p>
       <w:pPr>
-        <w:pStyle w:val="ListParagraph"/>
+        <w:pStyle w:val="ab"/>
         <w:numPr>
           <w:ilvl w:val="0"/>
           <w:numId w:val="10"/>
@@ -12416,7 +12740,7 @@
       <w:hyperlink r:id="rId36" w:history="1">
         <w:r>
           <w:rPr>
-            <w:rStyle w:val="Hyperlink"/>
+            <w:rStyle w:val="a6"/>
             <w:rFonts w:ascii="Times New Roman" w:hAnsi="Times New Roman"/>
             <w:color w:val="auto"/>
             <w:szCs w:val="28"/>
@@ -12429,7 +12753,7 @@
     </w:p>
     <w:p>
       <w:pPr>
-        <w:pStyle w:val="ListParagraph"/>
+        <w:pStyle w:val="ab"/>
         <w:numPr>
           <w:ilvl w:val="0"/>
           <w:numId w:val="10"/>
@@ -12455,59 +12779,23 @@
           <w:szCs w:val="28"/>
           <w:lang w:val="en-US"/>
         </w:rPr>
-        <w:t xml:space="preserve">Virga, P., </w:t>
-      </w:r>
-      <w:proofErr w:type="spellStart"/>
+        <w:t xml:space="preserve">Virga, P., Khudanpur, S.: Transliteration of proper names </w:t>
+      </w:r>
       <w:r>
         <w:rPr>
           <w:rFonts w:ascii="Times New Roman" w:hAnsi="Times New Roman"/>
           <w:szCs w:val="28"/>
           <w:lang w:val="en-US"/>
         </w:rPr>
-        <w:t>Khudanpur</w:t>
-      </w:r>
-      <w:proofErr w:type="spellEnd"/>
+        <w:t>in cross-lingual information re</w:t>
+      </w:r>
       <w:r>
         <w:rPr>
           <w:rFonts w:ascii="Times New Roman" w:hAnsi="Times New Roman"/>
           <w:szCs w:val="28"/>
           <w:lang w:val="en-US"/>
         </w:rPr>
-        <w:t xml:space="preserve">, S.: Transliteration of proper names </w:t>
-      </w:r>
-      <w:r>
-        <w:rPr>
-          <w:rFonts w:ascii="Times New Roman" w:hAnsi="Times New Roman"/>
-          <w:szCs w:val="28"/>
-          <w:lang w:val="en-US"/>
-        </w:rPr>
-        <w:t>in cross-lingual information re</w:t>
-      </w:r>
-      <w:r>
-        <w:rPr>
-          <w:rFonts w:ascii="Times New Roman" w:hAnsi="Times New Roman"/>
-          <w:szCs w:val="28"/>
-          <w:lang w:val="en-US"/>
-        </w:rPr>
-        <w:t xml:space="preserve">trieval. In: ACL Workshop on Multilingual and Mixed Language Named Entity </w:t>
-      </w:r>
-      <w:proofErr w:type="spellStart"/>
-      <w:r>
-        <w:rPr>
-          <w:rFonts w:ascii="Times New Roman" w:hAnsi="Times New Roman"/>
-          <w:szCs w:val="28"/>
-          <w:lang w:val="en-US"/>
-        </w:rPr>
-        <w:t>Recogni-tion</w:t>
-      </w:r>
-      <w:proofErr w:type="spellEnd"/>
-      <w:r>
-        <w:rPr>
-          <w:rFonts w:ascii="Times New Roman" w:hAnsi="Times New Roman"/>
-          <w:szCs w:val="28"/>
-          <w:lang w:val="en-US"/>
-        </w:rPr>
-        <w:t xml:space="preserve"> (2003) – 8</w:t>
+        <w:t>trieval. In: ACL Workshop on Multilingual and Mixed Language Named Entity Recogni-tion (2003) – 8</w:t>
       </w:r>
       <w:r>
         <w:rPr>
@@ -12531,7 +12819,7 @@
 </file>
 
 <file path=word/endnotes.xml><?xml version="1.0" encoding="utf-8"?>
-<w:endnotes xmlns:wpc="http://schemas.microsoft.com/office/word/2010/wordprocessingCanvas" xmlns:cx="http://schemas.microsoft.com/office/drawing/2014/chartex" xmlns:cx1="http://schemas.microsoft.com/office/drawing/2015/9/8/chartex" xmlns:mc="http://schemas.openxmlformats.org/markup-compatibility/2006" xmlns:o="urn:schemas-microsoft-com:office:office" xmlns:r="http://schemas.openxmlformats.org/officeDocument/2006/relationships" xmlns:m="http://schemas.openxmlformats.org/officeDocument/2006/math" xmlns:v="urn:schemas-microsoft-com:vml" xmlns:wp14="http://schemas.microsoft.com/office/word/2010/wordprocessingDrawing" xmlns:wp="http://schemas.openxmlformats.org/drawingml/2006/wordprocessingDrawing" xmlns:w10="urn:schemas-microsoft-com:office:word" xmlns:w="http://schemas.openxmlformats.org/wordprocessingml/2006/main" xmlns:w14="http://schemas.microsoft.com/office/word/2010/wordml" xmlns:w15="http://schemas.microsoft.com/office/word/2012/wordml" xmlns:w16se="http://schemas.microsoft.com/office/word/2015/wordml/symex" xmlns:wpg="http://schemas.microsoft.com/office/word/2010/wordprocessingGroup" xmlns:wpi="http://schemas.microsoft.com/office/word/2010/wordprocessingInk" xmlns:wne="http://schemas.microsoft.com/office/word/2006/wordml" xmlns:wps="http://schemas.microsoft.com/office/word/2010/wordprocessingShape" mc:Ignorable="w14 w15 w16se wp14">
+<w:endnotes xmlns:wpc="http://schemas.microsoft.com/office/word/2010/wordprocessingCanvas" xmlns:mc="http://schemas.openxmlformats.org/markup-compatibility/2006" xmlns:o="urn:schemas-microsoft-com:office:office" xmlns:r="http://schemas.openxmlformats.org/officeDocument/2006/relationships" xmlns:m="http://schemas.openxmlformats.org/officeDocument/2006/math" xmlns:v="urn:schemas-microsoft-com:vml" xmlns:wp14="http://schemas.microsoft.com/office/word/2010/wordprocessingDrawing" xmlns:wp="http://schemas.openxmlformats.org/drawingml/2006/wordprocessingDrawing" xmlns:w10="urn:schemas-microsoft-com:office:word" xmlns:w="http://schemas.openxmlformats.org/wordprocessingml/2006/main" xmlns:w14="http://schemas.microsoft.com/office/word/2010/wordml" xmlns:w15="http://schemas.microsoft.com/office/word/2012/wordml" xmlns:wpg="http://schemas.microsoft.com/office/word/2010/wordprocessingGroup" xmlns:wpi="http://schemas.microsoft.com/office/word/2010/wordprocessingInk" xmlns:wne="http://schemas.microsoft.com/office/word/2006/wordml" xmlns:wps="http://schemas.microsoft.com/office/word/2010/wordprocessingShape" mc:Ignorable="w14 w15 wp14">
   <w:endnote w:type="separator" w:id="-1">
     <w:p>
       <w:pPr>
@@ -12556,7 +12844,7 @@
 </file>
 
 <file path=word/footer1.xml><?xml version="1.0" encoding="utf-8"?>
-<w:ftr xmlns:wpc="http://schemas.microsoft.com/office/word/2010/wordprocessingCanvas" xmlns:cx="http://schemas.microsoft.com/office/drawing/2014/chartex" xmlns:cx1="http://schemas.microsoft.com/office/drawing/2015/9/8/chartex" xmlns:mc="http://schemas.openxmlformats.org/markup-compatibility/2006" xmlns:o="urn:schemas-microsoft-com:office:office" xmlns:r="http://schemas.openxmlformats.org/officeDocument/2006/relationships" xmlns:m="http://schemas.openxmlformats.org/officeDocument/2006/math" xmlns:v="urn:schemas-microsoft-com:vml" xmlns:wp14="http://schemas.microsoft.com/office/word/2010/wordprocessingDrawing" xmlns:wp="http://schemas.openxmlformats.org/drawingml/2006/wordprocessingDrawing" xmlns:w10="urn:schemas-microsoft-com:office:word" xmlns:w="http://schemas.openxmlformats.org/wordprocessingml/2006/main" xmlns:w14="http://schemas.microsoft.com/office/word/2010/wordml" xmlns:w15="http://schemas.microsoft.com/office/word/2012/wordml" xmlns:w16se="http://schemas.microsoft.com/office/word/2015/wordml/symex" xmlns:wpg="http://schemas.microsoft.com/office/word/2010/wordprocessingGroup" xmlns:wpi="http://schemas.microsoft.com/office/word/2010/wordprocessingInk" xmlns:wne="http://schemas.microsoft.com/office/word/2006/wordml" xmlns:wps="http://schemas.microsoft.com/office/word/2010/wordprocessingShape" mc:Ignorable="w14 w15 w16se wp14">
+<w:ftr xmlns:wpc="http://schemas.microsoft.com/office/word/2010/wordprocessingCanvas" xmlns:mc="http://schemas.openxmlformats.org/markup-compatibility/2006" xmlns:o="urn:schemas-microsoft-com:office:office" xmlns:r="http://schemas.openxmlformats.org/officeDocument/2006/relationships" xmlns:m="http://schemas.openxmlformats.org/officeDocument/2006/math" xmlns:v="urn:schemas-microsoft-com:vml" xmlns:wp14="http://schemas.microsoft.com/office/word/2010/wordprocessingDrawing" xmlns:wp="http://schemas.openxmlformats.org/drawingml/2006/wordprocessingDrawing" xmlns:w10="urn:schemas-microsoft-com:office:word" xmlns:w="http://schemas.openxmlformats.org/wordprocessingml/2006/main" xmlns:w14="http://schemas.microsoft.com/office/word/2010/wordml" xmlns:w15="http://schemas.microsoft.com/office/word/2012/wordml" xmlns:wpg="http://schemas.microsoft.com/office/word/2010/wordprocessingGroup" xmlns:wpi="http://schemas.microsoft.com/office/word/2010/wordprocessingInk" xmlns:wne="http://schemas.microsoft.com/office/word/2006/wordml" xmlns:wps="http://schemas.microsoft.com/office/word/2010/wordprocessingShape" mc:Ignorable="w14 w15 wp14">
   <w:sdt>
     <w:sdtPr>
       <w:id w:val="109918148"/>
@@ -12568,7 +12856,7 @@
     <w:sdtContent>
       <w:p>
         <w:pPr>
-          <w:pStyle w:val="Footer"/>
+          <w:pStyle w:val="a9"/>
           <w:jc w:val="center"/>
         </w:pPr>
         <w:r>
@@ -12584,7 +12872,7 @@
           <w:rPr>
             <w:noProof/>
           </w:rPr>
-          <w:t>20</w:t>
+          <w:t>18</w:t>
         </w:r>
         <w:r>
           <w:rPr>
@@ -12597,14 +12885,14 @@
   </w:sdt>
   <w:p>
     <w:pPr>
-      <w:pStyle w:val="Footer"/>
+      <w:pStyle w:val="a9"/>
     </w:pPr>
   </w:p>
 </w:ftr>
 </file>
 
 <file path=word/footnotes.xml><?xml version="1.0" encoding="utf-8"?>
-<w:footnotes xmlns:wpc="http://schemas.microsoft.com/office/word/2010/wordprocessingCanvas" xmlns:cx="http://schemas.microsoft.com/office/drawing/2014/chartex" xmlns:cx1="http://schemas.microsoft.com/office/drawing/2015/9/8/chartex" xmlns:mc="http://schemas.openxmlformats.org/markup-compatibility/2006" xmlns:o="urn:schemas-microsoft-com:office:office" xmlns:r="http://schemas.openxmlformats.org/officeDocument/2006/relationships" xmlns:m="http://schemas.openxmlformats.org/officeDocument/2006/math" xmlns:v="urn:schemas-microsoft-com:vml" xmlns:wp14="http://schemas.microsoft.com/office/word/2010/wordprocessingDrawing" xmlns:wp="http://schemas.openxmlformats.org/drawingml/2006/wordprocessingDrawing" xmlns:w10="urn:schemas-microsoft-com:office:word" xmlns:w="http://schemas.openxmlformats.org/wordprocessingml/2006/main" xmlns:w14="http://schemas.microsoft.com/office/word/2010/wordml" xmlns:w15="http://schemas.microsoft.com/office/word/2012/wordml" xmlns:w16se="http://schemas.microsoft.com/office/word/2015/wordml/symex" xmlns:wpg="http://schemas.microsoft.com/office/word/2010/wordprocessingGroup" xmlns:wpi="http://schemas.microsoft.com/office/word/2010/wordprocessingInk" xmlns:wne="http://schemas.microsoft.com/office/word/2006/wordml" xmlns:wps="http://schemas.microsoft.com/office/word/2010/wordprocessingShape" mc:Ignorable="w14 w15 w16se wp14">
+<w:footnotes xmlns:wpc="http://schemas.microsoft.com/office/word/2010/wordprocessingCanvas" xmlns:mc="http://schemas.openxmlformats.org/markup-compatibility/2006" xmlns:o="urn:schemas-microsoft-com:office:office" xmlns:r="http://schemas.openxmlformats.org/officeDocument/2006/relationships" xmlns:m="http://schemas.openxmlformats.org/officeDocument/2006/math" xmlns:v="urn:schemas-microsoft-com:vml" xmlns:wp14="http://schemas.microsoft.com/office/word/2010/wordprocessingDrawing" xmlns:wp="http://schemas.openxmlformats.org/drawingml/2006/wordprocessingDrawing" xmlns:w10="urn:schemas-microsoft-com:office:word" xmlns:w="http://schemas.openxmlformats.org/wordprocessingml/2006/main" xmlns:w14="http://schemas.microsoft.com/office/word/2010/wordml" xmlns:w15="http://schemas.microsoft.com/office/word/2012/wordml" xmlns:wpg="http://schemas.microsoft.com/office/word/2010/wordprocessingGroup" xmlns:wpi="http://schemas.microsoft.com/office/word/2010/wordprocessingInk" xmlns:wne="http://schemas.microsoft.com/office/word/2006/wordml" xmlns:wps="http://schemas.microsoft.com/office/word/2010/wordprocessingShape" mc:Ignorable="w14 w15 wp14">
   <w:footnote w:type="separator" w:id="-1">
     <w:p>
       <w:pPr>
@@ -12629,8 +12917,8 @@
 </file>
 
 <file path=word/numbering.xml><?xml version="1.0" encoding="utf-8"?>
-<w:numbering xmlns:wpc="http://schemas.microsoft.com/office/word/2010/wordprocessingCanvas" xmlns:cx="http://schemas.microsoft.com/office/drawing/2014/chartex" xmlns:cx1="http://schemas.microsoft.com/office/drawing/2015/9/8/chartex" xmlns:mc="http://schemas.openxmlformats.org/markup-compatibility/2006" xmlns:o="urn:schemas-microsoft-com:office:office" xmlns:r="http://schemas.openxmlformats.org/officeDocument/2006/relationships" xmlns:m="http://schemas.openxmlformats.org/officeDocument/2006/math" xmlns:v="urn:schemas-microsoft-com:vml" xmlns:wp14="http://schemas.microsoft.com/office/word/2010/wordprocessingDrawing" xmlns:wp="http://schemas.openxmlformats.org/drawingml/2006/wordprocessingDrawing" xmlns:w10="urn:schemas-microsoft-com:office:word" xmlns:w="http://schemas.openxmlformats.org/wordprocessingml/2006/main" xmlns:w14="http://schemas.microsoft.com/office/word/2010/wordml" xmlns:w15="http://schemas.microsoft.com/office/word/2012/wordml" xmlns:w16se="http://schemas.microsoft.com/office/word/2015/wordml/symex" xmlns:wpg="http://schemas.microsoft.com/office/word/2010/wordprocessingGroup" xmlns:wpi="http://schemas.microsoft.com/office/word/2010/wordprocessingInk" xmlns:wne="http://schemas.microsoft.com/office/word/2006/wordml" xmlns:wps="http://schemas.microsoft.com/office/word/2010/wordprocessingShape" mc:Ignorable="w14 w15 w16se wp14">
-  <w:abstractNum w:abstractNumId="0" w15:restartNumberingAfterBreak="0">
+<w:numbering xmlns:wpc="http://schemas.microsoft.com/office/word/2010/wordprocessingCanvas" xmlns:mc="http://schemas.openxmlformats.org/markup-compatibility/2006" xmlns:o="urn:schemas-microsoft-com:office:office" xmlns:r="http://schemas.openxmlformats.org/officeDocument/2006/relationships" xmlns:m="http://schemas.openxmlformats.org/officeDocument/2006/math" xmlns:v="urn:schemas-microsoft-com:vml" xmlns:wp14="http://schemas.microsoft.com/office/word/2010/wordprocessingDrawing" xmlns:wp="http://schemas.openxmlformats.org/drawingml/2006/wordprocessingDrawing" xmlns:w10="urn:schemas-microsoft-com:office:word" xmlns:w="http://schemas.openxmlformats.org/wordprocessingml/2006/main" xmlns:w14="http://schemas.microsoft.com/office/word/2010/wordml" xmlns:w15="http://schemas.microsoft.com/office/word/2012/wordml" xmlns:wpg="http://schemas.microsoft.com/office/word/2010/wordprocessingGroup" xmlns:wpi="http://schemas.microsoft.com/office/word/2010/wordprocessingInk" xmlns:wne="http://schemas.microsoft.com/office/word/2006/wordml" xmlns:wps="http://schemas.microsoft.com/office/word/2010/wordprocessingShape" mc:Ignorable="w14 w15 wp14">
+  <w:abstractNum w:abstractNumId="0">
     <w:nsid w:val="00000002"/>
     <w:multiLevelType w:val="singleLevel"/>
     <w:tmpl w:val="00000002"/>
@@ -12648,7 +12936,7 @@
       </w:pPr>
     </w:lvl>
   </w:abstractNum>
-  <w:abstractNum w:abstractNumId="1" w15:restartNumberingAfterBreak="0">
+  <w:abstractNum w:abstractNumId="1">
     <w:nsid w:val="004C0E0C"/>
     <w:multiLevelType w:val="hybridMultilevel"/>
     <w:tmpl w:val="41364774"/>
@@ -12734,7 +13022,7 @@
       </w:pPr>
     </w:lvl>
   </w:abstractNum>
-  <w:abstractNum w:abstractNumId="2" w15:restartNumberingAfterBreak="0">
+  <w:abstractNum w:abstractNumId="2">
     <w:nsid w:val="048519CB"/>
     <w:multiLevelType w:val="hybridMultilevel"/>
     <w:tmpl w:val="8F58BE66"/>
@@ -12846,7 +13134,7 @@
       </w:rPr>
     </w:lvl>
   </w:abstractNum>
-  <w:abstractNum w:abstractNumId="3" w15:restartNumberingAfterBreak="0">
+  <w:abstractNum w:abstractNumId="3">
     <w:nsid w:val="26E26108"/>
     <w:multiLevelType w:val="hybridMultilevel"/>
     <w:tmpl w:val="74520EEA"/>
@@ -12932,7 +13220,7 @@
       </w:pPr>
     </w:lvl>
   </w:abstractNum>
-  <w:abstractNum w:abstractNumId="4" w15:restartNumberingAfterBreak="0">
+  <w:abstractNum w:abstractNumId="4">
     <w:nsid w:val="2B244E3C"/>
     <w:multiLevelType w:val="hybridMultilevel"/>
     <w:tmpl w:val="15DCE7B6"/>
@@ -13044,7 +13332,7 @@
       </w:rPr>
     </w:lvl>
   </w:abstractNum>
-  <w:abstractNum w:abstractNumId="5" w15:restartNumberingAfterBreak="0">
+  <w:abstractNum w:abstractNumId="5">
     <w:nsid w:val="2BFB73FD"/>
     <w:multiLevelType w:val="hybridMultilevel"/>
     <w:tmpl w:val="A314B380"/>
@@ -13156,7 +13444,7 @@
       </w:rPr>
     </w:lvl>
   </w:abstractNum>
-  <w:abstractNum w:abstractNumId="6" w15:restartNumberingAfterBreak="0">
+  <w:abstractNum w:abstractNumId="6">
     <w:nsid w:val="3834723A"/>
     <w:multiLevelType w:val="hybridMultilevel"/>
     <w:tmpl w:val="BB204842"/>
@@ -13242,7 +13530,7 @@
       </w:pPr>
     </w:lvl>
   </w:abstractNum>
-  <w:abstractNum w:abstractNumId="7" w15:restartNumberingAfterBreak="0">
+  <w:abstractNum w:abstractNumId="7">
     <w:nsid w:val="3EA50E8D"/>
     <w:multiLevelType w:val="hybridMultilevel"/>
     <w:tmpl w:val="C01C7194"/>
@@ -13354,7 +13642,7 @@
       </w:rPr>
     </w:lvl>
   </w:abstractNum>
-  <w:abstractNum w:abstractNumId="8" w15:restartNumberingAfterBreak="0">
+  <w:abstractNum w:abstractNumId="8">
     <w:nsid w:val="48081F44"/>
     <w:multiLevelType w:val="multilevel"/>
     <w:tmpl w:val="6620627C"/>
@@ -13467,7 +13755,7 @@
       </w:rPr>
     </w:lvl>
   </w:abstractNum>
-  <w:abstractNum w:abstractNumId="9" w15:restartNumberingAfterBreak="0">
+  <w:abstractNum w:abstractNumId="9">
     <w:nsid w:val="4E1550F8"/>
     <w:multiLevelType w:val="hybridMultilevel"/>
     <w:tmpl w:val="2098CF22"/>
@@ -13579,7 +13867,7 @@
       </w:rPr>
     </w:lvl>
   </w:abstractNum>
-  <w:abstractNum w:abstractNumId="10" w15:restartNumberingAfterBreak="0">
+  <w:abstractNum w:abstractNumId="10">
     <w:nsid w:val="5FC30EB7"/>
     <w:multiLevelType w:val="hybridMultilevel"/>
     <w:tmpl w:val="6B4CAEB0"/>
@@ -13691,7 +13979,7 @@
       </w:rPr>
     </w:lvl>
   </w:abstractNum>
-  <w:abstractNum w:abstractNumId="11" w15:restartNumberingAfterBreak="0">
+  <w:abstractNum w:abstractNumId="11">
     <w:nsid w:val="6CA5573C"/>
     <w:multiLevelType w:val="hybridMultilevel"/>
     <w:tmpl w:val="CAA83B36"/>
@@ -13777,7 +14065,7 @@
       </w:pPr>
     </w:lvl>
   </w:abstractNum>
-  <w:abstractNum w:abstractNumId="12" w15:restartNumberingAfterBreak="0">
+  <w:abstractNum w:abstractNumId="12">
     <w:nsid w:val="6E046096"/>
     <w:multiLevelType w:val="hybridMultilevel"/>
     <w:tmpl w:val="286E6FF8"/>
@@ -13890,7 +14178,7 @@
       </w:rPr>
     </w:lvl>
   </w:abstractNum>
-  <w:abstractNum w:abstractNumId="13" w15:restartNumberingAfterBreak="0">
+  <w:abstractNum w:abstractNumId="13">
     <w:nsid w:val="70AE2427"/>
     <w:multiLevelType w:val="hybridMultilevel"/>
     <w:tmpl w:val="6854FADA"/>
@@ -13976,7 +14264,7 @@
       </w:pPr>
     </w:lvl>
   </w:abstractNum>
-  <w:abstractNum w:abstractNumId="14" w15:restartNumberingAfterBreak="0">
+  <w:abstractNum w:abstractNumId="14">
     <w:nsid w:val="727B1F68"/>
     <w:multiLevelType w:val="hybridMultilevel"/>
     <w:tmpl w:val="082609CE"/>
@@ -14135,7 +14423,7 @@
 </file>
 
 <file path=word/styles.xml><?xml version="1.0" encoding="utf-8"?>
-<w:styles xmlns:mc="http://schemas.openxmlformats.org/markup-compatibility/2006" xmlns:r="http://schemas.openxmlformats.org/officeDocument/2006/relationships" xmlns:w="http://schemas.openxmlformats.org/wordprocessingml/2006/main" xmlns:w14="http://schemas.microsoft.com/office/word/2010/wordml" xmlns:w15="http://schemas.microsoft.com/office/word/2012/wordml" xmlns:w16se="http://schemas.microsoft.com/office/word/2015/wordml/symex" mc:Ignorable="w14 w15 w16se">
+<w:styles xmlns:mc="http://schemas.openxmlformats.org/markup-compatibility/2006" xmlns:r="http://schemas.openxmlformats.org/officeDocument/2006/relationships" xmlns:w="http://schemas.openxmlformats.org/wordprocessingml/2006/main" xmlns:w14="http://schemas.microsoft.com/office/word/2010/wordml" xmlns:w15="http://schemas.microsoft.com/office/word/2012/wordml" mc:Ignorable="w14 w15">
   <w:docDefaults>
     <w:rPrDefault>
       <w:rPr>
@@ -14524,7 +14812,7 @@
     <w:lsdException w:name="List Table 6 Colorful Accent 6" w:uiPriority="51"/>
     <w:lsdException w:name="List Table 7 Colorful Accent 6" w:uiPriority="52"/>
   </w:latentStyles>
-  <w:style w:type="paragraph" w:default="1" w:styleId="Normal">
+  <w:style w:type="paragraph" w:default="1" w:styleId="a">
     <w:name w:val="Normal"/>
     <w:qFormat/>
     <w:rsid w:val="00743B9E"/>
@@ -14534,11 +14822,11 @@
       <w:lang w:eastAsia="ru-RU"/>
     </w:rPr>
   </w:style>
-  <w:style w:type="paragraph" w:styleId="Heading1">
+  <w:style w:type="paragraph" w:styleId="1">
     <w:name w:val="heading 1"/>
-    <w:basedOn w:val="Normal"/>
-    <w:next w:val="Normal"/>
-    <w:link w:val="Heading1Char"/>
+    <w:basedOn w:val="a"/>
+    <w:next w:val="a"/>
+    <w:link w:val="10"/>
     <w:uiPriority w:val="9"/>
     <w:qFormat/>
     <w:rsid w:val="00203B20"/>
@@ -14556,11 +14844,11 @@
       <w:szCs w:val="28"/>
     </w:rPr>
   </w:style>
-  <w:style w:type="paragraph" w:styleId="Heading2">
+  <w:style w:type="paragraph" w:styleId="2">
     <w:name w:val="heading 2"/>
-    <w:basedOn w:val="Normal"/>
-    <w:next w:val="Normal"/>
-    <w:link w:val="Heading2Char"/>
+    <w:basedOn w:val="a"/>
+    <w:next w:val="a"/>
+    <w:link w:val="20"/>
     <w:uiPriority w:val="9"/>
     <w:unhideWhenUsed/>
     <w:qFormat/>
@@ -14581,11 +14869,11 @@
       <w:lang w:eastAsia="en-US"/>
     </w:rPr>
   </w:style>
-  <w:style w:type="paragraph" w:styleId="Heading3">
+  <w:style w:type="paragraph" w:styleId="3">
     <w:name w:val="heading 3"/>
-    <w:basedOn w:val="Normal"/>
-    <w:next w:val="Normal"/>
-    <w:link w:val="Heading3Char"/>
+    <w:basedOn w:val="a"/>
+    <w:next w:val="a"/>
+    <w:link w:val="30"/>
     <w:uiPriority w:val="9"/>
     <w:unhideWhenUsed/>
     <w:qFormat/>
@@ -14602,11 +14890,11 @@
       <w:bCs/>
     </w:rPr>
   </w:style>
-  <w:style w:type="paragraph" w:styleId="Heading4">
+  <w:style w:type="paragraph" w:styleId="4">
     <w:name w:val="heading 4"/>
-    <w:basedOn w:val="Normal"/>
-    <w:next w:val="Normal"/>
-    <w:link w:val="Heading4Char"/>
+    <w:basedOn w:val="a"/>
+    <w:next w:val="a"/>
+    <w:link w:val="40"/>
     <w:uiPriority w:val="9"/>
     <w:unhideWhenUsed/>
     <w:qFormat/>
@@ -14624,13 +14912,12 @@
       <w:color w:val="365F91" w:themeColor="accent1" w:themeShade="BF"/>
     </w:rPr>
   </w:style>
-  <w:style w:type="character" w:default="1" w:styleId="DefaultParagraphFont">
+  <w:style w:type="character" w:default="1" w:styleId="a0">
     <w:name w:val="Default Paragraph Font"/>
     <w:uiPriority w:val="1"/>
-    <w:semiHidden/>
     <w:unhideWhenUsed/>
   </w:style>
-  <w:style w:type="table" w:default="1" w:styleId="TableNormal">
+  <w:style w:type="table" w:default="1" w:styleId="a1">
     <w:name w:val="Normal Table"/>
     <w:uiPriority w:val="99"/>
     <w:semiHidden/>
@@ -14645,16 +14932,16 @@
       </w:tblCellMar>
     </w:tblPr>
   </w:style>
-  <w:style w:type="numbering" w:default="1" w:styleId="NoList">
+  <w:style w:type="numbering" w:default="1" w:styleId="a2">
     <w:name w:val="No List"/>
     <w:uiPriority w:val="99"/>
     <w:semiHidden/>
     <w:unhideWhenUsed/>
   </w:style>
-  <w:style w:type="character" w:customStyle="1" w:styleId="Heading1Char">
-    <w:name w:val="Heading 1 Char"/>
-    <w:basedOn w:val="DefaultParagraphFont"/>
-    <w:link w:val="Heading1"/>
+  <w:style w:type="character" w:customStyle="1" w:styleId="10">
+    <w:name w:val="Заголовок 1 Знак"/>
+    <w:basedOn w:val="a0"/>
+    <w:link w:val="1"/>
     <w:uiPriority w:val="9"/>
     <w:rsid w:val="00203B20"/>
     <w:rPr>
@@ -14667,10 +14954,10 @@
       <w:lang w:eastAsia="ru-RU"/>
     </w:rPr>
   </w:style>
-  <w:style w:type="paragraph" w:styleId="TOCHeading">
+  <w:style w:type="paragraph" w:styleId="a3">
     <w:name w:val="TOC Heading"/>
-    <w:basedOn w:val="Heading1"/>
-    <w:next w:val="Normal"/>
+    <w:basedOn w:val="1"/>
+    <w:next w:val="a"/>
     <w:uiPriority w:val="39"/>
     <w:unhideWhenUsed/>
     <w:qFormat/>
@@ -14682,10 +14969,10 @@
       <w:lang w:eastAsia="en-US"/>
     </w:rPr>
   </w:style>
-  <w:style w:type="paragraph" w:styleId="TOC2">
+  <w:style w:type="paragraph" w:styleId="21">
     <w:name w:val="toc 2"/>
-    <w:basedOn w:val="Normal"/>
-    <w:next w:val="Normal"/>
+    <w:basedOn w:val="a"/>
+    <w:next w:val="a"/>
     <w:autoRedefine/>
     <w:uiPriority w:val="39"/>
     <w:unhideWhenUsed/>
@@ -14699,10 +14986,10 @@
       <w:lang w:eastAsia="en-US"/>
     </w:rPr>
   </w:style>
-  <w:style w:type="paragraph" w:styleId="TOC1">
+  <w:style w:type="paragraph" w:styleId="11">
     <w:name w:val="toc 1"/>
-    <w:basedOn w:val="Normal"/>
-    <w:next w:val="Normal"/>
+    <w:basedOn w:val="a"/>
+    <w:next w:val="a"/>
     <w:autoRedefine/>
     <w:uiPriority w:val="39"/>
     <w:unhideWhenUsed/>
@@ -14715,10 +15002,10 @@
       <w:lang w:eastAsia="en-US"/>
     </w:rPr>
   </w:style>
-  <w:style w:type="paragraph" w:styleId="TOC3">
+  <w:style w:type="paragraph" w:styleId="31">
     <w:name w:val="toc 3"/>
-    <w:basedOn w:val="Normal"/>
-    <w:next w:val="Normal"/>
+    <w:basedOn w:val="a"/>
+    <w:next w:val="a"/>
     <w:autoRedefine/>
     <w:uiPriority w:val="39"/>
     <w:unhideWhenUsed/>
@@ -14732,10 +15019,10 @@
       <w:lang w:eastAsia="en-US"/>
     </w:rPr>
   </w:style>
-  <w:style w:type="paragraph" w:styleId="BalloonText">
+  <w:style w:type="paragraph" w:styleId="a4">
     <w:name w:val="Balloon Text"/>
-    <w:basedOn w:val="Normal"/>
-    <w:link w:val="BalloonTextChar"/>
+    <w:basedOn w:val="a"/>
+    <w:link w:val="a5"/>
     <w:uiPriority w:val="99"/>
     <w:semiHidden/>
     <w:unhideWhenUsed/>
@@ -14749,10 +15036,10 @@
       <w:szCs w:val="16"/>
     </w:rPr>
   </w:style>
-  <w:style w:type="character" w:customStyle="1" w:styleId="BalloonTextChar">
-    <w:name w:val="Balloon Text Char"/>
-    <w:basedOn w:val="DefaultParagraphFont"/>
-    <w:link w:val="BalloonText"/>
+  <w:style w:type="character" w:customStyle="1" w:styleId="a5">
+    <w:name w:val="Текст выноски Знак"/>
+    <w:basedOn w:val="a0"/>
+    <w:link w:val="a4"/>
     <w:uiPriority w:val="99"/>
     <w:semiHidden/>
     <w:rsid w:val="00203B20"/>
@@ -14763,9 +15050,9 @@
       <w:lang w:eastAsia="ru-RU"/>
     </w:rPr>
   </w:style>
-  <w:style w:type="character" w:styleId="Hyperlink">
+  <w:style w:type="character" w:styleId="a6">
     <w:name w:val="Hyperlink"/>
-    <w:basedOn w:val="DefaultParagraphFont"/>
+    <w:basedOn w:val="a0"/>
     <w:uiPriority w:val="99"/>
     <w:unhideWhenUsed/>
     <w:rsid w:val="00203B20"/>
@@ -14776,13 +15063,13 @@
   </w:style>
   <w:style w:type="character" w:customStyle="1" w:styleId="hps">
     <w:name w:val="hps"/>
-    <w:basedOn w:val="DefaultParagraphFont"/>
+    <w:basedOn w:val="a0"/>
     <w:rsid w:val="001A4175"/>
   </w:style>
-  <w:style w:type="paragraph" w:styleId="Header">
+  <w:style w:type="paragraph" w:styleId="a7">
     <w:name w:val="header"/>
-    <w:basedOn w:val="Normal"/>
-    <w:link w:val="HeaderChar"/>
+    <w:basedOn w:val="a"/>
+    <w:link w:val="a8"/>
     <w:uiPriority w:val="99"/>
     <w:unhideWhenUsed/>
     <w:rsid w:val="001A4175"/>
@@ -14794,10 +15081,10 @@
       <w:spacing w:after="0" w:line="240" w:lineRule="auto"/>
     </w:pPr>
   </w:style>
-  <w:style w:type="character" w:customStyle="1" w:styleId="HeaderChar">
-    <w:name w:val="Header Char"/>
-    <w:basedOn w:val="DefaultParagraphFont"/>
-    <w:link w:val="Header"/>
+  <w:style w:type="character" w:customStyle="1" w:styleId="a8">
+    <w:name w:val="Верхний колонтитул Знак"/>
+    <w:basedOn w:val="a0"/>
+    <w:link w:val="a7"/>
     <w:uiPriority w:val="99"/>
     <w:rsid w:val="001A4175"/>
     <w:rPr>
@@ -14805,10 +15092,10 @@
       <w:lang w:eastAsia="ru-RU"/>
     </w:rPr>
   </w:style>
-  <w:style w:type="paragraph" w:styleId="Footer">
+  <w:style w:type="paragraph" w:styleId="a9">
     <w:name w:val="footer"/>
-    <w:basedOn w:val="Normal"/>
-    <w:link w:val="FooterChar"/>
+    <w:basedOn w:val="a"/>
+    <w:link w:val="aa"/>
     <w:uiPriority w:val="99"/>
     <w:unhideWhenUsed/>
     <w:rsid w:val="001A4175"/>
@@ -14820,10 +15107,10 @@
       <w:spacing w:after="0" w:line="240" w:lineRule="auto"/>
     </w:pPr>
   </w:style>
-  <w:style w:type="character" w:customStyle="1" w:styleId="FooterChar">
-    <w:name w:val="Footer Char"/>
-    <w:basedOn w:val="DefaultParagraphFont"/>
-    <w:link w:val="Footer"/>
+  <w:style w:type="character" w:customStyle="1" w:styleId="aa">
+    <w:name w:val="Нижний колонтитул Знак"/>
+    <w:basedOn w:val="a0"/>
+    <w:link w:val="a9"/>
     <w:uiPriority w:val="99"/>
     <w:rsid w:val="001A4175"/>
     <w:rPr>
@@ -14831,10 +15118,10 @@
       <w:lang w:eastAsia="ru-RU"/>
     </w:rPr>
   </w:style>
-  <w:style w:type="character" w:customStyle="1" w:styleId="Heading2Char">
-    <w:name w:val="Heading 2 Char"/>
-    <w:basedOn w:val="DefaultParagraphFont"/>
-    <w:link w:val="Heading2"/>
+  <w:style w:type="character" w:customStyle="1" w:styleId="20">
+    <w:name w:val="Заголовок 2 Знак"/>
+    <w:basedOn w:val="a0"/>
+    <w:link w:val="2"/>
     <w:uiPriority w:val="9"/>
     <w:rsid w:val="004A383C"/>
     <w:rPr>
@@ -14845,9 +15132,9 @@
       <w:szCs w:val="26"/>
     </w:rPr>
   </w:style>
-  <w:style w:type="paragraph" w:styleId="ListParagraph">
+  <w:style w:type="paragraph" w:styleId="ab">
     <w:name w:val="List Paragraph"/>
-    <w:basedOn w:val="Normal"/>
+    <w:basedOn w:val="a"/>
     <w:uiPriority w:val="34"/>
     <w:qFormat/>
     <w:rsid w:val="00330374"/>
@@ -14862,9 +15149,9 @@
       <w:lang w:eastAsia="en-US"/>
     </w:rPr>
   </w:style>
-  <w:style w:type="paragraph" w:styleId="NormalWeb">
+  <w:style w:type="paragraph" w:styleId="ac">
     <w:name w:val="Normal (Web)"/>
-    <w:basedOn w:val="Normal"/>
+    <w:basedOn w:val="a"/>
     <w:uiPriority w:val="99"/>
     <w:unhideWhenUsed/>
     <w:rsid w:val="00B23F26"/>
@@ -14877,10 +15164,10 @@
       <w:szCs w:val="24"/>
     </w:rPr>
   </w:style>
-  <w:style w:type="character" w:customStyle="1" w:styleId="Heading3Char">
-    <w:name w:val="Heading 3 Char"/>
-    <w:basedOn w:val="DefaultParagraphFont"/>
-    <w:link w:val="Heading3"/>
+  <w:style w:type="character" w:customStyle="1" w:styleId="30">
+    <w:name w:val="Заголовок 3 Знак"/>
+    <w:basedOn w:val="a0"/>
+    <w:link w:val="3"/>
     <w:uiPriority w:val="9"/>
     <w:rsid w:val="00081E78"/>
     <w:rPr>
@@ -14891,10 +15178,10 @@
       <w:lang w:eastAsia="ru-RU"/>
     </w:rPr>
   </w:style>
-  <w:style w:type="character" w:customStyle="1" w:styleId="a">
+  <w:style w:type="character" w:customStyle="1" w:styleId="ad">
     <w:name w:val="Основной текст_"/>
-    <w:basedOn w:val="DefaultParagraphFont"/>
-    <w:link w:val="2"/>
+    <w:basedOn w:val="a0"/>
+    <w:link w:val="22"/>
     <w:rsid w:val="0037189C"/>
     <w:rPr>
       <w:rFonts w:ascii="Times New Roman" w:eastAsia="Times New Roman" w:hAnsi="Times New Roman" w:cs="Times New Roman"/>
@@ -14903,9 +15190,9 @@
       <w:shd w:val="clear" w:color="auto" w:fill="FFFFFF"/>
     </w:rPr>
   </w:style>
-  <w:style w:type="character" w:customStyle="1" w:styleId="4">
+  <w:style w:type="character" w:customStyle="1" w:styleId="41">
     <w:name w:val="Основной текст (4)_"/>
-    <w:basedOn w:val="DefaultParagraphFont"/>
+    <w:basedOn w:val="a0"/>
     <w:rsid w:val="0037189C"/>
     <w:rPr>
       <w:rFonts w:ascii="Times New Roman" w:eastAsia="Times New Roman" w:hAnsi="Times New Roman" w:cs="Times New Roman"/>
@@ -14920,9 +15207,9 @@
       <w:u w:val="none"/>
     </w:rPr>
   </w:style>
-  <w:style w:type="character" w:customStyle="1" w:styleId="40">
+  <w:style w:type="character" w:customStyle="1" w:styleId="42">
     <w:name w:val="Основной текст (4) + Курсив"/>
-    <w:basedOn w:val="4"/>
+    <w:basedOn w:val="41"/>
     <w:rsid w:val="0037189C"/>
     <w:rPr>
       <w:rFonts w:ascii="Times New Roman" w:eastAsia="Times New Roman" w:hAnsi="Times New Roman" w:cs="Times New Roman"/>
@@ -14941,9 +15228,9 @@
       <w:u w:val="none"/>
     </w:rPr>
   </w:style>
-  <w:style w:type="character" w:customStyle="1" w:styleId="41">
+  <w:style w:type="character" w:customStyle="1" w:styleId="43">
     <w:name w:val="Основной текст (4)"/>
-    <w:basedOn w:val="4"/>
+    <w:basedOn w:val="41"/>
     <w:rsid w:val="0037189C"/>
     <w:rPr>
       <w:rFonts w:ascii="Times New Roman" w:eastAsia="Times New Roman" w:hAnsi="Times New Roman" w:cs="Times New Roman"/>
@@ -14964,7 +15251,7 @@
   </w:style>
   <w:style w:type="character" w:customStyle="1" w:styleId="12pt-1pt">
     <w:name w:val="Основной текст + 12 pt;Курсив;Интервал -1 pt"/>
-    <w:basedOn w:val="a"/>
+    <w:basedOn w:val="ad"/>
     <w:rsid w:val="0037189C"/>
     <w:rPr>
       <w:rFonts w:ascii="Times New Roman" w:eastAsia="Times New Roman" w:hAnsi="Times New Roman" w:cs="Times New Roman"/>
@@ -14982,7 +15269,7 @@
   </w:style>
   <w:style w:type="character" w:customStyle="1" w:styleId="Consolas175pt">
     <w:name w:val="Основной текст + Consolas;17;5 pt;Полужирный"/>
-    <w:basedOn w:val="a"/>
+    <w:basedOn w:val="ad"/>
     <w:rsid w:val="0037189C"/>
     <w:rPr>
       <w:rFonts w:ascii="Consolas" w:eastAsia="Consolas" w:hAnsi="Consolas" w:cs="Consolas"/>
@@ -14998,10 +15285,10 @@
       <w:lang w:val="en-US"/>
     </w:rPr>
   </w:style>
-  <w:style w:type="paragraph" w:customStyle="1" w:styleId="2">
+  <w:style w:type="paragraph" w:customStyle="1" w:styleId="22">
     <w:name w:val="Основной текст2"/>
-    <w:basedOn w:val="Normal"/>
-    <w:link w:val="a"/>
+    <w:basedOn w:val="a"/>
+    <w:link w:val="ad"/>
     <w:rsid w:val="0037189C"/>
     <w:pPr>
       <w:widowControl w:val="0"/>
@@ -15019,8 +15306,8 @@
   </w:style>
   <w:style w:type="character" w:customStyle="1" w:styleId="2Exact">
     <w:name w:val="Подпись к картинке (2) Exact"/>
-    <w:basedOn w:val="DefaultParagraphFont"/>
-    <w:link w:val="20"/>
+    <w:basedOn w:val="a0"/>
+    <w:link w:val="23"/>
     <w:rsid w:val="0037189C"/>
     <w:rPr>
       <w:rFonts w:ascii="Times New Roman" w:eastAsia="Times New Roman" w:hAnsi="Times New Roman" w:cs="Times New Roman"/>
@@ -15034,7 +15321,7 @@
   </w:style>
   <w:style w:type="character" w:customStyle="1" w:styleId="Exact">
     <w:name w:val="Подпись к картинке Exact"/>
-    <w:basedOn w:val="DefaultParagraphFont"/>
+    <w:basedOn w:val="a0"/>
     <w:rsid w:val="0037189C"/>
     <w:rPr>
       <w:rFonts w:ascii="Times New Roman" w:eastAsia="Times New Roman" w:hAnsi="Times New Roman" w:cs="Times New Roman"/>
@@ -15050,10 +15337,10 @@
       <w:u w:val="none"/>
     </w:rPr>
   </w:style>
-  <w:style w:type="character" w:customStyle="1" w:styleId="a0">
+  <w:style w:type="character" w:customStyle="1" w:styleId="ae">
     <w:name w:val="Подпись к картинке_"/>
-    <w:basedOn w:val="DefaultParagraphFont"/>
-    <w:link w:val="a1"/>
+    <w:basedOn w:val="a0"/>
+    <w:link w:val="af"/>
     <w:rsid w:val="0037189C"/>
     <w:rPr>
       <w:rFonts w:ascii="Times New Roman" w:eastAsia="Times New Roman" w:hAnsi="Times New Roman" w:cs="Times New Roman"/>
@@ -15062,9 +15349,9 @@
       <w:shd w:val="clear" w:color="auto" w:fill="FFFFFF"/>
     </w:rPr>
   </w:style>
-  <w:style w:type="paragraph" w:customStyle="1" w:styleId="20">
+  <w:style w:type="paragraph" w:customStyle="1" w:styleId="23">
     <w:name w:val="Подпись к картинке (2)"/>
-    <w:basedOn w:val="Normal"/>
+    <w:basedOn w:val="a"/>
     <w:link w:val="2Exact"/>
     <w:rsid w:val="0037189C"/>
     <w:pPr>
@@ -15083,10 +15370,10 @@
       <w:lang w:eastAsia="en-US"/>
     </w:rPr>
   </w:style>
-  <w:style w:type="paragraph" w:customStyle="1" w:styleId="a1">
+  <w:style w:type="paragraph" w:customStyle="1" w:styleId="af">
     <w:name w:val="Подпись к картинке"/>
-    <w:basedOn w:val="Normal"/>
-    <w:link w:val="a0"/>
+    <w:basedOn w:val="a"/>
+    <w:link w:val="ae"/>
     <w:rsid w:val="0037189C"/>
     <w:pPr>
       <w:widowControl w:val="0"/>
@@ -15101,9 +15388,9 @@
       <w:lang w:eastAsia="en-US"/>
     </w:rPr>
   </w:style>
-  <w:style w:type="character" w:styleId="PlaceholderText">
+  <w:style w:type="character" w:styleId="af0">
     <w:name w:val="Placeholder Text"/>
-    <w:basedOn w:val="DefaultParagraphFont"/>
+    <w:basedOn w:val="a0"/>
     <w:uiPriority w:val="99"/>
     <w:semiHidden/>
     <w:rsid w:val="0037189C"/>
@@ -15111,10 +15398,10 @@
       <w:color w:val="808080"/>
     </w:rPr>
   </w:style>
-  <w:style w:type="character" w:customStyle="1" w:styleId="21">
+  <w:style w:type="character" w:customStyle="1" w:styleId="24">
     <w:name w:val="Заголовок №2_"/>
-    <w:basedOn w:val="DefaultParagraphFont"/>
-    <w:link w:val="22"/>
+    <w:basedOn w:val="a0"/>
+    <w:link w:val="25"/>
     <w:rsid w:val="00CA4DB1"/>
     <w:rPr>
       <w:rFonts w:ascii="Times New Roman" w:eastAsia="Times New Roman" w:hAnsi="Times New Roman" w:cs="Times New Roman"/>
@@ -15125,10 +15412,10 @@
       <w:shd w:val="clear" w:color="auto" w:fill="FFFFFF"/>
     </w:rPr>
   </w:style>
-  <w:style w:type="paragraph" w:customStyle="1" w:styleId="22">
+  <w:style w:type="paragraph" w:customStyle="1" w:styleId="25">
     <w:name w:val="Заголовок №2"/>
-    <w:basedOn w:val="Normal"/>
-    <w:link w:val="21"/>
+    <w:basedOn w:val="a"/>
+    <w:link w:val="24"/>
     <w:rsid w:val="00CA4DB1"/>
     <w:pPr>
       <w:widowControl w:val="0"/>
@@ -15146,11 +15433,11 @@
       <w:lang w:eastAsia="en-US"/>
     </w:rPr>
   </w:style>
-  <w:style w:type="paragraph" w:customStyle="1" w:styleId="a2">
+  <w:style w:type="paragraph" w:customStyle="1" w:styleId="af1">
     <w:name w:val="Подпись рисунка"/>
-    <w:basedOn w:val="Normal"/>
-    <w:next w:val="Normal"/>
-    <w:link w:val="a3"/>
+    <w:basedOn w:val="a"/>
+    <w:next w:val="a"/>
+    <w:link w:val="af2"/>
     <w:qFormat/>
     <w:rsid w:val="00BC641F"/>
     <w:pPr>
@@ -15167,10 +15454,10 @@
       <w:lang w:eastAsia="en-US"/>
     </w:rPr>
   </w:style>
-  <w:style w:type="character" w:customStyle="1" w:styleId="a3">
+  <w:style w:type="character" w:customStyle="1" w:styleId="af2">
     <w:name w:val="Подпись рисунка Знак"/>
-    <w:basedOn w:val="DefaultParagraphFont"/>
-    <w:link w:val="a2"/>
+    <w:basedOn w:val="a0"/>
+    <w:link w:val="af1"/>
     <w:rsid w:val="00BC641F"/>
     <w:rPr>
       <w:rFonts w:ascii="Times New Roman" w:hAnsi="Times New Roman"/>
@@ -15179,9 +15466,9 @@
       <w:sz w:val="24"/>
     </w:rPr>
   </w:style>
-  <w:style w:type="character" w:customStyle="1" w:styleId="a4">
+  <w:style w:type="character" w:customStyle="1" w:styleId="af3">
     <w:name w:val="Основной текст + Курсив"/>
-    <w:basedOn w:val="a"/>
+    <w:basedOn w:val="ad"/>
     <w:rsid w:val="00DB1C63"/>
     <w:rPr>
       <w:rFonts w:ascii="Times New Roman" w:eastAsia="Times New Roman" w:hAnsi="Times New Roman" w:cs="Times New Roman"/>
@@ -15204,13 +15491,13 @@
   </w:style>
   <w:style w:type="character" w:customStyle="1" w:styleId="atn">
     <w:name w:val="atn"/>
-    <w:basedOn w:val="DefaultParagraphFont"/>
+    <w:basedOn w:val="a0"/>
     <w:rsid w:val="00650224"/>
   </w:style>
-  <w:style w:type="paragraph" w:styleId="Title">
+  <w:style w:type="paragraph" w:styleId="af4">
     <w:name w:val="Title"/>
-    <w:basedOn w:val="Normal"/>
-    <w:link w:val="TitleChar"/>
+    <w:basedOn w:val="a"/>
+    <w:link w:val="af5"/>
     <w:qFormat/>
     <w:rsid w:val="00C05A0E"/>
     <w:pPr>
@@ -15226,10 +15513,10 @@
       <w:szCs w:val="32"/>
     </w:rPr>
   </w:style>
-  <w:style w:type="character" w:customStyle="1" w:styleId="TitleChar">
-    <w:name w:val="Title Char"/>
-    <w:basedOn w:val="DefaultParagraphFont"/>
-    <w:link w:val="Title"/>
+  <w:style w:type="character" w:customStyle="1" w:styleId="af5">
+    <w:name w:val="Название Знак"/>
+    <w:basedOn w:val="a0"/>
+    <w:link w:val="af4"/>
     <w:rsid w:val="00C05A0E"/>
     <w:rPr>
       <w:rFonts w:ascii="Times New Roman" w:eastAsia="Times New Roman" w:hAnsi="Times New Roman" w:cs="Times New Roman"/>
@@ -15241,13 +15528,13 @@
   </w:style>
   <w:style w:type="character" w:customStyle="1" w:styleId="apple-converted-space">
     <w:name w:val="apple-converted-space"/>
-    <w:basedOn w:val="DefaultParagraphFont"/>
+    <w:basedOn w:val="a0"/>
     <w:rsid w:val="00A63B12"/>
   </w:style>
-  <w:style w:type="character" w:customStyle="1" w:styleId="Heading4Char">
-    <w:name w:val="Heading 4 Char"/>
-    <w:basedOn w:val="DefaultParagraphFont"/>
-    <w:link w:val="Heading4"/>
+  <w:style w:type="character" w:customStyle="1" w:styleId="40">
+    <w:name w:val="Заголовок 4 Знак"/>
+    <w:basedOn w:val="a0"/>
+    <w:link w:val="4"/>
     <w:uiPriority w:val="9"/>
     <w:rsid w:val="002D1274"/>
     <w:rPr>
@@ -15258,9 +15545,9 @@
       <w:lang w:eastAsia="ru-RU"/>
     </w:rPr>
   </w:style>
-  <w:style w:type="character" w:styleId="Emphasis">
+  <w:style w:type="character" w:styleId="af6">
     <w:name w:val="Emphasis"/>
-    <w:basedOn w:val="DefaultParagraphFont"/>
+    <w:basedOn w:val="a0"/>
     <w:uiPriority w:val="20"/>
     <w:qFormat/>
     <w:rsid w:val="00C92910"/>
@@ -15577,7 +15864,7 @@
 </file>
 
 <file path=customXml/itemProps1.xml><?xml version="1.0" encoding="utf-8"?>
-<ds:datastoreItem xmlns:ds="http://schemas.openxmlformats.org/officeDocument/2006/customXml" ds:itemID="{B903BA59-00DA-438D-8534-2C0E827287E9}">
+<ds:datastoreItem xmlns:ds="http://schemas.openxmlformats.org/officeDocument/2006/customXml" ds:itemID="{A3BDDB1C-25A1-4905-BBC8-305BF566A7C3}">
   <ds:schemaRefs>
     <ds:schemaRef ds:uri="http://schemas.openxmlformats.org/officeDocument/2006/bibliography"/>
   </ds:schemaRefs>

</xml_diff>